<commit_message>
Changes for course on Wed 29th Apr.
</commit_message>
<xml_diff>
--- a/materials/Handout-R.docx
+++ b/materials/Handout-R.docx
@@ -214,37 +214,6 @@
           <w:rFonts w:asciiTheme="majorHAnsi" w:hAnsiTheme="majorHAnsi"/>
         </w:rPr>
         <w:t xml:space="preserve">Know how create a 'heat-map' style map using point data </w:t>
-      </w:r>
-    </w:p>
-    <w:p>
-      <w:pPr>
-        <w:spacing w:before="120"/>
-        <w:rPr>
-          <w:rFonts w:asciiTheme="majorHAnsi" w:hAnsiTheme="majorHAnsi"/>
-          <w:b/>
-          <w:sz w:val="28"/>
-        </w:rPr>
-      </w:pPr>
-      <w:r>
-        <w:rPr>
-          <w:rFonts w:asciiTheme="majorHAnsi" w:hAnsiTheme="majorHAnsi"/>
-          <w:b/>
-          <w:sz w:val="28"/>
-        </w:rPr>
-        <w:t>Location</w:t>
-      </w:r>
-    </w:p>
-    <w:p>
-      <w:pPr>
-        <w:rPr>
-          <w:rFonts w:asciiTheme="majorHAnsi" w:hAnsiTheme="majorHAnsi"/>
-        </w:rPr>
-      </w:pPr>
-      <w:r>
-        <w:rPr>
-          <w:rFonts w:asciiTheme="majorHAnsi" w:hAnsiTheme="majorHAnsi"/>
-        </w:rPr>
-        <w:t>Training Room 1 (IT Lab) &amp; Meeting Room 2 (refreshments), Sydney Jones Library, University of Liverpool.</w:t>
       </w:r>
     </w:p>
     <w:p>
@@ -326,7 +295,19 @@
         <w:rPr>
           <w:rFonts w:asciiTheme="majorHAnsi" w:hAnsiTheme="majorHAnsi"/>
         </w:rPr>
-        <w:t>9:30am – 9:45am – Registration &amp; Refreshments</w:t>
+        <w:t>9:</w:t>
+      </w:r>
+      <w:r>
+        <w:rPr>
+          <w:rFonts w:asciiTheme="majorHAnsi" w:hAnsiTheme="majorHAnsi"/>
+        </w:rPr>
+        <w:t>50am – 10:10</w:t>
+      </w:r>
+      <w:r>
+        <w:rPr>
+          <w:rFonts w:asciiTheme="majorHAnsi" w:hAnsiTheme="majorHAnsi"/>
+        </w:rPr>
+        <w:t>am – Registration &amp; Refreshments</w:t>
       </w:r>
     </w:p>
     <w:p>
@@ -344,7 +325,13 @@
         <w:rPr>
           <w:rFonts w:asciiTheme="majorHAnsi" w:hAnsiTheme="majorHAnsi"/>
         </w:rPr>
-        <w:t>9:45am – 10:20am – What is GIS &amp; R?</w:t>
+        <w:t>10:10am – 10:50</w:t>
+      </w:r>
+      <w:r>
+        <w:rPr>
+          <w:rFonts w:asciiTheme="majorHAnsi" w:hAnsiTheme="majorHAnsi"/>
+        </w:rPr>
+        <w:t>am – What is GIS &amp; R?</w:t>
       </w:r>
     </w:p>
     <w:p>
@@ -362,7 +349,13 @@
         <w:rPr>
           <w:rFonts w:asciiTheme="majorHAnsi" w:hAnsiTheme="majorHAnsi"/>
         </w:rPr>
-        <w:t>10:20am – 11:15am – P Intro to GIS</w:t>
+        <w:t>10:50am – 11:15</w:t>
+      </w:r>
+      <w:r>
+        <w:rPr>
+          <w:rFonts w:asciiTheme="majorHAnsi" w:hAnsiTheme="majorHAnsi"/>
+        </w:rPr>
+        <w:t>am – P Intro to GIS</w:t>
       </w:r>
     </w:p>
     <w:p>
@@ -380,7 +373,31 @@
         <w:rPr>
           <w:rFonts w:asciiTheme="majorHAnsi" w:hAnsiTheme="majorHAnsi"/>
         </w:rPr>
-        <w:t>11:15am – 11:45am – Classification</w:t>
+        <w:t>11:</w:t>
+      </w:r>
+      <w:r>
+        <w:rPr>
+          <w:rFonts w:asciiTheme="majorHAnsi" w:hAnsiTheme="majorHAnsi"/>
+        </w:rPr>
+        <w:t>15</w:t>
+      </w:r>
+      <w:r>
+        <w:rPr>
+          <w:rFonts w:asciiTheme="majorHAnsi" w:hAnsiTheme="majorHAnsi"/>
+        </w:rPr>
+        <w:t xml:space="preserve">am – </w:t>
+      </w:r>
+      <w:r>
+        <w:rPr>
+          <w:rFonts w:asciiTheme="majorHAnsi" w:hAnsiTheme="majorHAnsi"/>
+        </w:rPr>
+        <w:t>11:45am</w:t>
+      </w:r>
+      <w:r>
+        <w:rPr>
+          <w:rFonts w:asciiTheme="majorHAnsi" w:hAnsiTheme="majorHAnsi"/>
+        </w:rPr>
+        <w:t xml:space="preserve"> – Classification</w:t>
       </w:r>
     </w:p>
     <w:p>
@@ -398,7 +415,19 @@
         <w:rPr>
           <w:rFonts w:asciiTheme="majorHAnsi" w:hAnsiTheme="majorHAnsi"/>
         </w:rPr>
-        <w:t>11:45am – 12:15pm – P Classification</w:t>
+        <w:t>11:45am – 12:</w:t>
+      </w:r>
+      <w:r>
+        <w:rPr>
+          <w:rFonts w:asciiTheme="majorHAnsi" w:hAnsiTheme="majorHAnsi"/>
+        </w:rPr>
+        <w:t>30</w:t>
+      </w:r>
+      <w:r>
+        <w:rPr>
+          <w:rFonts w:asciiTheme="majorHAnsi" w:hAnsiTheme="majorHAnsi"/>
+        </w:rPr>
+        <w:t>pm – P Classification</w:t>
       </w:r>
     </w:p>
     <w:p>
@@ -416,7 +445,31 @@
         <w:rPr>
           <w:rFonts w:asciiTheme="majorHAnsi" w:hAnsiTheme="majorHAnsi"/>
         </w:rPr>
-        <w:t>12:15pm – 1pm – Lunch</w:t>
+        <w:t>12:</w:t>
+      </w:r>
+      <w:r>
+        <w:rPr>
+          <w:rFonts w:asciiTheme="majorHAnsi" w:hAnsiTheme="majorHAnsi"/>
+        </w:rPr>
+        <w:t>30</w:t>
+      </w:r>
+      <w:r>
+        <w:rPr>
+          <w:rFonts w:asciiTheme="majorHAnsi" w:hAnsiTheme="majorHAnsi"/>
+        </w:rPr>
+        <w:t>pm – 1</w:t>
+      </w:r>
+      <w:r>
+        <w:rPr>
+          <w:rFonts w:asciiTheme="majorHAnsi" w:hAnsiTheme="majorHAnsi"/>
+        </w:rPr>
+        <w:t>:15</w:t>
+      </w:r>
+      <w:r>
+        <w:rPr>
+          <w:rFonts w:asciiTheme="majorHAnsi" w:hAnsiTheme="majorHAnsi"/>
+        </w:rPr>
+        <w:t>pm – Lunch</w:t>
       </w:r>
     </w:p>
     <w:p>
@@ -434,7 +487,19 @@
         <w:rPr>
           <w:rFonts w:asciiTheme="majorHAnsi" w:hAnsiTheme="majorHAnsi"/>
         </w:rPr>
-        <w:t>1pm – 2:30pm – P Making Maps</w:t>
+        <w:t>1</w:t>
+      </w:r>
+      <w:r>
+        <w:rPr>
+          <w:rFonts w:asciiTheme="majorHAnsi" w:hAnsiTheme="majorHAnsi"/>
+        </w:rPr>
+        <w:t>:15</w:t>
+      </w:r>
+      <w:r>
+        <w:rPr>
+          <w:rFonts w:asciiTheme="majorHAnsi" w:hAnsiTheme="majorHAnsi"/>
+        </w:rPr>
+        <w:t>pm – 2:30pm – P Making Maps</w:t>
       </w:r>
     </w:p>
     <w:p>
@@ -543,10 +608,10 @@
       <w:hyperlink r:id="rId9" w:history="1">
         <w:r>
           <w:rPr>
-            <w:rStyle w:val="Hyperlink"/>
             <w:rFonts w:asciiTheme="majorHAnsi" w:hAnsiTheme="majorHAnsi"/>
+            <w:u w:val="single"/>
           </w:rPr>
-          <w:t>https://github.com/nickbearman/intro-r-spatial-analysis/blob/master/intro-r-spatial-analysis.pdf</w:t>
+          <w:t>https://github.com/nickbearman/intro-r-spatial-analysis/releases/download/v1.1/hand-out.pdf</w:t>
         </w:r>
       </w:hyperlink>
       <w:r>
@@ -561,20 +626,12 @@
         </w:rPr>
         <w:t xml:space="preserve"> </w:t>
       </w:r>
-      <w:hyperlink r:id="rId10" w:history="1">
-        <w:r>
-          <w:rPr>
-            <w:rStyle w:val="Hyperlink"/>
-            <w:rFonts w:asciiTheme="majorHAnsi" w:hAnsiTheme="majorHAnsi"/>
-          </w:rPr>
-          <w:t>bit.ly/1HzFzQx</w:t>
-        </w:r>
-      </w:hyperlink>
-      <w:r>
-        <w:rPr>
-          <w:rFonts w:asciiTheme="majorHAnsi" w:hAnsiTheme="majorHAnsi"/>
-        </w:rPr>
-        <w:t xml:space="preserve"> </w:t>
+      <w:r>
+        <w:rPr>
+          <w:rFonts w:asciiTheme="majorHAnsi" w:hAnsiTheme="majorHAnsi"/>
+          <w:u w:val="single"/>
+        </w:rPr>
+        <w:t>bit.ly/1OySLuI</w:t>
       </w:r>
     </w:p>
     <w:p>
@@ -592,24 +649,65 @@
         <w:rPr>
           <w:rFonts w:asciiTheme="majorHAnsi" w:hAnsiTheme="majorHAnsi"/>
         </w:rPr>
-        <w:t xml:space="preserve">Electronic versions of all resources: </w:t>
-      </w:r>
-      <w:hyperlink r:id="rId11" w:history="1">
-        <w:r>
-          <w:rPr>
-            <w:rStyle w:val="Hyperlink"/>
-            <w:rFonts w:asciiTheme="majorHAnsi" w:hAnsiTheme="majorHAnsi"/>
-          </w:rPr>
-          <w:t>https://github.com/nickbearman/intro-r-spatial-analysis/</w:t>
-        </w:r>
-      </w:hyperlink>
+        <w:t xml:space="preserve">Electronic </w:t>
+      </w:r>
+      <w:r>
+        <w:rPr>
+          <w:rFonts w:asciiTheme="majorHAnsi" w:hAnsiTheme="majorHAnsi"/>
+        </w:rPr>
+        <w:t xml:space="preserve">versions of all resources: </w:t>
+      </w:r>
+      <w:bookmarkStart w:id="0" w:name="_GoBack"/>
+      <w:r>
+        <w:rPr>
+          <w:rFonts w:asciiTheme="majorHAnsi" w:hAnsiTheme="majorHAnsi"/>
+          <w:u w:val="single"/>
+        </w:rPr>
+        <w:fldChar w:fldCharType="begin"/>
+      </w:r>
+      <w:r>
+        <w:rPr>
+          <w:rFonts w:asciiTheme="majorHAnsi" w:hAnsiTheme="majorHAnsi"/>
+          <w:u w:val="single"/>
+        </w:rPr>
+        <w:instrText xml:space="preserve"> HYPERLINK "https://github.com/nickbearman/intro-r-spatial-ana</w:instrText>
+      </w:r>
+      <w:r>
+        <w:rPr>
+          <w:rFonts w:asciiTheme="majorHAnsi" w:hAnsiTheme="majorHAnsi"/>
+          <w:u w:val="single"/>
+        </w:rPr>
+        <w:instrText xml:space="preserve">lysis/" </w:instrText>
+      </w:r>
+      <w:r>
+        <w:rPr>
+          <w:rFonts w:asciiTheme="majorHAnsi" w:hAnsiTheme="majorHAnsi"/>
+          <w:u w:val="single"/>
+        </w:rPr>
+        <w:fldChar w:fldCharType="separate"/>
+      </w:r>
+      <w:r>
+        <w:rPr>
+          <w:rFonts w:asciiTheme="majorHAnsi" w:hAnsiTheme="majorHAnsi"/>
+          <w:u w:val="single"/>
+        </w:rPr>
+        <w:t>https://github.com/nickbearman/intro-r-spatial-analysis/</w:t>
+      </w:r>
+      <w:r>
+        <w:rPr>
+          <w:rFonts w:asciiTheme="majorHAnsi" w:hAnsiTheme="majorHAnsi"/>
+          <w:u w:val="single"/>
+        </w:rPr>
+        <w:fldChar w:fldCharType="end"/>
+      </w:r>
+      <w:bookmarkEnd w:id="0"/>
       <w:r>
         <w:rPr>
           <w:rFonts w:asciiTheme="majorHAnsi" w:hAnsiTheme="majorHAnsi"/>
         </w:rPr>
         <w:t xml:space="preserve"> or </w:t>
       </w:r>
-      <w:hyperlink r:id="rId12" w:history="1">
+      <w:hyperlink r:id="rId10" w:history="1">
         <w:r>
           <w:rPr>
             <w:rStyle w:val="Hyperlink"/>
@@ -642,7 +740,7 @@
         </w:rPr>
         <w:t xml:space="preserve">Survey: </w:t>
       </w:r>
-      <w:hyperlink r:id="rId13" w:history="1">
+      <w:hyperlink r:id="rId11" w:history="1">
         <w:r>
           <w:rPr>
             <w:rStyle w:val="Hyperlink"/>
@@ -736,8 +834,6 @@
           <w:rFonts w:asciiTheme="majorHAnsi" w:hAnsiTheme="majorHAnsi"/>
         </w:rPr>
       </w:pPr>
-      <w:bookmarkStart w:id="0" w:name="_GoBack"/>
-      <w:bookmarkEnd w:id="0"/>
     </w:p>
     <w:p>
       <w:pPr>
@@ -754,7 +850,7 @@
       </w:pPr>
     </w:p>
     <w:sectPr>
-      <w:headerReference w:type="default" r:id="rId14"/>
+      <w:headerReference w:type="default" r:id="rId12"/>
       <w:pgSz w:w="11900" w:h="16840"/>
       <w:pgMar w:top="567" w:right="567" w:bottom="567" w:left="567" w:header="708" w:footer="708" w:gutter="0"/>
       <w:cols w:space="708"/>
@@ -849,7 +945,15 @@
               <w:sz w:val="32"/>
               <w:szCs w:val="32"/>
             </w:rPr>
-            <w:t>Useful Information and Links – Mon 27</w:t>
+            <w:t xml:space="preserve">Useful Information and Links – </w:t>
+          </w:r>
+          <w:r>
+            <w:rPr>
+              <w:rFonts w:ascii="Cambria" w:hAnsi="Cambria"/>
+              <w:sz w:val="32"/>
+              <w:szCs w:val="32"/>
+            </w:rPr>
+            <w:t>Wed 29</w:t>
           </w:r>
           <w:r>
             <w:rPr>
@@ -866,7 +970,15 @@
               <w:sz w:val="32"/>
               <w:szCs w:val="32"/>
             </w:rPr>
-            <w:t xml:space="preserve"> April 2015</w:t>
+            <w:t xml:space="preserve"> </w:t>
+          </w:r>
+          <w:r>
+            <w:rPr>
+              <w:rFonts w:ascii="Cambria" w:hAnsi="Cambria"/>
+              <w:sz w:val="32"/>
+              <w:szCs w:val="32"/>
+            </w:rPr>
+            <w:t>April 2015</w:t>
           </w:r>
         </w:p>
       </w:tc>

</xml_diff>

<commit_message>
Data and handout changes for course on Fri 2nd Oct 2015
</commit_message>
<xml_diff>
--- a/materials/Handout-R.docx
+++ b/materials/Handout-R.docx
@@ -1,9 +1,10 @@
 
 <file path=word/document.xml><?xml version="1.0" encoding="utf-8"?>
-<w:document xmlns:wpc="http://schemas.microsoft.com/office/word/2010/wordprocessingCanvas" xmlns:mo="http://schemas.microsoft.com/office/mac/office/2008/main" xmlns:mc="http://schemas.openxmlformats.org/markup-compatibility/2006" xmlns:mv="urn:schemas-microsoft-com:mac:vml" xmlns:o="urn:schemas-microsoft-com:office:office" xmlns:r="http://schemas.openxmlformats.org/officeDocument/2006/relationships" xmlns:m="http://schemas.openxmlformats.org/officeDocument/2006/math" xmlns:v="urn:schemas-microsoft-com:vml" xmlns:wp14="http://schemas.microsoft.com/office/word/2010/wordprocessingDrawing" xmlns:wp="http://schemas.openxmlformats.org/drawingml/2006/wordprocessingDrawing" xmlns:w10="urn:schemas-microsoft-com:office:word" xmlns:w="http://schemas.openxmlformats.org/wordprocessingml/2006/main" xmlns:w14="http://schemas.microsoft.com/office/word/2010/wordml" xmlns:wpg="http://schemas.microsoft.com/office/word/2010/wordprocessingGroup" xmlns:wpi="http://schemas.microsoft.com/office/word/2010/wordprocessingInk" xmlns:wne="http://schemas.microsoft.com/office/word/2006/wordml" xmlns:wps="http://schemas.microsoft.com/office/word/2010/wordprocessingShape" mc:Ignorable="w14 wp14">
+<w:document xmlns:wpc="http://schemas.microsoft.com/office/word/2010/wordprocessingCanvas" xmlns:mo="http://schemas.microsoft.com/office/mac/office/2008/main" xmlns:mc="http://schemas.openxmlformats.org/markup-compatibility/2006" xmlns:mv="urn:schemas-microsoft-com:mac:vml" xmlns:o="urn:schemas-microsoft-com:office:office" xmlns:r="http://schemas.openxmlformats.org/officeDocument/2006/relationships" xmlns:m="http://schemas.openxmlformats.org/officeDocument/2006/math" xmlns:v="urn:schemas-microsoft-com:vml" xmlns:wp14="http://schemas.microsoft.com/office/word/2010/wordprocessingDrawing" xmlns:wp="http://schemas.openxmlformats.org/drawingml/2006/wordprocessingDrawing" xmlns:w10="urn:schemas-microsoft-com:office:word" xmlns:w="http://schemas.openxmlformats.org/wordprocessingml/2006/main" xmlns:w14="http://schemas.microsoft.com/office/word/2010/wordml" xmlns:w15="http://schemas.microsoft.com/office/word/2012/wordml" xmlns:wpg="http://schemas.microsoft.com/office/word/2010/wordprocessingGroup" xmlns:wpi="http://schemas.microsoft.com/office/word/2010/wordprocessingInk" xmlns:wne="http://schemas.microsoft.com/office/word/2006/wordml" xmlns:wps="http://schemas.microsoft.com/office/word/2010/wordprocessingShape" mc:Ignorable="w14 w15 wp14">
   <w:body>
     <w:p>
       <w:pPr>
+        <w:outlineLvl w:val="0"/>
         <w:rPr>
           <w:rFonts w:asciiTheme="majorHAnsi" w:eastAsia="Times New Roman" w:hAnsiTheme="majorHAnsi" w:cs="Times New Roman"/>
           <w:b/>
@@ -43,6 +44,7 @@
     </w:p>
     <w:p>
       <w:pPr>
+        <w:outlineLvl w:val="0"/>
         <w:rPr>
           <w:rFonts w:asciiTheme="majorHAnsi" w:hAnsiTheme="majorHAnsi"/>
           <w:b/>
@@ -63,7 +65,7 @@
         <w:pStyle w:val="ListParagraph"/>
         <w:numPr>
           <w:ilvl w:val="0"/>
-          <w:numId w:val="6"/>
+          <w:numId w:val="7"/>
         </w:numPr>
         <w:rPr>
           <w:rFonts w:asciiTheme="majorHAnsi" w:hAnsiTheme="majorHAnsi"/>
@@ -73,7 +75,13 @@
         <w:rPr>
           <w:rFonts w:asciiTheme="majorHAnsi" w:hAnsiTheme="majorHAnsi"/>
         </w:rPr>
-        <w:t>Be able to use R to read in CSV and spatial data</w:t>
+        <w:t xml:space="preserve">Use R to read in CSV data </w:t>
+      </w:r>
+      <w:r>
+        <w:rPr>
+          <w:rFonts w:asciiTheme="majorHAnsi" w:hAnsiTheme="majorHAnsi"/>
+        </w:rPr>
+        <w:t>&amp; spatial data</w:t>
       </w:r>
     </w:p>
     <w:p>
@@ -81,7 +89,7 @@
         <w:pStyle w:val="ListParagraph"/>
         <w:numPr>
           <w:ilvl w:val="0"/>
-          <w:numId w:val="6"/>
+          <w:numId w:val="7"/>
         </w:numPr>
         <w:rPr>
           <w:rFonts w:asciiTheme="majorHAnsi" w:hAnsiTheme="majorHAnsi"/>
@@ -99,7 +107,7 @@
         <w:pStyle w:val="ListParagraph"/>
         <w:numPr>
           <w:ilvl w:val="0"/>
-          <w:numId w:val="6"/>
+          <w:numId w:val="7"/>
         </w:numPr>
         <w:rPr>
           <w:rFonts w:asciiTheme="majorHAnsi" w:hAnsiTheme="majorHAnsi"/>
@@ -117,7 +125,7 @@
         <w:pStyle w:val="ListParagraph"/>
         <w:numPr>
           <w:ilvl w:val="0"/>
-          <w:numId w:val="6"/>
+          <w:numId w:val="7"/>
         </w:numPr>
         <w:rPr>
           <w:rFonts w:asciiTheme="majorHAnsi" w:hAnsiTheme="majorHAnsi"/>
@@ -135,7 +143,7 @@
         <w:pStyle w:val="ListParagraph"/>
         <w:numPr>
           <w:ilvl w:val="0"/>
-          <w:numId w:val="6"/>
+          <w:numId w:val="7"/>
         </w:numPr>
         <w:rPr>
           <w:rFonts w:asciiTheme="majorHAnsi" w:hAnsiTheme="majorHAnsi"/>
@@ -153,7 +161,7 @@
         <w:pStyle w:val="ListParagraph"/>
         <w:numPr>
           <w:ilvl w:val="0"/>
-          <w:numId w:val="6"/>
+          <w:numId w:val="7"/>
         </w:numPr>
         <w:rPr>
           <w:rFonts w:asciiTheme="majorHAnsi" w:hAnsiTheme="majorHAnsi"/>
@@ -163,21 +171,7 @@
         <w:rPr>
           <w:rFonts w:asciiTheme="majorHAnsi" w:hAnsiTheme="majorHAnsi"/>
         </w:rPr>
-        <w:t xml:space="preserve">Know how to </w:t>
-      </w:r>
-      <w:proofErr w:type="spellStart"/>
-      <w:r>
-        <w:rPr>
-          <w:rFonts w:asciiTheme="majorHAnsi" w:hAnsiTheme="majorHAnsi"/>
-        </w:rPr>
-        <w:t>reproject</w:t>
-      </w:r>
-      <w:proofErr w:type="spellEnd"/>
-      <w:r>
-        <w:rPr>
-          <w:rFonts w:asciiTheme="majorHAnsi" w:hAnsiTheme="majorHAnsi"/>
-        </w:rPr>
-        <w:t xml:space="preserve"> spatial data </w:t>
+        <w:t xml:space="preserve">Know how to reproject spatial data </w:t>
       </w:r>
     </w:p>
     <w:p>
@@ -185,7 +179,7 @@
         <w:pStyle w:val="ListParagraph"/>
         <w:numPr>
           <w:ilvl w:val="0"/>
-          <w:numId w:val="6"/>
+          <w:numId w:val="7"/>
         </w:numPr>
         <w:rPr>
           <w:rFonts w:asciiTheme="majorHAnsi" w:hAnsiTheme="majorHAnsi"/>
@@ -203,7 +197,7 @@
         <w:pStyle w:val="ListParagraph"/>
         <w:numPr>
           <w:ilvl w:val="0"/>
-          <w:numId w:val="6"/>
+          <w:numId w:val="7"/>
         </w:numPr>
         <w:rPr>
           <w:rFonts w:asciiTheme="majorHAnsi" w:hAnsiTheme="majorHAnsi"/>
@@ -213,12 +207,49 @@
         <w:rPr>
           <w:rFonts w:asciiTheme="majorHAnsi" w:hAnsiTheme="majorHAnsi"/>
         </w:rPr>
+        <w:t>Know how to w</w:t>
+      </w:r>
+      <w:r>
+        <w:rPr>
+          <w:rFonts w:asciiTheme="majorHAnsi" w:hAnsiTheme="majorHAnsi"/>
+        </w:rPr>
+        <w:t>rit</w:t>
+      </w:r>
+      <w:r>
+        <w:rPr>
+          <w:rFonts w:asciiTheme="majorHAnsi" w:hAnsiTheme="majorHAnsi"/>
+        </w:rPr>
+        <w:t>e</w:t>
+      </w:r>
+      <w:r>
+        <w:rPr>
+          <w:rFonts w:asciiTheme="majorHAnsi" w:hAnsiTheme="majorHAnsi"/>
+        </w:rPr>
+        <w:t xml:space="preserve"> Shape Files </w:t>
+      </w:r>
+    </w:p>
+    <w:p>
+      <w:pPr>
+        <w:pStyle w:val="ListParagraph"/>
+        <w:numPr>
+          <w:ilvl w:val="0"/>
+          <w:numId w:val="7"/>
+        </w:numPr>
+        <w:rPr>
+          <w:rFonts w:asciiTheme="majorHAnsi" w:hAnsiTheme="majorHAnsi"/>
+        </w:rPr>
+      </w:pPr>
+      <w:r>
+        <w:rPr>
+          <w:rFonts w:asciiTheme="majorHAnsi" w:hAnsiTheme="majorHAnsi"/>
+        </w:rPr>
         <w:t xml:space="preserve">Know how create a 'heat-map' style map using point data </w:t>
       </w:r>
     </w:p>
     <w:p>
       <w:pPr>
         <w:spacing w:before="120"/>
+        <w:outlineLvl w:val="0"/>
         <w:rPr>
           <w:rFonts w:asciiTheme="majorHAnsi" w:hAnsiTheme="majorHAnsi"/>
           <w:b/>
@@ -236,6 +267,7 @@
     </w:p>
     <w:p>
       <w:pPr>
+        <w:outlineLvl w:val="0"/>
         <w:rPr>
           <w:rFonts w:asciiTheme="majorHAnsi" w:hAnsiTheme="majorHAnsi"/>
         </w:rPr>
@@ -246,7 +278,7 @@
         </w:rPr>
         <w:t xml:space="preserve">Dr Nick Bearman, </w:t>
       </w:r>
-      <w:hyperlink r:id="rId8" w:history="1">
+      <w:hyperlink r:id="rId7" w:history="1">
         <w:r>
           <w:rPr>
             <w:rStyle w:val="Hyperlink"/>
@@ -265,6 +297,39 @@
     <w:p>
       <w:pPr>
         <w:spacing w:before="120"/>
+        <w:outlineLvl w:val="0"/>
+        <w:rPr>
+          <w:rFonts w:asciiTheme="majorHAnsi" w:hAnsiTheme="majorHAnsi"/>
+          <w:b/>
+          <w:sz w:val="28"/>
+        </w:rPr>
+      </w:pPr>
+      <w:r>
+        <w:rPr>
+          <w:rFonts w:asciiTheme="majorHAnsi" w:hAnsiTheme="majorHAnsi"/>
+          <w:b/>
+          <w:sz w:val="28"/>
+        </w:rPr>
+        <w:t>Location</w:t>
+      </w:r>
+    </w:p>
+    <w:p>
+      <w:pPr>
+        <w:rPr>
+          <w:rFonts w:asciiTheme="majorHAnsi" w:hAnsiTheme="majorHAnsi"/>
+        </w:rPr>
+      </w:pPr>
+      <w:r>
+        <w:rPr>
+          <w:rFonts w:asciiTheme="majorHAnsi" w:hAnsiTheme="majorHAnsi"/>
+        </w:rPr>
+        <w:t>Training Room 1 (IT Lab, #116) &amp; Staff Meeting Room (refreshments, #215), Sydney Jones Library, University of Liverpool.</w:t>
+      </w:r>
+    </w:p>
+    <w:p>
+      <w:pPr>
+        <w:spacing w:before="120"/>
+        <w:outlineLvl w:val="0"/>
         <w:rPr>
           <w:rFonts w:asciiTheme="majorHAnsi" w:hAnsiTheme="majorHAnsi"/>
           <w:b/>
@@ -285,7 +350,7 @@
         <w:pStyle w:val="ListParagraph"/>
         <w:numPr>
           <w:ilvl w:val="0"/>
-          <w:numId w:val="4"/>
+          <w:numId w:val="6"/>
         </w:numPr>
         <w:rPr>
           <w:rFonts w:asciiTheme="majorHAnsi" w:hAnsiTheme="majorHAnsi"/>
@@ -295,19 +360,13 @@
         <w:rPr>
           <w:rFonts w:asciiTheme="majorHAnsi" w:hAnsiTheme="majorHAnsi"/>
         </w:rPr>
-        <w:t>9:</w:t>
-      </w:r>
-      <w:r>
-        <w:rPr>
-          <w:rFonts w:asciiTheme="majorHAnsi" w:hAnsiTheme="majorHAnsi"/>
-        </w:rPr>
-        <w:t>50am – 10:10</w:t>
-      </w:r>
-      <w:r>
-        <w:rPr>
-          <w:rFonts w:asciiTheme="majorHAnsi" w:hAnsiTheme="majorHAnsi"/>
-        </w:rPr>
-        <w:t>am – Registration &amp; Refreshments</w:t>
+        <w:t>9:30am -</w:t>
+      </w:r>
+      <w:r>
+        <w:rPr>
+          <w:rFonts w:asciiTheme="majorHAnsi" w:hAnsiTheme="majorHAnsi"/>
+        </w:rPr>
+        <w:t xml:space="preserve"> 9:45am – Registration &amp; Refreshments</w:t>
       </w:r>
     </w:p>
     <w:p>
@@ -315,7 +374,7 @@
         <w:pStyle w:val="ListParagraph"/>
         <w:numPr>
           <w:ilvl w:val="0"/>
-          <w:numId w:val="4"/>
+          <w:numId w:val="6"/>
         </w:numPr>
         <w:rPr>
           <w:rFonts w:asciiTheme="majorHAnsi" w:hAnsiTheme="majorHAnsi"/>
@@ -325,13 +384,13 @@
         <w:rPr>
           <w:rFonts w:asciiTheme="majorHAnsi" w:hAnsiTheme="majorHAnsi"/>
         </w:rPr>
-        <w:t>10:10am – 10:50</w:t>
-      </w:r>
-      <w:r>
-        <w:rPr>
-          <w:rFonts w:asciiTheme="majorHAnsi" w:hAnsiTheme="majorHAnsi"/>
-        </w:rPr>
-        <w:t>am – What is GIS &amp; R?</w:t>
+        <w:t>9:45am -</w:t>
+      </w:r>
+      <w:r>
+        <w:rPr>
+          <w:rFonts w:asciiTheme="majorHAnsi" w:hAnsiTheme="majorHAnsi"/>
+        </w:rPr>
+        <w:t xml:space="preserve"> 10:15am – What is GIS &amp; R?</w:t>
       </w:r>
     </w:p>
     <w:p>
@@ -339,7 +398,7 @@
         <w:pStyle w:val="ListParagraph"/>
         <w:numPr>
           <w:ilvl w:val="0"/>
-          <w:numId w:val="4"/>
+          <w:numId w:val="6"/>
         </w:numPr>
         <w:rPr>
           <w:rFonts w:asciiTheme="majorHAnsi" w:hAnsiTheme="majorHAnsi"/>
@@ -349,13 +408,20 @@
         <w:rPr>
           <w:rFonts w:asciiTheme="majorHAnsi" w:hAnsiTheme="majorHAnsi"/>
         </w:rPr>
-        <w:t>10:50am – 11:15</w:t>
-      </w:r>
-      <w:r>
-        <w:rPr>
-          <w:rFonts w:asciiTheme="majorHAnsi" w:hAnsiTheme="majorHAnsi"/>
-        </w:rPr>
-        <w:t>am – P Intro to GIS</w:t>
+        <w:t>10:15am -</w:t>
+      </w:r>
+      <w:r>
+        <w:rPr>
+          <w:rFonts w:asciiTheme="majorHAnsi" w:hAnsiTheme="majorHAnsi"/>
+        </w:rPr>
+        <w:t xml:space="preserve"> 11:00am – Practical 1 </w:t>
+      </w:r>
+      <w:r>
+        <w:rPr>
+          <w:rFonts w:asciiTheme="majorHAnsi" w:hAnsiTheme="majorHAnsi"/>
+          <w:i/>
+        </w:rPr>
+        <w:t xml:space="preserve">Intro to GIS &amp; R </w:t>
       </w:r>
     </w:p>
     <w:p>
@@ -363,7 +429,7 @@
         <w:pStyle w:val="ListParagraph"/>
         <w:numPr>
           <w:ilvl w:val="0"/>
-          <w:numId w:val="4"/>
+          <w:numId w:val="6"/>
         </w:numPr>
         <w:rPr>
           <w:rFonts w:asciiTheme="majorHAnsi" w:hAnsiTheme="majorHAnsi"/>
@@ -373,31 +439,7 @@
         <w:rPr>
           <w:rFonts w:asciiTheme="majorHAnsi" w:hAnsiTheme="majorHAnsi"/>
         </w:rPr>
-        <w:t>11:</w:t>
-      </w:r>
-      <w:r>
-        <w:rPr>
-          <w:rFonts w:asciiTheme="majorHAnsi" w:hAnsiTheme="majorHAnsi"/>
-        </w:rPr>
-        <w:t>15</w:t>
-      </w:r>
-      <w:r>
-        <w:rPr>
-          <w:rFonts w:asciiTheme="majorHAnsi" w:hAnsiTheme="majorHAnsi"/>
-        </w:rPr>
-        <w:t xml:space="preserve">am – </w:t>
-      </w:r>
-      <w:r>
-        <w:rPr>
-          <w:rFonts w:asciiTheme="majorHAnsi" w:hAnsiTheme="majorHAnsi"/>
-        </w:rPr>
-        <w:t>11:45am</w:t>
-      </w:r>
-      <w:r>
-        <w:rPr>
-          <w:rFonts w:asciiTheme="majorHAnsi" w:hAnsiTheme="majorHAnsi"/>
-        </w:rPr>
-        <w:t xml:space="preserve"> – Classification</w:t>
+        <w:t>11:00am - 11:30am – Classification</w:t>
       </w:r>
     </w:p>
     <w:p>
@@ -405,7 +447,7 @@
         <w:pStyle w:val="ListParagraph"/>
         <w:numPr>
           <w:ilvl w:val="0"/>
-          <w:numId w:val="4"/>
+          <w:numId w:val="6"/>
         </w:numPr>
         <w:rPr>
           <w:rFonts w:asciiTheme="majorHAnsi" w:hAnsiTheme="majorHAnsi"/>
@@ -415,19 +457,14 @@
         <w:rPr>
           <w:rFonts w:asciiTheme="majorHAnsi" w:hAnsiTheme="majorHAnsi"/>
         </w:rPr>
-        <w:t>11:45am – 12:</w:t>
-      </w:r>
-      <w:r>
-        <w:rPr>
-          <w:rFonts w:asciiTheme="majorHAnsi" w:hAnsiTheme="majorHAnsi"/>
-        </w:rPr>
-        <w:t>30</w:t>
-      </w:r>
-      <w:r>
-        <w:rPr>
-          <w:rFonts w:asciiTheme="majorHAnsi" w:hAnsiTheme="majorHAnsi"/>
-        </w:rPr>
-        <w:t>pm – P Classification</w:t>
+        <w:t xml:space="preserve">11:45am - 12:30pm – Practical 1 </w:t>
+      </w:r>
+      <w:r>
+        <w:rPr>
+          <w:rFonts w:asciiTheme="majorHAnsi" w:hAnsiTheme="majorHAnsi"/>
+          <w:i/>
+        </w:rPr>
+        <w:t>Intro to GIS &amp; R ctd.</w:t>
       </w:r>
     </w:p>
     <w:p>
@@ -435,41 +472,26 @@
         <w:pStyle w:val="ListParagraph"/>
         <w:numPr>
           <w:ilvl w:val="0"/>
-          <w:numId w:val="4"/>
+          <w:numId w:val="6"/>
         </w:numPr>
         <w:rPr>
           <w:rFonts w:asciiTheme="majorHAnsi" w:hAnsiTheme="majorHAnsi"/>
-        </w:rPr>
-      </w:pPr>
-      <w:r>
-        <w:rPr>
-          <w:rFonts w:asciiTheme="majorHAnsi" w:hAnsiTheme="majorHAnsi"/>
-        </w:rPr>
-        <w:t>12:</w:t>
-      </w:r>
-      <w:r>
-        <w:rPr>
-          <w:rFonts w:asciiTheme="majorHAnsi" w:hAnsiTheme="majorHAnsi"/>
-        </w:rPr>
-        <w:t>30</w:t>
-      </w:r>
-      <w:r>
-        <w:rPr>
-          <w:rFonts w:asciiTheme="majorHAnsi" w:hAnsiTheme="majorHAnsi"/>
-        </w:rPr>
-        <w:t>pm – 1</w:t>
-      </w:r>
-      <w:r>
-        <w:rPr>
-          <w:rFonts w:asciiTheme="majorHAnsi" w:hAnsiTheme="majorHAnsi"/>
-        </w:rPr>
-        <w:t>:15</w:t>
-      </w:r>
-      <w:r>
-        <w:rPr>
-          <w:rFonts w:asciiTheme="majorHAnsi" w:hAnsiTheme="majorHAnsi"/>
-        </w:rPr>
-        <w:t>pm – Lunch</w:t>
+          <w:i/>
+        </w:rPr>
+      </w:pPr>
+      <w:r>
+        <w:rPr>
+          <w:rFonts w:asciiTheme="majorHAnsi" w:hAnsiTheme="majorHAnsi"/>
+          <w:i/>
+        </w:rPr>
+        <w:t>12:30pm -</w:t>
+      </w:r>
+      <w:r>
+        <w:rPr>
+          <w:rFonts w:asciiTheme="majorHAnsi" w:hAnsiTheme="majorHAnsi"/>
+          <w:i/>
+        </w:rPr>
+        <w:t xml:space="preserve"> 1:30pm – Lunch</w:t>
       </w:r>
     </w:p>
     <w:p>
@@ -477,7 +499,7 @@
         <w:pStyle w:val="ListParagraph"/>
         <w:numPr>
           <w:ilvl w:val="0"/>
-          <w:numId w:val="4"/>
+          <w:numId w:val="6"/>
         </w:numPr>
         <w:rPr>
           <w:rFonts w:asciiTheme="majorHAnsi" w:hAnsiTheme="majorHAnsi"/>
@@ -487,19 +509,13 @@
         <w:rPr>
           <w:rFonts w:asciiTheme="majorHAnsi" w:hAnsiTheme="majorHAnsi"/>
         </w:rPr>
-        <w:t>1</w:t>
-      </w:r>
-      <w:r>
-        <w:rPr>
-          <w:rFonts w:asciiTheme="majorHAnsi" w:hAnsiTheme="majorHAnsi"/>
-        </w:rPr>
-        <w:t>:15</w:t>
-      </w:r>
-      <w:r>
-        <w:rPr>
-          <w:rFonts w:asciiTheme="majorHAnsi" w:hAnsiTheme="majorHAnsi"/>
-        </w:rPr>
-        <w:t>pm – 2:30pm – P Making Maps</w:t>
+        <w:t>1:30pm -</w:t>
+      </w:r>
+      <w:r>
+        <w:rPr>
+          <w:rFonts w:asciiTheme="majorHAnsi" w:hAnsiTheme="majorHAnsi"/>
+        </w:rPr>
+        <w:t xml:space="preserve"> 1:45pm – Recap and Making Maps</w:t>
       </w:r>
     </w:p>
     <w:p>
@@ -507,7 +523,7 @@
         <w:pStyle w:val="ListParagraph"/>
         <w:numPr>
           <w:ilvl w:val="0"/>
-          <w:numId w:val="4"/>
+          <w:numId w:val="6"/>
         </w:numPr>
         <w:rPr>
           <w:rFonts w:asciiTheme="majorHAnsi" w:hAnsiTheme="majorHAnsi"/>
@@ -517,7 +533,14 @@
         <w:rPr>
           <w:rFonts w:asciiTheme="majorHAnsi" w:hAnsiTheme="majorHAnsi"/>
         </w:rPr>
-        <w:t>2:30pm – 2:45pm – Coffee</w:t>
+        <w:t xml:space="preserve">1:45pm - 3:00pm – Practical 2 </w:t>
+      </w:r>
+      <w:r>
+        <w:rPr>
+          <w:rFonts w:asciiTheme="majorHAnsi" w:hAnsiTheme="majorHAnsi"/>
+          <w:i/>
+        </w:rPr>
+        <w:t>Analysis</w:t>
       </w:r>
     </w:p>
     <w:p>
@@ -525,7 +548,7 @@
         <w:pStyle w:val="ListParagraph"/>
         <w:numPr>
           <w:ilvl w:val="0"/>
-          <w:numId w:val="4"/>
+          <w:numId w:val="6"/>
         </w:numPr>
         <w:rPr>
           <w:rFonts w:asciiTheme="majorHAnsi" w:hAnsiTheme="majorHAnsi"/>
@@ -535,7 +558,7 @@
         <w:rPr>
           <w:rFonts w:asciiTheme="majorHAnsi" w:hAnsiTheme="majorHAnsi"/>
         </w:rPr>
-        <w:t>2:45pm – 3:30pm – P Analysis</w:t>
+        <w:t>3:00pm - 3:15pm – Coffee</w:t>
       </w:r>
     </w:p>
     <w:p>
@@ -543,7 +566,7 @@
         <w:pStyle w:val="ListParagraph"/>
         <w:numPr>
           <w:ilvl w:val="0"/>
-          <w:numId w:val="4"/>
+          <w:numId w:val="6"/>
         </w:numPr>
         <w:rPr>
           <w:rFonts w:asciiTheme="majorHAnsi" w:hAnsiTheme="majorHAnsi"/>
@@ -553,12 +576,20 @@
         <w:rPr>
           <w:rFonts w:asciiTheme="majorHAnsi" w:hAnsiTheme="majorHAnsi"/>
         </w:rPr>
-        <w:t>3:30pm - 4pm – Mapping Discussion</w:t>
+        <w:t xml:space="preserve">3:15pm - 4pm/4:30pm – Practical 2 </w:t>
+      </w:r>
+      <w:r>
+        <w:rPr>
+          <w:rFonts w:asciiTheme="majorHAnsi" w:hAnsiTheme="majorHAnsi"/>
+          <w:i/>
+        </w:rPr>
+        <w:t>Bring your own data</w:t>
       </w:r>
     </w:p>
     <w:p>
       <w:pPr>
         <w:spacing w:before="120"/>
+        <w:outlineLvl w:val="0"/>
         <w:rPr>
           <w:rFonts w:asciiTheme="majorHAnsi" w:hAnsiTheme="majorHAnsi"/>
           <w:b/>
@@ -571,7 +602,15 @@
           <w:b/>
           <w:sz w:val="28"/>
         </w:rPr>
-        <w:t>Useful Links</w:t>
+        <w:t xml:space="preserve">Useful </w:t>
+      </w:r>
+      <w:r>
+        <w:rPr>
+          <w:rFonts w:asciiTheme="majorHAnsi" w:hAnsiTheme="majorHAnsi"/>
+          <w:b/>
+          <w:sz w:val="28"/>
+        </w:rPr>
+        <w:t>Websites</w:t>
       </w:r>
     </w:p>
     <w:p>
@@ -585,19 +624,11 @@
           <w:rFonts w:asciiTheme="majorHAnsi" w:hAnsiTheme="majorHAnsi"/>
         </w:rPr>
       </w:pPr>
-      <w:proofErr w:type="spellStart"/>
-      <w:r>
-        <w:rPr>
-          <w:rFonts w:asciiTheme="majorHAnsi" w:hAnsiTheme="majorHAnsi"/>
-        </w:rPr>
-        <w:t>Handout</w:t>
-      </w:r>
-      <w:proofErr w:type="spellEnd"/>
-      <w:r>
-        <w:rPr>
-          <w:rFonts w:asciiTheme="majorHAnsi" w:hAnsiTheme="majorHAnsi"/>
-        </w:rPr>
-        <w:t>:</w:t>
+      <w:r>
+        <w:rPr>
+          <w:rFonts w:asciiTheme="majorHAnsi" w:hAnsiTheme="majorHAnsi"/>
+        </w:rPr>
+        <w:t>Electronic versions of all resources:</w:t>
       </w:r>
       <w:r>
         <w:rPr>
@@ -605,33 +636,26 @@
         </w:rPr>
         <w:t xml:space="preserve"> </w:t>
       </w:r>
-      <w:hyperlink r:id="rId9" w:history="1">
+      <w:hyperlink r:id="rId8" w:history="1">
         <w:r>
           <w:rPr>
+            <w:rStyle w:val="Hyperlink"/>
             <w:rFonts w:asciiTheme="majorHAnsi" w:hAnsiTheme="majorHAnsi"/>
-            <w:u w:val="single"/>
           </w:rPr>
-          <w:t>https://github.com/nickbearman/intro-r-spatial-analysis/releases/download/v1.1/hand-out.pdf</w:t>
+          <w:t>http://github.com/nickbearman/intro-r-spatial-analysis</w:t>
         </w:r>
       </w:hyperlink>
       <w:r>
         <w:rPr>
           <w:rFonts w:asciiTheme="majorHAnsi" w:hAnsiTheme="majorHAnsi"/>
         </w:rPr>
-        <w:t xml:space="preserve"> or</w:t>
-      </w:r>
-      <w:r>
-        <w:rPr>
-          <w:rFonts w:asciiTheme="majorHAnsi" w:hAnsiTheme="majorHAnsi"/>
-        </w:rPr>
         <w:t xml:space="preserve"> </w:t>
       </w:r>
       <w:r>
         <w:rPr>
           <w:rFonts w:asciiTheme="majorHAnsi" w:hAnsiTheme="majorHAnsi"/>
-          <w:u w:val="single"/>
-        </w:rPr>
-        <w:t>bit.ly/1OySLuI</w:t>
+        </w:rPr>
+        <w:t xml:space="preserve"> </w:t>
       </w:r>
     </w:p>
     <w:p>
@@ -643,64 +667,25 @@
         </w:numPr>
         <w:rPr>
           <w:rFonts w:asciiTheme="majorHAnsi" w:hAnsiTheme="majorHAnsi"/>
-        </w:rPr>
-      </w:pPr>
-      <w:r>
-        <w:rPr>
-          <w:rFonts w:asciiTheme="majorHAnsi" w:hAnsiTheme="majorHAnsi"/>
-        </w:rPr>
-        <w:t xml:space="preserve">Electronic </w:t>
-      </w:r>
-      <w:r>
-        <w:rPr>
-          <w:rFonts w:asciiTheme="majorHAnsi" w:hAnsiTheme="majorHAnsi"/>
-        </w:rPr>
-        <w:t xml:space="preserve">versions of all resources: </w:t>
-      </w:r>
-      <w:bookmarkStart w:id="0" w:name="_GoBack"/>
-      <w:r>
-        <w:rPr>
-          <w:rFonts w:asciiTheme="majorHAnsi" w:hAnsiTheme="majorHAnsi"/>
-          <w:u w:val="single"/>
-        </w:rPr>
-        <w:fldChar w:fldCharType="begin"/>
-      </w:r>
-      <w:r>
-        <w:rPr>
-          <w:rFonts w:asciiTheme="majorHAnsi" w:hAnsiTheme="majorHAnsi"/>
-          <w:u w:val="single"/>
-        </w:rPr>
-        <w:instrText xml:space="preserve"> HYPERLINK "https://github.com/nickbearman/intro-r-spatial-ana</w:instrText>
-      </w:r>
-      <w:r>
-        <w:rPr>
-          <w:rFonts w:asciiTheme="majorHAnsi" w:hAnsiTheme="majorHAnsi"/>
-          <w:u w:val="single"/>
-        </w:rPr>
-        <w:instrText xml:space="preserve">lysis/" </w:instrText>
-      </w:r>
-      <w:r>
-        <w:rPr>
-          <w:rFonts w:asciiTheme="majorHAnsi" w:hAnsiTheme="majorHAnsi"/>
-          <w:u w:val="single"/>
-        </w:rPr>
-        <w:fldChar w:fldCharType="separate"/>
-      </w:r>
-      <w:r>
-        <w:rPr>
-          <w:rFonts w:asciiTheme="majorHAnsi" w:hAnsiTheme="majorHAnsi"/>
-          <w:u w:val="single"/>
-        </w:rPr>
-        <w:t>https://github.com/nickbearman/intro-r-spatial-analysis/</w:t>
-      </w:r>
-      <w:r>
-        <w:rPr>
-          <w:rFonts w:asciiTheme="majorHAnsi" w:hAnsiTheme="majorHAnsi"/>
-          <w:u w:val="single"/>
-        </w:rPr>
-        <w:fldChar w:fldCharType="end"/>
-      </w:r>
-      <w:bookmarkEnd w:id="0"/>
+          <w:lang w:val="en-US"/>
+        </w:rPr>
+      </w:pPr>
+      <w:r>
+        <w:rPr>
+          <w:rFonts w:asciiTheme="majorHAnsi" w:hAnsiTheme="majorHAnsi"/>
+        </w:rPr>
+        <w:t xml:space="preserve">Course Survey: </w:t>
+      </w:r>
+      <w:hyperlink r:id="rId9" w:history="1">
+        <w:r>
+          <w:rPr>
+            <w:rStyle w:val="Hyperlink"/>
+            <w:rFonts w:asciiTheme="majorHAnsi" w:hAnsiTheme="majorHAnsi"/>
+            <w:lang w:val="en-US"/>
+          </w:rPr>
+          <w:t>bit.ly/1O1wLWR</w:t>
+        </w:r>
+      </w:hyperlink>
       <w:r>
         <w:rPr>
           <w:rFonts w:asciiTheme="majorHAnsi" w:hAnsiTheme="majorHAnsi"/>
@@ -712,53 +697,28 @@
           <w:rPr>
             <w:rStyle w:val="Hyperlink"/>
             <w:rFonts w:asciiTheme="majorHAnsi" w:hAnsiTheme="majorHAnsi"/>
+            <w:lang w:val="en-US"/>
           </w:rPr>
-          <w:t>bit.ly/1d8U82f</w:t>
+          <w:t>https://</w:t>
         </w:r>
       </w:hyperlink>
-      <w:r>
-        <w:rPr>
-          <w:rFonts w:asciiTheme="majorHAnsi" w:hAnsiTheme="majorHAnsi"/>
-        </w:rPr>
-        <w:t xml:space="preserve"> </w:t>
-      </w:r>
-    </w:p>
-    <w:p>
-      <w:pPr>
-        <w:pStyle w:val="ListParagraph"/>
-        <w:numPr>
-          <w:ilvl w:val="0"/>
-          <w:numId w:val="3"/>
-        </w:numPr>
-        <w:rPr>
-          <w:rFonts w:asciiTheme="majorHAnsi" w:hAnsiTheme="majorHAnsi"/>
-        </w:rPr>
-      </w:pPr>
-      <w:r>
-        <w:rPr>
-          <w:rFonts w:asciiTheme="majorHAnsi" w:hAnsiTheme="majorHAnsi"/>
-        </w:rPr>
-        <w:t xml:space="preserve">Survey: </w:t>
-      </w:r>
       <w:hyperlink r:id="rId11" w:history="1">
         <w:r>
           <w:rPr>
             <w:rStyle w:val="Hyperlink"/>
             <w:rFonts w:asciiTheme="majorHAnsi" w:hAnsiTheme="majorHAnsi"/>
+            <w:lang w:val="en-US"/>
           </w:rPr>
-          <w:t>bit.ly/1OkpsMe</w:t>
+          <w:t>oxford.onlinesurveys.ac.uk/introduction-to-using-r-for-spatial-analysis-2nd-october-3</w:t>
         </w:r>
       </w:hyperlink>
-      <w:r>
-        <w:rPr>
-          <w:rFonts w:asciiTheme="majorHAnsi" w:hAnsiTheme="majorHAnsi"/>
-        </w:rPr>
-        <w:t xml:space="preserve"> </w:t>
-      </w:r>
+      <w:bookmarkStart w:id="0" w:name="_GoBack"/>
+      <w:bookmarkEnd w:id="0"/>
     </w:p>
     <w:p>
       <w:pPr>
         <w:spacing w:before="120"/>
+        <w:outlineLvl w:val="0"/>
         <w:rPr>
           <w:rFonts w:asciiTheme="majorHAnsi" w:hAnsiTheme="majorHAnsi"/>
           <w:b/>
@@ -771,7 +731,15 @@
           <w:b/>
           <w:sz w:val="28"/>
         </w:rPr>
-        <w:t>Useful Points:</w:t>
+        <w:t>Useful Po</w:t>
+      </w:r>
+      <w:r>
+        <w:rPr>
+          <w:rFonts w:asciiTheme="majorHAnsi" w:hAnsiTheme="majorHAnsi"/>
+          <w:b/>
+          <w:sz w:val="28"/>
+        </w:rPr>
+        <w:t>ints</w:t>
       </w:r>
     </w:p>
     <w:p>
@@ -848,9 +816,149 @@
           <w:rFonts w:asciiTheme="majorHAnsi" w:hAnsiTheme="majorHAnsi"/>
         </w:rPr>
       </w:pPr>
+      <w:r>
+        <w:rPr>
+          <w:rFonts w:asciiTheme="majorHAnsi" w:hAnsiTheme="majorHAnsi"/>
+          <w:noProof/>
+          <w:lang w:val="en-US"/>
+        </w:rPr>
+        <w:drawing>
+          <wp:anchor distT="0" distB="0" distL="114300" distR="114300" simplePos="0" relativeHeight="251659264" behindDoc="0" locked="0" layoutInCell="1" allowOverlap="1" wp14:anchorId="1ED33C29" wp14:editId="28B7AA84">
+            <wp:simplePos x="0" y="0"/>
+            <wp:positionH relativeFrom="column">
+              <wp:posOffset>3886200</wp:posOffset>
+            </wp:positionH>
+            <wp:positionV relativeFrom="paragraph">
+              <wp:posOffset>278765</wp:posOffset>
+            </wp:positionV>
+            <wp:extent cx="2289810" cy="688340"/>
+            <wp:effectExtent l="0" t="0" r="0" b="0"/>
+            <wp:wrapNone/>
+            <wp:docPr id="1" name="Picture 1"/>
+            <wp:cNvGraphicFramePr>
+              <a:graphicFrameLocks xmlns:a="http://schemas.openxmlformats.org/drawingml/2006/main" noChangeAspect="1"/>
+            </wp:cNvGraphicFramePr>
+            <a:graphic xmlns:a="http://schemas.openxmlformats.org/drawingml/2006/main">
+              <a:graphicData uri="http://schemas.openxmlformats.org/drawingml/2006/picture">
+                <pic:pic xmlns:pic="http://schemas.openxmlformats.org/drawingml/2006/picture">
+                  <pic:nvPicPr>
+                    <pic:cNvPr id="0" name="Picture 1"/>
+                    <pic:cNvPicPr>
+                      <a:picLocks noChangeAspect="1" noChangeArrowheads="1"/>
+                    </pic:cNvPicPr>
+                  </pic:nvPicPr>
+                  <pic:blipFill>
+                    <a:blip r:embed="rId12">
+                      <a:grayscl/>
+                      <a:extLst>
+                        <a:ext uri="{28A0092B-C50C-407E-A947-70E740481C1C}">
+                          <a14:useLocalDpi xmlns:a14="http://schemas.microsoft.com/office/drawing/2010/main" val="0"/>
+                        </a:ext>
+                      </a:extLst>
+                    </a:blip>
+                    <a:srcRect/>
+                    <a:stretch>
+                      <a:fillRect/>
+                    </a:stretch>
+                  </pic:blipFill>
+                  <pic:spPr bwMode="auto">
+                    <a:xfrm>
+                      <a:off x="0" y="0"/>
+                      <a:ext cx="2289810" cy="688340"/>
+                    </a:xfrm>
+                    <a:prstGeom prst="rect">
+                      <a:avLst/>
+                    </a:prstGeom>
+                    <a:noFill/>
+                    <a:ln>
+                      <a:noFill/>
+                    </a:ln>
+                  </pic:spPr>
+                </pic:pic>
+              </a:graphicData>
+            </a:graphic>
+            <wp14:sizeRelH relativeFrom="page">
+              <wp14:pctWidth>0</wp14:pctWidth>
+            </wp14:sizeRelH>
+            <wp14:sizeRelV relativeFrom="page">
+              <wp14:pctHeight>0</wp14:pctHeight>
+            </wp14:sizeRelV>
+          </wp:anchor>
+        </w:drawing>
+      </w:r>
+      <w:r>
+        <w:rPr>
+          <w:rFonts w:asciiTheme="majorHAnsi" w:hAnsiTheme="majorHAnsi"/>
+          <w:noProof/>
+          <w:lang w:val="en-US"/>
+        </w:rPr>
+        <w:drawing>
+          <wp:anchor distT="0" distB="0" distL="114300" distR="114300" simplePos="0" relativeHeight="251660288" behindDoc="0" locked="0" layoutInCell="1" allowOverlap="1" wp14:anchorId="29155795" wp14:editId="32CDA980">
+            <wp:simplePos x="0" y="0"/>
+            <wp:positionH relativeFrom="column">
+              <wp:posOffset>457200</wp:posOffset>
+            </wp:positionH>
+            <wp:positionV relativeFrom="paragraph">
+              <wp:posOffset>393065</wp:posOffset>
+            </wp:positionV>
+            <wp:extent cx="2463800" cy="567690"/>
+            <wp:effectExtent l="0" t="0" r="0" b="0"/>
+            <wp:wrapNone/>
+            <wp:docPr id="2" name="Picture 2"/>
+            <wp:cNvGraphicFramePr>
+              <a:graphicFrameLocks xmlns:a="http://schemas.openxmlformats.org/drawingml/2006/main" noChangeAspect="1"/>
+            </wp:cNvGraphicFramePr>
+            <a:graphic xmlns:a="http://schemas.openxmlformats.org/drawingml/2006/main">
+              <a:graphicData uri="http://schemas.openxmlformats.org/drawingml/2006/picture">
+                <pic:pic xmlns:pic="http://schemas.openxmlformats.org/drawingml/2006/picture">
+                  <pic:nvPicPr>
+                    <pic:cNvPr id="0" name="Picture 2"/>
+                    <pic:cNvPicPr>
+                      <a:picLocks noChangeAspect="1" noChangeArrowheads="1"/>
+                    </pic:cNvPicPr>
+                  </pic:nvPicPr>
+                  <pic:blipFill>
+                    <a:blip r:embed="rId13">
+                      <a:grayscl/>
+                      <a:extLst>
+                        <a:ext uri="{28A0092B-C50C-407E-A947-70E740481C1C}">
+                          <a14:useLocalDpi xmlns:a14="http://schemas.microsoft.com/office/drawing/2010/main" val="0"/>
+                        </a:ext>
+                      </a:extLst>
+                    </a:blip>
+                    <a:srcRect/>
+                    <a:stretch>
+                      <a:fillRect/>
+                    </a:stretch>
+                  </pic:blipFill>
+                  <pic:spPr bwMode="auto">
+                    <a:xfrm>
+                      <a:off x="0" y="0"/>
+                      <a:ext cx="2463800" cy="567690"/>
+                    </a:xfrm>
+                    <a:prstGeom prst="rect">
+                      <a:avLst/>
+                    </a:prstGeom>
+                    <a:noFill/>
+                    <a:ln>
+                      <a:noFill/>
+                    </a:ln>
+                  </pic:spPr>
+                </pic:pic>
+              </a:graphicData>
+            </a:graphic>
+            <wp14:sizeRelH relativeFrom="page">
+              <wp14:pctWidth>0</wp14:pctWidth>
+            </wp14:sizeRelH>
+            <wp14:sizeRelV relativeFrom="page">
+              <wp14:pctHeight>0</wp14:pctHeight>
+            </wp14:sizeRelV>
+          </wp:anchor>
+        </w:drawing>
+      </w:r>
     </w:p>
     <w:sectPr>
-      <w:headerReference w:type="default" r:id="rId12"/>
+      <w:headerReference w:type="default" r:id="rId14"/>
       <w:pgSz w:w="11900" w:h="16840"/>
       <w:pgMar w:top="567" w:right="567" w:bottom="567" w:left="567" w:header="708" w:footer="708" w:gutter="0"/>
       <w:cols w:space="708"/>
@@ -861,7 +969,7 @@
 </file>
 
 <file path=word/endnotes.xml><?xml version="1.0" encoding="utf-8"?>
-<w:endnotes xmlns:wpc="http://schemas.microsoft.com/office/word/2010/wordprocessingCanvas" xmlns:mo="http://schemas.microsoft.com/office/mac/office/2008/main" xmlns:mc="http://schemas.openxmlformats.org/markup-compatibility/2006" xmlns:mv="urn:schemas-microsoft-com:mac:vml" xmlns:o="urn:schemas-microsoft-com:office:office" xmlns:r="http://schemas.openxmlformats.org/officeDocument/2006/relationships" xmlns:m="http://schemas.openxmlformats.org/officeDocument/2006/math" xmlns:v="urn:schemas-microsoft-com:vml" xmlns:wp14="http://schemas.microsoft.com/office/word/2010/wordprocessingDrawing" xmlns:wp="http://schemas.openxmlformats.org/drawingml/2006/wordprocessingDrawing" xmlns:w10="urn:schemas-microsoft-com:office:word" xmlns:w="http://schemas.openxmlformats.org/wordprocessingml/2006/main" xmlns:w14="http://schemas.microsoft.com/office/word/2010/wordml" xmlns:wpg="http://schemas.microsoft.com/office/word/2010/wordprocessingGroup" xmlns:wpi="http://schemas.microsoft.com/office/word/2010/wordprocessingInk" xmlns:wne="http://schemas.microsoft.com/office/word/2006/wordml" xmlns:wps="http://schemas.microsoft.com/office/word/2010/wordprocessingShape" mc:Ignorable="w14 wp14">
+<w:endnotes xmlns:wpc="http://schemas.microsoft.com/office/word/2010/wordprocessingCanvas" xmlns:mo="http://schemas.microsoft.com/office/mac/office/2008/main" xmlns:mc="http://schemas.openxmlformats.org/markup-compatibility/2006" xmlns:mv="urn:schemas-microsoft-com:mac:vml" xmlns:o="urn:schemas-microsoft-com:office:office" xmlns:r="http://schemas.openxmlformats.org/officeDocument/2006/relationships" xmlns:m="http://schemas.openxmlformats.org/officeDocument/2006/math" xmlns:v="urn:schemas-microsoft-com:vml" xmlns:wp14="http://schemas.microsoft.com/office/word/2010/wordprocessingDrawing" xmlns:wp="http://schemas.openxmlformats.org/drawingml/2006/wordprocessingDrawing" xmlns:w10="urn:schemas-microsoft-com:office:word" xmlns:w="http://schemas.openxmlformats.org/wordprocessingml/2006/main" xmlns:w14="http://schemas.microsoft.com/office/word/2010/wordml" xmlns:w15="http://schemas.microsoft.com/office/word/2012/wordml" xmlns:wpg="http://schemas.microsoft.com/office/word/2010/wordprocessingGroup" xmlns:wpi="http://schemas.microsoft.com/office/word/2010/wordprocessingInk" xmlns:wne="http://schemas.microsoft.com/office/word/2006/wordml" xmlns:wps="http://schemas.microsoft.com/office/word/2010/wordprocessingShape" mc:Ignorable="w14 w15 wp14">
   <w:endnote w:type="separator" w:id="-1">
     <w:p>
       <w:r>
@@ -880,7 +988,7 @@
 </file>
 
 <file path=word/footnotes.xml><?xml version="1.0" encoding="utf-8"?>
-<w:footnotes xmlns:wpc="http://schemas.microsoft.com/office/word/2010/wordprocessingCanvas" xmlns:mo="http://schemas.microsoft.com/office/mac/office/2008/main" xmlns:mc="http://schemas.openxmlformats.org/markup-compatibility/2006" xmlns:mv="urn:schemas-microsoft-com:mac:vml" xmlns:o="urn:schemas-microsoft-com:office:office" xmlns:r="http://schemas.openxmlformats.org/officeDocument/2006/relationships" xmlns:m="http://schemas.openxmlformats.org/officeDocument/2006/math" xmlns:v="urn:schemas-microsoft-com:vml" xmlns:wp14="http://schemas.microsoft.com/office/word/2010/wordprocessingDrawing" xmlns:wp="http://schemas.openxmlformats.org/drawingml/2006/wordprocessingDrawing" xmlns:w10="urn:schemas-microsoft-com:office:word" xmlns:w="http://schemas.openxmlformats.org/wordprocessingml/2006/main" xmlns:w14="http://schemas.microsoft.com/office/word/2010/wordml" xmlns:wpg="http://schemas.microsoft.com/office/word/2010/wordprocessingGroup" xmlns:wpi="http://schemas.microsoft.com/office/word/2010/wordprocessingInk" xmlns:wne="http://schemas.microsoft.com/office/word/2006/wordml" xmlns:wps="http://schemas.microsoft.com/office/word/2010/wordprocessingShape" mc:Ignorable="w14 wp14">
+<w:footnotes xmlns:wpc="http://schemas.microsoft.com/office/word/2010/wordprocessingCanvas" xmlns:mo="http://schemas.microsoft.com/office/mac/office/2008/main" xmlns:mc="http://schemas.openxmlformats.org/markup-compatibility/2006" xmlns:mv="urn:schemas-microsoft-com:mac:vml" xmlns:o="urn:schemas-microsoft-com:office:office" xmlns:r="http://schemas.openxmlformats.org/officeDocument/2006/relationships" xmlns:m="http://schemas.openxmlformats.org/officeDocument/2006/math" xmlns:v="urn:schemas-microsoft-com:vml" xmlns:wp14="http://schemas.microsoft.com/office/word/2010/wordprocessingDrawing" xmlns:wp="http://schemas.openxmlformats.org/drawingml/2006/wordprocessingDrawing" xmlns:w10="urn:schemas-microsoft-com:office:word" xmlns:w="http://schemas.openxmlformats.org/wordprocessingml/2006/main" xmlns:w14="http://schemas.microsoft.com/office/word/2010/wordml" xmlns:w15="http://schemas.microsoft.com/office/word/2012/wordml" xmlns:wpg="http://schemas.microsoft.com/office/word/2010/wordprocessingGroup" xmlns:wpi="http://schemas.microsoft.com/office/word/2010/wordprocessingInk" xmlns:wne="http://schemas.microsoft.com/office/word/2006/wordml" xmlns:wps="http://schemas.microsoft.com/office/word/2010/wordprocessingShape" mc:Ignorable="w14 w15 wp14">
   <w:footnote w:type="separator" w:id="-1">
     <w:p>
       <w:r>
@@ -899,7 +1007,7 @@
 </file>
 
 <file path=word/header1.xml><?xml version="1.0" encoding="utf-8"?>
-<w:hdr xmlns:wpc="http://schemas.microsoft.com/office/word/2010/wordprocessingCanvas" xmlns:mo="http://schemas.microsoft.com/office/mac/office/2008/main" xmlns:mc="http://schemas.openxmlformats.org/markup-compatibility/2006" xmlns:mv="urn:schemas-microsoft-com:mac:vml" xmlns:o="urn:schemas-microsoft-com:office:office" xmlns:r="http://schemas.openxmlformats.org/officeDocument/2006/relationships" xmlns:m="http://schemas.openxmlformats.org/officeDocument/2006/math" xmlns:v="urn:schemas-microsoft-com:vml" xmlns:wp14="http://schemas.microsoft.com/office/word/2010/wordprocessingDrawing" xmlns:wp="http://schemas.openxmlformats.org/drawingml/2006/wordprocessingDrawing" xmlns:w10="urn:schemas-microsoft-com:office:word" xmlns:w="http://schemas.openxmlformats.org/wordprocessingml/2006/main" xmlns:w14="http://schemas.microsoft.com/office/word/2010/wordml" xmlns:wpg="http://schemas.microsoft.com/office/word/2010/wordprocessingGroup" xmlns:wpi="http://schemas.microsoft.com/office/word/2010/wordprocessingInk" xmlns:wne="http://schemas.microsoft.com/office/word/2006/wordml" xmlns:wps="http://schemas.microsoft.com/office/word/2010/wordprocessingShape" mc:Ignorable="w14 wp14">
+<w:hdr xmlns:wpc="http://schemas.microsoft.com/office/word/2010/wordprocessingCanvas" xmlns:mo="http://schemas.microsoft.com/office/mac/office/2008/main" xmlns:mc="http://schemas.openxmlformats.org/markup-compatibility/2006" xmlns:mv="urn:schemas-microsoft-com:mac:vml" xmlns:o="urn:schemas-microsoft-com:office:office" xmlns:r="http://schemas.openxmlformats.org/officeDocument/2006/relationships" xmlns:m="http://schemas.openxmlformats.org/officeDocument/2006/math" xmlns:v="urn:schemas-microsoft-com:vml" xmlns:wp14="http://schemas.microsoft.com/office/word/2010/wordprocessingDrawing" xmlns:wp="http://schemas.openxmlformats.org/drawingml/2006/wordprocessingDrawing" xmlns:w10="urn:schemas-microsoft-com:office:word" xmlns:w="http://schemas.openxmlformats.org/wordprocessingml/2006/main" xmlns:w14="http://schemas.microsoft.com/office/word/2010/wordml" xmlns:w15="http://schemas.microsoft.com/office/word/2012/wordml" xmlns:wpg="http://schemas.microsoft.com/office/word/2010/wordprocessingGroup" xmlns:wpi="http://schemas.microsoft.com/office/word/2010/wordprocessingInk" xmlns:wne="http://schemas.microsoft.com/office/word/2006/wordml" xmlns:wps="http://schemas.microsoft.com/office/word/2010/wordprocessingShape" mc:Ignorable="w14 w15 wp14">
   <w:tbl>
     <w:tblPr>
       <w:tblW w:w="10701" w:type="dxa"/>
@@ -953,7 +1061,7 @@
               <w:sz w:val="32"/>
               <w:szCs w:val="32"/>
             </w:rPr>
-            <w:t>Wed 29</w:t>
+            <w:t>Fri 2</w:t>
           </w:r>
           <w:r>
             <w:rPr>
@@ -962,7 +1070,7 @@
               <w:szCs w:val="32"/>
               <w:vertAlign w:val="superscript"/>
             </w:rPr>
-            <w:t>th</w:t>
+            <w:t>nd</w:t>
           </w:r>
           <w:r>
             <w:rPr>
@@ -970,7 +1078,7 @@
               <w:sz w:val="32"/>
               <w:szCs w:val="32"/>
             </w:rPr>
-            <w:t xml:space="preserve"> </w:t>
+            <w:t xml:space="preserve"> Oct</w:t>
           </w:r>
           <w:r>
             <w:rPr>
@@ -978,7 +1086,7 @@
               <w:sz w:val="32"/>
               <w:szCs w:val="32"/>
             </w:rPr>
-            <w:t>April 2015</w:t>
+            <w:t xml:space="preserve"> 2015</w:t>
           </w:r>
         </w:p>
       </w:tc>
@@ -993,8 +1101,121 @@
 </file>
 
 <file path=word/numbering.xml><?xml version="1.0" encoding="utf-8"?>
-<w:numbering xmlns:wpc="http://schemas.microsoft.com/office/word/2010/wordprocessingCanvas" xmlns:mo="http://schemas.microsoft.com/office/mac/office/2008/main" xmlns:mc="http://schemas.openxmlformats.org/markup-compatibility/2006" xmlns:mv="urn:schemas-microsoft-com:mac:vml" xmlns:o="urn:schemas-microsoft-com:office:office" xmlns:r="http://schemas.openxmlformats.org/officeDocument/2006/relationships" xmlns:m="http://schemas.openxmlformats.org/officeDocument/2006/math" xmlns:v="urn:schemas-microsoft-com:vml" xmlns:wp14="http://schemas.microsoft.com/office/word/2010/wordprocessingDrawing" xmlns:wp="http://schemas.openxmlformats.org/drawingml/2006/wordprocessingDrawing" xmlns:w10="urn:schemas-microsoft-com:office:word" xmlns:w="http://schemas.openxmlformats.org/wordprocessingml/2006/main" xmlns:w14="http://schemas.microsoft.com/office/word/2010/wordml" xmlns:wpg="http://schemas.microsoft.com/office/word/2010/wordprocessingGroup" xmlns:wpi="http://schemas.microsoft.com/office/word/2010/wordprocessingInk" xmlns:wne="http://schemas.microsoft.com/office/word/2006/wordml" xmlns:wps="http://schemas.microsoft.com/office/word/2010/wordprocessingShape" mc:Ignorable="w14 wp14">
+<w:numbering xmlns:wpc="http://schemas.microsoft.com/office/word/2010/wordprocessingCanvas" xmlns:mo="http://schemas.microsoft.com/office/mac/office/2008/main" xmlns:mc="http://schemas.openxmlformats.org/markup-compatibility/2006" xmlns:mv="urn:schemas-microsoft-com:mac:vml" xmlns:o="urn:schemas-microsoft-com:office:office" xmlns:r="http://schemas.openxmlformats.org/officeDocument/2006/relationships" xmlns:m="http://schemas.openxmlformats.org/officeDocument/2006/math" xmlns:v="urn:schemas-microsoft-com:vml" xmlns:wp14="http://schemas.microsoft.com/office/word/2010/wordprocessingDrawing" xmlns:wp="http://schemas.openxmlformats.org/drawingml/2006/wordprocessingDrawing" xmlns:w10="urn:schemas-microsoft-com:office:word" xmlns:w="http://schemas.openxmlformats.org/wordprocessingml/2006/main" xmlns:w14="http://schemas.microsoft.com/office/word/2010/wordml" xmlns:w15="http://schemas.microsoft.com/office/word/2012/wordml" xmlns:wpg="http://schemas.microsoft.com/office/word/2010/wordprocessingGroup" xmlns:wpi="http://schemas.microsoft.com/office/word/2010/wordprocessingInk" xmlns:wne="http://schemas.microsoft.com/office/word/2006/wordml" xmlns:wps="http://schemas.microsoft.com/office/word/2010/wordprocessingShape" mc:Ignorable="w14 w15 wp14">
   <w:abstractNum w:abstractNumId="0">
+    <w:nsid w:val="05024F8D"/>
+    <w:multiLevelType w:val="hybridMultilevel"/>
+    <w:tmpl w:val="2D78C6E4"/>
+    <w:lvl w:ilvl="0" w:tplc="04090001">
+      <w:start w:val="1"/>
+      <w:numFmt w:val="bullet"/>
+      <w:lvlText w:val=""/>
+      <w:lvlJc w:val="left"/>
+      <w:pPr>
+        <w:ind w:left="720" w:hanging="360"/>
+      </w:pPr>
+      <w:rPr>
+        <w:rFonts w:ascii="Symbol" w:hAnsi="Symbol" w:hint="default"/>
+      </w:rPr>
+    </w:lvl>
+    <w:lvl w:ilvl="1" w:tplc="04090003" w:tentative="1">
+      <w:start w:val="1"/>
+      <w:numFmt w:val="bullet"/>
+      <w:lvlText w:val="o"/>
+      <w:lvlJc w:val="left"/>
+      <w:pPr>
+        <w:ind w:left="1440" w:hanging="360"/>
+      </w:pPr>
+      <w:rPr>
+        <w:rFonts w:ascii="Courier New" w:hAnsi="Courier New" w:cs="Courier New" w:hint="default"/>
+      </w:rPr>
+    </w:lvl>
+    <w:lvl w:ilvl="2" w:tplc="04090005" w:tentative="1">
+      <w:start w:val="1"/>
+      <w:numFmt w:val="bullet"/>
+      <w:lvlText w:val=""/>
+      <w:lvlJc w:val="left"/>
+      <w:pPr>
+        <w:ind w:left="2160" w:hanging="360"/>
+      </w:pPr>
+      <w:rPr>
+        <w:rFonts w:ascii="Wingdings" w:hAnsi="Wingdings" w:hint="default"/>
+      </w:rPr>
+    </w:lvl>
+    <w:lvl w:ilvl="3" w:tplc="04090001" w:tentative="1">
+      <w:start w:val="1"/>
+      <w:numFmt w:val="bullet"/>
+      <w:lvlText w:val=""/>
+      <w:lvlJc w:val="left"/>
+      <w:pPr>
+        <w:ind w:left="2880" w:hanging="360"/>
+      </w:pPr>
+      <w:rPr>
+        <w:rFonts w:ascii="Symbol" w:hAnsi="Symbol" w:hint="default"/>
+      </w:rPr>
+    </w:lvl>
+    <w:lvl w:ilvl="4" w:tplc="04090003" w:tentative="1">
+      <w:start w:val="1"/>
+      <w:numFmt w:val="bullet"/>
+      <w:lvlText w:val="o"/>
+      <w:lvlJc w:val="left"/>
+      <w:pPr>
+        <w:ind w:left="3600" w:hanging="360"/>
+      </w:pPr>
+      <w:rPr>
+        <w:rFonts w:ascii="Courier New" w:hAnsi="Courier New" w:cs="Courier New" w:hint="default"/>
+      </w:rPr>
+    </w:lvl>
+    <w:lvl w:ilvl="5" w:tplc="04090005" w:tentative="1">
+      <w:start w:val="1"/>
+      <w:numFmt w:val="bullet"/>
+      <w:lvlText w:val=""/>
+      <w:lvlJc w:val="left"/>
+      <w:pPr>
+        <w:ind w:left="4320" w:hanging="360"/>
+      </w:pPr>
+      <w:rPr>
+        <w:rFonts w:ascii="Wingdings" w:hAnsi="Wingdings" w:hint="default"/>
+      </w:rPr>
+    </w:lvl>
+    <w:lvl w:ilvl="6" w:tplc="04090001" w:tentative="1">
+      <w:start w:val="1"/>
+      <w:numFmt w:val="bullet"/>
+      <w:lvlText w:val=""/>
+      <w:lvlJc w:val="left"/>
+      <w:pPr>
+        <w:ind w:left="5040" w:hanging="360"/>
+      </w:pPr>
+      <w:rPr>
+        <w:rFonts w:ascii="Symbol" w:hAnsi="Symbol" w:hint="default"/>
+      </w:rPr>
+    </w:lvl>
+    <w:lvl w:ilvl="7" w:tplc="04090003" w:tentative="1">
+      <w:start w:val="1"/>
+      <w:numFmt w:val="bullet"/>
+      <w:lvlText w:val="o"/>
+      <w:lvlJc w:val="left"/>
+      <w:pPr>
+        <w:ind w:left="5760" w:hanging="360"/>
+      </w:pPr>
+      <w:rPr>
+        <w:rFonts w:ascii="Courier New" w:hAnsi="Courier New" w:cs="Courier New" w:hint="default"/>
+      </w:rPr>
+    </w:lvl>
+    <w:lvl w:ilvl="8" w:tplc="04090005" w:tentative="1">
+      <w:start w:val="1"/>
+      <w:numFmt w:val="bullet"/>
+      <w:lvlText w:val=""/>
+      <w:lvlJc w:val="left"/>
+      <w:pPr>
+        <w:ind w:left="6480" w:hanging="360"/>
+      </w:pPr>
+      <w:rPr>
+        <w:rFonts w:ascii="Wingdings" w:hAnsi="Wingdings" w:hint="default"/>
+      </w:rPr>
+    </w:lvl>
+  </w:abstractNum>
+  <w:abstractNum w:abstractNumId="1">
     <w:nsid w:val="154D64E6"/>
     <w:multiLevelType w:val="hybridMultilevel"/>
     <w:tmpl w:val="43127E82"/>
@@ -1107,7 +1328,7 @@
       </w:rPr>
     </w:lvl>
   </w:abstractNum>
-  <w:abstractNum w:abstractNumId="1">
+  <w:abstractNum w:abstractNumId="2">
     <w:nsid w:val="1DC074BE"/>
     <w:multiLevelType w:val="hybridMultilevel"/>
     <w:tmpl w:val="CB3A0066"/>
@@ -1220,7 +1441,147 @@
       </w:rPr>
     </w:lvl>
   </w:abstractNum>
-  <w:abstractNum w:abstractNumId="2">
+  <w:abstractNum w:abstractNumId="3">
+    <w:nsid w:val="1E0E309F"/>
+    <w:multiLevelType w:val="hybridMultilevel"/>
+    <w:tmpl w:val="0388D1E2"/>
+    <w:lvl w:ilvl="0" w:tplc="7332B42A">
+      <w:start w:val="1"/>
+      <w:numFmt w:val="bullet"/>
+      <w:lvlText w:val="•"/>
+      <w:lvlJc w:val="left"/>
+      <w:pPr>
+        <w:tabs>
+          <w:tab w:val="num" w:pos="720"/>
+        </w:tabs>
+        <w:ind w:left="720" w:hanging="360"/>
+      </w:pPr>
+      <w:rPr>
+        <w:rFonts w:ascii="Arial" w:hAnsi="Arial" w:hint="default"/>
+      </w:rPr>
+    </w:lvl>
+    <w:lvl w:ilvl="1" w:tplc="35EAC1C8" w:tentative="1">
+      <w:start w:val="1"/>
+      <w:numFmt w:val="bullet"/>
+      <w:lvlText w:val="•"/>
+      <w:lvlJc w:val="left"/>
+      <w:pPr>
+        <w:tabs>
+          <w:tab w:val="num" w:pos="1440"/>
+        </w:tabs>
+        <w:ind w:left="1440" w:hanging="360"/>
+      </w:pPr>
+      <w:rPr>
+        <w:rFonts w:ascii="Arial" w:hAnsi="Arial" w:hint="default"/>
+      </w:rPr>
+    </w:lvl>
+    <w:lvl w:ilvl="2" w:tplc="9E6E9152" w:tentative="1">
+      <w:start w:val="1"/>
+      <w:numFmt w:val="bullet"/>
+      <w:lvlText w:val="•"/>
+      <w:lvlJc w:val="left"/>
+      <w:pPr>
+        <w:tabs>
+          <w:tab w:val="num" w:pos="2160"/>
+        </w:tabs>
+        <w:ind w:left="2160" w:hanging="360"/>
+      </w:pPr>
+      <w:rPr>
+        <w:rFonts w:ascii="Arial" w:hAnsi="Arial" w:hint="default"/>
+      </w:rPr>
+    </w:lvl>
+    <w:lvl w:ilvl="3" w:tplc="5EF447E8" w:tentative="1">
+      <w:start w:val="1"/>
+      <w:numFmt w:val="bullet"/>
+      <w:lvlText w:val="•"/>
+      <w:lvlJc w:val="left"/>
+      <w:pPr>
+        <w:tabs>
+          <w:tab w:val="num" w:pos="2880"/>
+        </w:tabs>
+        <w:ind w:left="2880" w:hanging="360"/>
+      </w:pPr>
+      <w:rPr>
+        <w:rFonts w:ascii="Arial" w:hAnsi="Arial" w:hint="default"/>
+      </w:rPr>
+    </w:lvl>
+    <w:lvl w:ilvl="4" w:tplc="E2D8F65A" w:tentative="1">
+      <w:start w:val="1"/>
+      <w:numFmt w:val="bullet"/>
+      <w:lvlText w:val="•"/>
+      <w:lvlJc w:val="left"/>
+      <w:pPr>
+        <w:tabs>
+          <w:tab w:val="num" w:pos="3600"/>
+        </w:tabs>
+        <w:ind w:left="3600" w:hanging="360"/>
+      </w:pPr>
+      <w:rPr>
+        <w:rFonts w:ascii="Arial" w:hAnsi="Arial" w:hint="default"/>
+      </w:rPr>
+    </w:lvl>
+    <w:lvl w:ilvl="5" w:tplc="5F06DB5A" w:tentative="1">
+      <w:start w:val="1"/>
+      <w:numFmt w:val="bullet"/>
+      <w:lvlText w:val="•"/>
+      <w:lvlJc w:val="left"/>
+      <w:pPr>
+        <w:tabs>
+          <w:tab w:val="num" w:pos="4320"/>
+        </w:tabs>
+        <w:ind w:left="4320" w:hanging="360"/>
+      </w:pPr>
+      <w:rPr>
+        <w:rFonts w:ascii="Arial" w:hAnsi="Arial" w:hint="default"/>
+      </w:rPr>
+    </w:lvl>
+    <w:lvl w:ilvl="6" w:tplc="AAF28E0E" w:tentative="1">
+      <w:start w:val="1"/>
+      <w:numFmt w:val="bullet"/>
+      <w:lvlText w:val="•"/>
+      <w:lvlJc w:val="left"/>
+      <w:pPr>
+        <w:tabs>
+          <w:tab w:val="num" w:pos="5040"/>
+        </w:tabs>
+        <w:ind w:left="5040" w:hanging="360"/>
+      </w:pPr>
+      <w:rPr>
+        <w:rFonts w:ascii="Arial" w:hAnsi="Arial" w:hint="default"/>
+      </w:rPr>
+    </w:lvl>
+    <w:lvl w:ilvl="7" w:tplc="42EEF3AA" w:tentative="1">
+      <w:start w:val="1"/>
+      <w:numFmt w:val="bullet"/>
+      <w:lvlText w:val="•"/>
+      <w:lvlJc w:val="left"/>
+      <w:pPr>
+        <w:tabs>
+          <w:tab w:val="num" w:pos="5760"/>
+        </w:tabs>
+        <w:ind w:left="5760" w:hanging="360"/>
+      </w:pPr>
+      <w:rPr>
+        <w:rFonts w:ascii="Arial" w:hAnsi="Arial" w:hint="default"/>
+      </w:rPr>
+    </w:lvl>
+    <w:lvl w:ilvl="8" w:tplc="40265542" w:tentative="1">
+      <w:start w:val="1"/>
+      <w:numFmt w:val="bullet"/>
+      <w:lvlText w:val="•"/>
+      <w:lvlJc w:val="left"/>
+      <w:pPr>
+        <w:tabs>
+          <w:tab w:val="num" w:pos="6480"/>
+        </w:tabs>
+        <w:ind w:left="6480" w:hanging="360"/>
+      </w:pPr>
+      <w:rPr>
+        <w:rFonts w:ascii="Arial" w:hAnsi="Arial" w:hint="default"/>
+      </w:rPr>
+    </w:lvl>
+  </w:abstractNum>
+  <w:abstractNum w:abstractNumId="4">
     <w:nsid w:val="24DB2D76"/>
     <w:multiLevelType w:val="hybridMultilevel"/>
     <w:tmpl w:val="AB6E49D4"/>
@@ -1333,7 +1694,7 @@
       </w:rPr>
     </w:lvl>
   </w:abstractNum>
-  <w:abstractNum w:abstractNumId="3">
+  <w:abstractNum w:abstractNumId="5">
     <w:nsid w:val="332A1CB7"/>
     <w:multiLevelType w:val="hybridMultilevel"/>
     <w:tmpl w:val="B29EEC2A"/>
@@ -1473,7 +1834,7 @@
       </w:rPr>
     </w:lvl>
   </w:abstractNum>
-  <w:abstractNum w:abstractNumId="4">
+  <w:abstractNum w:abstractNumId="6">
     <w:nsid w:val="3C5131B8"/>
     <w:multiLevelType w:val="hybridMultilevel"/>
     <w:tmpl w:val="417A5010"/>
@@ -1586,7 +1947,7 @@
       </w:rPr>
     </w:lvl>
   </w:abstractNum>
-  <w:abstractNum w:abstractNumId="5">
+  <w:abstractNum w:abstractNumId="7">
     <w:nsid w:val="480935DC"/>
     <w:multiLevelType w:val="hybridMultilevel"/>
     <w:tmpl w:val="DBFCCC86"/>
@@ -1726,29 +2087,178 @@
       </w:rPr>
     </w:lvl>
   </w:abstractNum>
+  <w:abstractNum w:abstractNumId="8">
+    <w:nsid w:val="563911DE"/>
+    <w:multiLevelType w:val="hybridMultilevel"/>
+    <w:tmpl w:val="3414354A"/>
+    <w:lvl w:ilvl="0" w:tplc="A7BC5FF6">
+      <w:start w:val="1"/>
+      <w:numFmt w:val="bullet"/>
+      <w:lvlText w:val="•"/>
+      <w:lvlJc w:val="left"/>
+      <w:pPr>
+        <w:tabs>
+          <w:tab w:val="num" w:pos="720"/>
+        </w:tabs>
+        <w:ind w:left="720" w:hanging="360"/>
+      </w:pPr>
+      <w:rPr>
+        <w:rFonts w:ascii="Arial" w:hAnsi="Arial" w:hint="default"/>
+      </w:rPr>
+    </w:lvl>
+    <w:lvl w:ilvl="1" w:tplc="F65A8E68" w:tentative="1">
+      <w:start w:val="1"/>
+      <w:numFmt w:val="bullet"/>
+      <w:lvlText w:val="•"/>
+      <w:lvlJc w:val="left"/>
+      <w:pPr>
+        <w:tabs>
+          <w:tab w:val="num" w:pos="1440"/>
+        </w:tabs>
+        <w:ind w:left="1440" w:hanging="360"/>
+      </w:pPr>
+      <w:rPr>
+        <w:rFonts w:ascii="Arial" w:hAnsi="Arial" w:hint="default"/>
+      </w:rPr>
+    </w:lvl>
+    <w:lvl w:ilvl="2" w:tplc="9D148974" w:tentative="1">
+      <w:start w:val="1"/>
+      <w:numFmt w:val="bullet"/>
+      <w:lvlText w:val="•"/>
+      <w:lvlJc w:val="left"/>
+      <w:pPr>
+        <w:tabs>
+          <w:tab w:val="num" w:pos="2160"/>
+        </w:tabs>
+        <w:ind w:left="2160" w:hanging="360"/>
+      </w:pPr>
+      <w:rPr>
+        <w:rFonts w:ascii="Arial" w:hAnsi="Arial" w:hint="default"/>
+      </w:rPr>
+    </w:lvl>
+    <w:lvl w:ilvl="3" w:tplc="9B2A2134" w:tentative="1">
+      <w:start w:val="1"/>
+      <w:numFmt w:val="bullet"/>
+      <w:lvlText w:val="•"/>
+      <w:lvlJc w:val="left"/>
+      <w:pPr>
+        <w:tabs>
+          <w:tab w:val="num" w:pos="2880"/>
+        </w:tabs>
+        <w:ind w:left="2880" w:hanging="360"/>
+      </w:pPr>
+      <w:rPr>
+        <w:rFonts w:ascii="Arial" w:hAnsi="Arial" w:hint="default"/>
+      </w:rPr>
+    </w:lvl>
+    <w:lvl w:ilvl="4" w:tplc="4EF43510" w:tentative="1">
+      <w:start w:val="1"/>
+      <w:numFmt w:val="bullet"/>
+      <w:lvlText w:val="•"/>
+      <w:lvlJc w:val="left"/>
+      <w:pPr>
+        <w:tabs>
+          <w:tab w:val="num" w:pos="3600"/>
+        </w:tabs>
+        <w:ind w:left="3600" w:hanging="360"/>
+      </w:pPr>
+      <w:rPr>
+        <w:rFonts w:ascii="Arial" w:hAnsi="Arial" w:hint="default"/>
+      </w:rPr>
+    </w:lvl>
+    <w:lvl w:ilvl="5" w:tplc="1C4C1562" w:tentative="1">
+      <w:start w:val="1"/>
+      <w:numFmt w:val="bullet"/>
+      <w:lvlText w:val="•"/>
+      <w:lvlJc w:val="left"/>
+      <w:pPr>
+        <w:tabs>
+          <w:tab w:val="num" w:pos="4320"/>
+        </w:tabs>
+        <w:ind w:left="4320" w:hanging="360"/>
+      </w:pPr>
+      <w:rPr>
+        <w:rFonts w:ascii="Arial" w:hAnsi="Arial" w:hint="default"/>
+      </w:rPr>
+    </w:lvl>
+    <w:lvl w:ilvl="6" w:tplc="C5A6FD72" w:tentative="1">
+      <w:start w:val="1"/>
+      <w:numFmt w:val="bullet"/>
+      <w:lvlText w:val="•"/>
+      <w:lvlJc w:val="left"/>
+      <w:pPr>
+        <w:tabs>
+          <w:tab w:val="num" w:pos="5040"/>
+        </w:tabs>
+        <w:ind w:left="5040" w:hanging="360"/>
+      </w:pPr>
+      <w:rPr>
+        <w:rFonts w:ascii="Arial" w:hAnsi="Arial" w:hint="default"/>
+      </w:rPr>
+    </w:lvl>
+    <w:lvl w:ilvl="7" w:tplc="879A8D3A" w:tentative="1">
+      <w:start w:val="1"/>
+      <w:numFmt w:val="bullet"/>
+      <w:lvlText w:val="•"/>
+      <w:lvlJc w:val="left"/>
+      <w:pPr>
+        <w:tabs>
+          <w:tab w:val="num" w:pos="5760"/>
+        </w:tabs>
+        <w:ind w:left="5760" w:hanging="360"/>
+      </w:pPr>
+      <w:rPr>
+        <w:rFonts w:ascii="Arial" w:hAnsi="Arial" w:hint="default"/>
+      </w:rPr>
+    </w:lvl>
+    <w:lvl w:ilvl="8" w:tplc="64625BEC" w:tentative="1">
+      <w:start w:val="1"/>
+      <w:numFmt w:val="bullet"/>
+      <w:lvlText w:val="•"/>
+      <w:lvlJc w:val="left"/>
+      <w:pPr>
+        <w:tabs>
+          <w:tab w:val="num" w:pos="6480"/>
+        </w:tabs>
+        <w:ind w:left="6480" w:hanging="360"/>
+      </w:pPr>
+      <w:rPr>
+        <w:rFonts w:ascii="Arial" w:hAnsi="Arial" w:hint="default"/>
+      </w:rPr>
+    </w:lvl>
+  </w:abstractNum>
   <w:num w:numId="1">
-    <w:abstractNumId w:val="3"/>
+    <w:abstractNumId w:val="5"/>
   </w:num>
   <w:num w:numId="2">
-    <w:abstractNumId w:val="5"/>
+    <w:abstractNumId w:val="7"/>
   </w:num>
   <w:num w:numId="3">
+    <w:abstractNumId w:val="6"/>
+  </w:num>
+  <w:num w:numId="4">
+    <w:abstractNumId w:val="2"/>
+  </w:num>
+  <w:num w:numId="5">
     <w:abstractNumId w:val="4"/>
   </w:num>
-  <w:num w:numId="4">
+  <w:num w:numId="6">
     <w:abstractNumId w:val="1"/>
   </w:num>
-  <w:num w:numId="5">
-    <w:abstractNumId w:val="2"/>
+  <w:num w:numId="7">
+    <w:abstractNumId w:val="0"/>
   </w:num>
-  <w:num w:numId="6">
-    <w:abstractNumId w:val="0"/>
+  <w:num w:numId="8">
+    <w:abstractNumId w:val="8"/>
+  </w:num>
+  <w:num w:numId="9">
+    <w:abstractNumId w:val="3"/>
   </w:num>
 </w:numbering>
 </file>
 
 <file path=word/styles.xml><?xml version="1.0" encoding="utf-8"?>
-<w:styles xmlns:mc="http://schemas.openxmlformats.org/markup-compatibility/2006" xmlns:r="http://schemas.openxmlformats.org/officeDocument/2006/relationships" xmlns:w="http://schemas.openxmlformats.org/wordprocessingml/2006/main" xmlns:w14="http://schemas.microsoft.com/office/word/2010/wordml" mc:Ignorable="w14">
+<w:styles xmlns:mc="http://schemas.openxmlformats.org/markup-compatibility/2006" xmlns:r="http://schemas.openxmlformats.org/officeDocument/2006/relationships" xmlns:w="http://schemas.openxmlformats.org/wordprocessingml/2006/main" xmlns:w14="http://schemas.microsoft.com/office/word/2010/wordml" xmlns:w15="http://schemas.microsoft.com/office/word/2012/wordml" mc:Ignorable="w14 w15">
   <w:docDefaults>
     <w:rPrDefault>
       <w:rPr>
@@ -1760,146 +2270,387 @@
     </w:rPrDefault>
     <w:pPrDefault/>
   </w:docDefaults>
-  <w:latentStyles w:defLockedState="0" w:defUIPriority="99" w:defSemiHidden="1" w:defUnhideWhenUsed="1" w:defQFormat="0" w:count="276">
-    <w:lsdException w:name="Normal" w:semiHidden="0" w:uiPriority="0" w:unhideWhenUsed="0" w:qFormat="1"/>
-    <w:lsdException w:name="heading 1" w:semiHidden="0" w:uiPriority="9" w:unhideWhenUsed="0" w:qFormat="1"/>
-    <w:lsdException w:name="heading 2" w:uiPriority="9" w:qFormat="1"/>
-    <w:lsdException w:name="heading 3" w:uiPriority="9" w:qFormat="1"/>
-    <w:lsdException w:name="heading 4" w:uiPriority="9" w:qFormat="1"/>
-    <w:lsdException w:name="heading 5" w:uiPriority="9" w:qFormat="1"/>
-    <w:lsdException w:name="heading 6" w:uiPriority="9" w:qFormat="1"/>
-    <w:lsdException w:name="heading 7" w:uiPriority="9" w:qFormat="1"/>
-    <w:lsdException w:name="heading 8" w:uiPriority="9" w:qFormat="1"/>
-    <w:lsdException w:name="heading 9" w:uiPriority="9" w:qFormat="1"/>
-    <w:lsdException w:name="toc 1" w:uiPriority="39"/>
-    <w:lsdException w:name="toc 2" w:uiPriority="39"/>
-    <w:lsdException w:name="toc 3" w:uiPriority="39"/>
-    <w:lsdException w:name="toc 4" w:uiPriority="39"/>
-    <w:lsdException w:name="toc 5" w:uiPriority="39"/>
-    <w:lsdException w:name="toc 6" w:uiPriority="39"/>
-    <w:lsdException w:name="toc 7" w:uiPriority="39"/>
-    <w:lsdException w:name="toc 8" w:uiPriority="39"/>
-    <w:lsdException w:name="toc 9" w:uiPriority="39"/>
-    <w:lsdException w:name="header" w:uiPriority="0"/>
-    <w:lsdException w:name="caption" w:uiPriority="35" w:qFormat="1"/>
-    <w:lsdException w:name="Title" w:semiHidden="0" w:uiPriority="10" w:unhideWhenUsed="0" w:qFormat="1"/>
-    <w:lsdException w:name="Default Paragraph Font" w:uiPriority="1"/>
-    <w:lsdException w:name="Subtitle" w:semiHidden="0" w:uiPriority="11" w:unhideWhenUsed="0" w:qFormat="1"/>
-    <w:lsdException w:name="Hyperlink" w:uiPriority="0"/>
-    <w:lsdException w:name="Strong" w:semiHidden="0" w:uiPriority="22" w:unhideWhenUsed="0" w:qFormat="1"/>
-    <w:lsdException w:name="Emphasis" w:semiHidden="0" w:uiPriority="20" w:unhideWhenUsed="0" w:qFormat="1"/>
-    <w:lsdException w:name="Table Grid" w:semiHidden="0" w:uiPriority="59" w:unhideWhenUsed="0"/>
-    <w:lsdException w:name="Placeholder Text" w:unhideWhenUsed="0"/>
-    <w:lsdException w:name="No Spacing" w:semiHidden="0" w:uiPriority="1" w:unhideWhenUsed="0" w:qFormat="1"/>
-    <w:lsdException w:name="Light Shading" w:semiHidden="0" w:uiPriority="60" w:unhideWhenUsed="0"/>
-    <w:lsdException w:name="Light List" w:semiHidden="0" w:uiPriority="61" w:unhideWhenUsed="0"/>
-    <w:lsdException w:name="Light Grid" w:semiHidden="0" w:uiPriority="62" w:unhideWhenUsed="0"/>
-    <w:lsdException w:name="Medium Shading 1" w:semiHidden="0" w:uiPriority="63" w:unhideWhenUsed="0"/>
-    <w:lsdException w:name="Medium Shading 2" w:semiHidden="0" w:uiPriority="64" w:unhideWhenUsed="0"/>
-    <w:lsdException w:name="Medium List 1" w:semiHidden="0" w:uiPriority="65" w:unhideWhenUsed="0"/>
-    <w:lsdException w:name="Medium List 2" w:semiHidden="0" w:uiPriority="66" w:unhideWhenUsed="0"/>
-    <w:lsdException w:name="Medium Grid 1" w:semiHidden="0" w:uiPriority="67" w:unhideWhenUsed="0"/>
-    <w:lsdException w:name="Medium Grid 2" w:semiHidden="0" w:uiPriority="68" w:unhideWhenUsed="0"/>
-    <w:lsdException w:name="Medium Grid 3" w:semiHidden="0" w:uiPriority="69" w:unhideWhenUsed="0"/>
-    <w:lsdException w:name="Dark List" w:semiHidden="0" w:uiPriority="70" w:unhideWhenUsed="0"/>
-    <w:lsdException w:name="Colorful Shading" w:semiHidden="0" w:uiPriority="71" w:unhideWhenUsed="0"/>
-    <w:lsdException w:name="Colorful List" w:semiHidden="0" w:uiPriority="72" w:unhideWhenUsed="0"/>
-    <w:lsdException w:name="Colorful Grid" w:semiHidden="0" w:uiPriority="73" w:unhideWhenUsed="0"/>
-    <w:lsdException w:name="Light Shading Accent 1" w:semiHidden="0" w:uiPriority="60" w:unhideWhenUsed="0"/>
-    <w:lsdException w:name="Light List Accent 1" w:semiHidden="0" w:uiPriority="61" w:unhideWhenUsed="0"/>
-    <w:lsdException w:name="Light Grid Accent 1" w:semiHidden="0" w:uiPriority="62" w:unhideWhenUsed="0"/>
-    <w:lsdException w:name="Medium Shading 1 Accent 1" w:semiHidden="0" w:uiPriority="63" w:unhideWhenUsed="0"/>
-    <w:lsdException w:name="Medium Shading 2 Accent 1" w:semiHidden="0" w:uiPriority="64" w:unhideWhenUsed="0"/>
-    <w:lsdException w:name="Medium List 1 Accent 1" w:semiHidden="0" w:uiPriority="65" w:unhideWhenUsed="0"/>
-    <w:lsdException w:name="Revision" w:unhideWhenUsed="0"/>
-    <w:lsdException w:name="List Paragraph" w:semiHidden="0" w:uiPriority="34" w:unhideWhenUsed="0" w:qFormat="1"/>
-    <w:lsdException w:name="Quote" w:semiHidden="0" w:uiPriority="29" w:unhideWhenUsed="0" w:qFormat="1"/>
-    <w:lsdException w:name="Intense Quote" w:semiHidden="0" w:uiPriority="30" w:unhideWhenUsed="0" w:qFormat="1"/>
-    <w:lsdException w:name="Medium List 2 Accent 1" w:semiHidden="0" w:uiPriority="66" w:unhideWhenUsed="0"/>
-    <w:lsdException w:name="Medium Grid 1 Accent 1" w:semiHidden="0" w:uiPriority="67" w:unhideWhenUsed="0"/>
-    <w:lsdException w:name="Medium Grid 2 Accent 1" w:semiHidden="0" w:uiPriority="68" w:unhideWhenUsed="0"/>
-    <w:lsdException w:name="Medium Grid 3 Accent 1" w:semiHidden="0" w:uiPriority="69" w:unhideWhenUsed="0"/>
-    <w:lsdException w:name="Dark List Accent 1" w:semiHidden="0" w:uiPriority="70" w:unhideWhenUsed="0"/>
-    <w:lsdException w:name="Colorful Shading Accent 1" w:semiHidden="0" w:uiPriority="71" w:unhideWhenUsed="0"/>
-    <w:lsdException w:name="Colorful List Accent 1" w:semiHidden="0" w:uiPriority="72" w:unhideWhenUsed="0"/>
-    <w:lsdException w:name="Colorful Grid Accent 1" w:semiHidden="0" w:uiPriority="73" w:unhideWhenUsed="0"/>
-    <w:lsdException w:name="Light Shading Accent 2" w:semiHidden="0" w:uiPriority="60" w:unhideWhenUsed="0"/>
-    <w:lsdException w:name="Light List Accent 2" w:semiHidden="0" w:uiPriority="61" w:unhideWhenUsed="0"/>
-    <w:lsdException w:name="Light Grid Accent 2" w:semiHidden="0" w:uiPriority="62" w:unhideWhenUsed="0"/>
-    <w:lsdException w:name="Medium Shading 1 Accent 2" w:semiHidden="0" w:uiPriority="63" w:unhideWhenUsed="0"/>
-    <w:lsdException w:name="Medium Shading 2 Accent 2" w:semiHidden="0" w:uiPriority="64" w:unhideWhenUsed="0"/>
-    <w:lsdException w:name="Medium List 1 Accent 2" w:semiHidden="0" w:uiPriority="65" w:unhideWhenUsed="0"/>
-    <w:lsdException w:name="Medium List 2 Accent 2" w:semiHidden="0" w:uiPriority="66" w:unhideWhenUsed="0"/>
-    <w:lsdException w:name="Medium Grid 1 Accent 2" w:semiHidden="0" w:uiPriority="67" w:unhideWhenUsed="0"/>
-    <w:lsdException w:name="Medium Grid 2 Accent 2" w:semiHidden="0" w:uiPriority="68" w:unhideWhenUsed="0"/>
-    <w:lsdException w:name="Medium Grid 3 Accent 2" w:semiHidden="0" w:uiPriority="69" w:unhideWhenUsed="0"/>
-    <w:lsdException w:name="Dark List Accent 2" w:semiHidden="0" w:uiPriority="70" w:unhideWhenUsed="0"/>
-    <w:lsdException w:name="Colorful Shading Accent 2" w:semiHidden="0" w:uiPriority="71" w:unhideWhenUsed="0"/>
-    <w:lsdException w:name="Colorful List Accent 2" w:semiHidden="0" w:uiPriority="72" w:unhideWhenUsed="0"/>
-    <w:lsdException w:name="Colorful Grid Accent 2" w:semiHidden="0" w:uiPriority="73" w:unhideWhenUsed="0"/>
-    <w:lsdException w:name="Light Shading Accent 3" w:semiHidden="0" w:uiPriority="60" w:unhideWhenUsed="0"/>
-    <w:lsdException w:name="Light List Accent 3" w:semiHidden="0" w:uiPriority="61" w:unhideWhenUsed="0"/>
-    <w:lsdException w:name="Light Grid Accent 3" w:semiHidden="0" w:uiPriority="62" w:unhideWhenUsed="0"/>
-    <w:lsdException w:name="Medium Shading 1 Accent 3" w:semiHidden="0" w:uiPriority="63" w:unhideWhenUsed="0"/>
-    <w:lsdException w:name="Medium Shading 2 Accent 3" w:semiHidden="0" w:uiPriority="64" w:unhideWhenUsed="0"/>
-    <w:lsdException w:name="Medium List 1 Accent 3" w:semiHidden="0" w:uiPriority="65" w:unhideWhenUsed="0"/>
-    <w:lsdException w:name="Medium List 2 Accent 3" w:semiHidden="0" w:uiPriority="66" w:unhideWhenUsed="0"/>
-    <w:lsdException w:name="Medium Grid 1 Accent 3" w:semiHidden="0" w:uiPriority="67" w:unhideWhenUsed="0"/>
-    <w:lsdException w:name="Medium Grid 2 Accent 3" w:semiHidden="0" w:uiPriority="68" w:unhideWhenUsed="0"/>
-    <w:lsdException w:name="Medium Grid 3 Accent 3" w:semiHidden="0" w:uiPriority="69" w:unhideWhenUsed="0"/>
-    <w:lsdException w:name="Dark List Accent 3" w:semiHidden="0" w:uiPriority="70" w:unhideWhenUsed="0"/>
-    <w:lsdException w:name="Colorful Shading Accent 3" w:semiHidden="0" w:uiPriority="71" w:unhideWhenUsed="0"/>
-    <w:lsdException w:name="Colorful List Accent 3" w:semiHidden="0" w:uiPriority="72" w:unhideWhenUsed="0"/>
-    <w:lsdException w:name="Colorful Grid Accent 3" w:semiHidden="0" w:uiPriority="73" w:unhideWhenUsed="0"/>
-    <w:lsdException w:name="Light Shading Accent 4" w:semiHidden="0" w:uiPriority="60" w:unhideWhenUsed="0"/>
-    <w:lsdException w:name="Light List Accent 4" w:semiHidden="0" w:uiPriority="61" w:unhideWhenUsed="0"/>
-    <w:lsdException w:name="Light Grid Accent 4" w:semiHidden="0" w:uiPriority="62" w:unhideWhenUsed="0"/>
-    <w:lsdException w:name="Medium Shading 1 Accent 4" w:semiHidden="0" w:uiPriority="63" w:unhideWhenUsed="0"/>
-    <w:lsdException w:name="Medium Shading 2 Accent 4" w:semiHidden="0" w:uiPriority="64" w:unhideWhenUsed="0"/>
-    <w:lsdException w:name="Medium List 1 Accent 4" w:semiHidden="0" w:uiPriority="65" w:unhideWhenUsed="0"/>
-    <w:lsdException w:name="Medium List 2 Accent 4" w:semiHidden="0" w:uiPriority="66" w:unhideWhenUsed="0"/>
-    <w:lsdException w:name="Medium Grid 1 Accent 4" w:semiHidden="0" w:uiPriority="67" w:unhideWhenUsed="0"/>
-    <w:lsdException w:name="Medium Grid 2 Accent 4" w:semiHidden="0" w:uiPriority="68" w:unhideWhenUsed="0"/>
-    <w:lsdException w:name="Medium Grid 3 Accent 4" w:semiHidden="0" w:uiPriority="69" w:unhideWhenUsed="0"/>
-    <w:lsdException w:name="Dark List Accent 4" w:semiHidden="0" w:uiPriority="70" w:unhideWhenUsed="0"/>
-    <w:lsdException w:name="Colorful Shading Accent 4" w:semiHidden="0" w:uiPriority="71" w:unhideWhenUsed="0"/>
-    <w:lsdException w:name="Colorful List Accent 4" w:semiHidden="0" w:uiPriority="72" w:unhideWhenUsed="0"/>
-    <w:lsdException w:name="Colorful Grid Accent 4" w:semiHidden="0" w:uiPriority="73" w:unhideWhenUsed="0"/>
-    <w:lsdException w:name="Light Shading Accent 5" w:semiHidden="0" w:uiPriority="60" w:unhideWhenUsed="0"/>
-    <w:lsdException w:name="Light List Accent 5" w:semiHidden="0" w:uiPriority="61" w:unhideWhenUsed="0"/>
-    <w:lsdException w:name="Light Grid Accent 5" w:semiHidden="0" w:uiPriority="62" w:unhideWhenUsed="0"/>
-    <w:lsdException w:name="Medium Shading 1 Accent 5" w:semiHidden="0" w:uiPriority="63" w:unhideWhenUsed="0"/>
-    <w:lsdException w:name="Medium Shading 2 Accent 5" w:semiHidden="0" w:uiPriority="64" w:unhideWhenUsed="0"/>
-    <w:lsdException w:name="Medium List 1 Accent 5" w:semiHidden="0" w:uiPriority="65" w:unhideWhenUsed="0"/>
-    <w:lsdException w:name="Medium List 2 Accent 5" w:semiHidden="0" w:uiPriority="66" w:unhideWhenUsed="0"/>
-    <w:lsdException w:name="Medium Grid 1 Accent 5" w:semiHidden="0" w:uiPriority="67" w:unhideWhenUsed="0"/>
-    <w:lsdException w:name="Medium Grid 2 Accent 5" w:semiHidden="0" w:uiPriority="68" w:unhideWhenUsed="0"/>
-    <w:lsdException w:name="Medium Grid 3 Accent 5" w:semiHidden="0" w:uiPriority="69" w:unhideWhenUsed="0"/>
-    <w:lsdException w:name="Dark List Accent 5" w:semiHidden="0" w:uiPriority="70" w:unhideWhenUsed="0"/>
-    <w:lsdException w:name="Colorful Shading Accent 5" w:semiHidden="0" w:uiPriority="71" w:unhideWhenUsed="0"/>
-    <w:lsdException w:name="Colorful List Accent 5" w:semiHidden="0" w:uiPriority="72" w:unhideWhenUsed="0"/>
-    <w:lsdException w:name="Colorful Grid Accent 5" w:semiHidden="0" w:uiPriority="73" w:unhideWhenUsed="0"/>
-    <w:lsdException w:name="Light Shading Accent 6" w:semiHidden="0" w:uiPriority="60" w:unhideWhenUsed="0"/>
-    <w:lsdException w:name="Light List Accent 6" w:semiHidden="0" w:uiPriority="61" w:unhideWhenUsed="0"/>
-    <w:lsdException w:name="Light Grid Accent 6" w:semiHidden="0" w:uiPriority="62" w:unhideWhenUsed="0"/>
-    <w:lsdException w:name="Medium Shading 1 Accent 6" w:semiHidden="0" w:uiPriority="63" w:unhideWhenUsed="0"/>
-    <w:lsdException w:name="Medium Shading 2 Accent 6" w:semiHidden="0" w:uiPriority="64" w:unhideWhenUsed="0"/>
-    <w:lsdException w:name="Medium List 1 Accent 6" w:semiHidden="0" w:uiPriority="65" w:unhideWhenUsed="0"/>
-    <w:lsdException w:name="Medium List 2 Accent 6" w:semiHidden="0" w:uiPriority="66" w:unhideWhenUsed="0"/>
-    <w:lsdException w:name="Medium Grid 1 Accent 6" w:semiHidden="0" w:uiPriority="67" w:unhideWhenUsed="0"/>
-    <w:lsdException w:name="Medium Grid 2 Accent 6" w:semiHidden="0" w:uiPriority="68" w:unhideWhenUsed="0"/>
-    <w:lsdException w:name="Medium Grid 3 Accent 6" w:semiHidden="0" w:uiPriority="69" w:unhideWhenUsed="0"/>
-    <w:lsdException w:name="Dark List Accent 6" w:semiHidden="0" w:uiPriority="70" w:unhideWhenUsed="0"/>
-    <w:lsdException w:name="Colorful Shading Accent 6" w:semiHidden="0" w:uiPriority="71" w:unhideWhenUsed="0"/>
-    <w:lsdException w:name="Colorful List Accent 6" w:semiHidden="0" w:uiPriority="72" w:unhideWhenUsed="0"/>
-    <w:lsdException w:name="Colorful Grid Accent 6" w:semiHidden="0" w:uiPriority="73" w:unhideWhenUsed="0"/>
-    <w:lsdException w:name="Subtle Emphasis" w:semiHidden="0" w:uiPriority="19" w:unhideWhenUsed="0" w:qFormat="1"/>
-    <w:lsdException w:name="Intense Emphasis" w:semiHidden="0" w:uiPriority="21" w:unhideWhenUsed="0" w:qFormat="1"/>
-    <w:lsdException w:name="Subtle Reference" w:semiHidden="0" w:uiPriority="31" w:unhideWhenUsed="0" w:qFormat="1"/>
-    <w:lsdException w:name="Intense Reference" w:semiHidden="0" w:uiPriority="32" w:unhideWhenUsed="0" w:qFormat="1"/>
-    <w:lsdException w:name="Book Title" w:semiHidden="0" w:uiPriority="33" w:unhideWhenUsed="0" w:qFormat="1"/>
-    <w:lsdException w:name="Bibliography" w:uiPriority="37"/>
-    <w:lsdException w:name="TOC Heading" w:uiPriority="39" w:qFormat="1"/>
+  <w:latentStyles w:defLockedState="0" w:defUIPriority="99" w:defSemiHidden="0" w:defUnhideWhenUsed="0" w:defQFormat="0" w:count="380">
+    <w:lsdException w:name="Normal" w:uiPriority="0" w:qFormat="1"/>
+    <w:lsdException w:name="heading 1" w:uiPriority="9" w:qFormat="1"/>
+    <w:lsdException w:name="heading 2" w:semiHidden="1" w:uiPriority="9" w:unhideWhenUsed="1" w:qFormat="1"/>
+    <w:lsdException w:name="heading 3" w:semiHidden="1" w:uiPriority="9" w:unhideWhenUsed="1" w:qFormat="1"/>
+    <w:lsdException w:name="heading 4" w:semiHidden="1" w:uiPriority="9" w:unhideWhenUsed="1" w:qFormat="1"/>
+    <w:lsdException w:name="heading 5" w:semiHidden="1" w:uiPriority="9" w:unhideWhenUsed="1" w:qFormat="1"/>
+    <w:lsdException w:name="heading 6" w:semiHidden="1" w:uiPriority="9" w:unhideWhenUsed="1" w:qFormat="1"/>
+    <w:lsdException w:name="heading 7" w:semiHidden="1" w:uiPriority="9" w:unhideWhenUsed="1" w:qFormat="1"/>
+    <w:lsdException w:name="heading 8" w:semiHidden="1" w:uiPriority="9" w:unhideWhenUsed="1" w:qFormat="1"/>
+    <w:lsdException w:name="heading 9" w:semiHidden="1" w:uiPriority="9" w:unhideWhenUsed="1" w:qFormat="1"/>
+    <w:lsdException w:name="index 1" w:semiHidden="1" w:unhideWhenUsed="1"/>
+    <w:lsdException w:name="index 2" w:semiHidden="1" w:unhideWhenUsed="1"/>
+    <w:lsdException w:name="index 3" w:semiHidden="1" w:unhideWhenUsed="1"/>
+    <w:lsdException w:name="index 4" w:semiHidden="1" w:unhideWhenUsed="1"/>
+    <w:lsdException w:name="index 5" w:semiHidden="1" w:unhideWhenUsed="1"/>
+    <w:lsdException w:name="index 6" w:semiHidden="1" w:unhideWhenUsed="1"/>
+    <w:lsdException w:name="index 7" w:semiHidden="1" w:unhideWhenUsed="1"/>
+    <w:lsdException w:name="index 8" w:semiHidden="1" w:unhideWhenUsed="1"/>
+    <w:lsdException w:name="index 9" w:semiHidden="1" w:unhideWhenUsed="1"/>
+    <w:lsdException w:name="toc 1" w:semiHidden="1" w:uiPriority="39" w:unhideWhenUsed="1"/>
+    <w:lsdException w:name="toc 2" w:semiHidden="1" w:uiPriority="39" w:unhideWhenUsed="1"/>
+    <w:lsdException w:name="toc 3" w:semiHidden="1" w:uiPriority="39" w:unhideWhenUsed="1"/>
+    <w:lsdException w:name="toc 4" w:semiHidden="1" w:uiPriority="39" w:unhideWhenUsed="1"/>
+    <w:lsdException w:name="toc 5" w:semiHidden="1" w:uiPriority="39" w:unhideWhenUsed="1"/>
+    <w:lsdException w:name="toc 6" w:semiHidden="1" w:uiPriority="39" w:unhideWhenUsed="1"/>
+    <w:lsdException w:name="toc 7" w:semiHidden="1" w:uiPriority="39" w:unhideWhenUsed="1"/>
+    <w:lsdException w:name="toc 8" w:semiHidden="1" w:uiPriority="39" w:unhideWhenUsed="1"/>
+    <w:lsdException w:name="toc 9" w:semiHidden="1" w:uiPriority="39" w:unhideWhenUsed="1"/>
+    <w:lsdException w:name="Normal Indent" w:semiHidden="1" w:unhideWhenUsed="1"/>
+    <w:lsdException w:name="footnote text" w:semiHidden="1" w:unhideWhenUsed="1"/>
+    <w:lsdException w:name="annotation text" w:semiHidden="1" w:unhideWhenUsed="1"/>
+    <w:lsdException w:name="header" w:semiHidden="1" w:uiPriority="0" w:unhideWhenUsed="1"/>
+    <w:lsdException w:name="footer" w:semiHidden="1" w:unhideWhenUsed="1"/>
+    <w:lsdException w:name="index heading" w:semiHidden="1" w:unhideWhenUsed="1"/>
+    <w:lsdException w:name="caption" w:semiHidden="1" w:uiPriority="35" w:unhideWhenUsed="1" w:qFormat="1"/>
+    <w:lsdException w:name="table of figures" w:semiHidden="1" w:unhideWhenUsed="1"/>
+    <w:lsdException w:name="envelope address" w:semiHidden="1" w:unhideWhenUsed="1"/>
+    <w:lsdException w:name="envelope return" w:semiHidden="1" w:unhideWhenUsed="1"/>
+    <w:lsdException w:name="footnote reference" w:semiHidden="1" w:unhideWhenUsed="1"/>
+    <w:lsdException w:name="annotation reference" w:semiHidden="1" w:unhideWhenUsed="1"/>
+    <w:lsdException w:name="line number" w:semiHidden="1" w:unhideWhenUsed="1"/>
+    <w:lsdException w:name="page number" w:semiHidden="1" w:unhideWhenUsed="1"/>
+    <w:lsdException w:name="endnote reference" w:semiHidden="1" w:unhideWhenUsed="1"/>
+    <w:lsdException w:name="endnote text" w:semiHidden="1" w:unhideWhenUsed="1"/>
+    <w:lsdException w:name="table of authorities" w:semiHidden="1" w:unhideWhenUsed="1"/>
+    <w:lsdException w:name="macro" w:semiHidden="1" w:unhideWhenUsed="1"/>
+    <w:lsdException w:name="toa heading" w:semiHidden="1" w:unhideWhenUsed="1"/>
+    <w:lsdException w:name="List" w:semiHidden="1" w:unhideWhenUsed="1"/>
+    <w:lsdException w:name="List Bullet" w:semiHidden="1" w:unhideWhenUsed="1"/>
+    <w:lsdException w:name="List Number" w:semiHidden="1" w:unhideWhenUsed="1"/>
+    <w:lsdException w:name="List 2" w:semiHidden="1" w:unhideWhenUsed="1"/>
+    <w:lsdException w:name="List 3" w:semiHidden="1" w:unhideWhenUsed="1"/>
+    <w:lsdException w:name="List 4" w:semiHidden="1" w:unhideWhenUsed="1"/>
+    <w:lsdException w:name="List 5" w:semiHidden="1" w:unhideWhenUsed="1"/>
+    <w:lsdException w:name="List Bullet 2" w:semiHidden="1" w:unhideWhenUsed="1"/>
+    <w:lsdException w:name="List Bullet 3" w:semiHidden="1" w:unhideWhenUsed="1"/>
+    <w:lsdException w:name="List Bullet 4" w:semiHidden="1" w:unhideWhenUsed="1"/>
+    <w:lsdException w:name="List Bullet 5" w:semiHidden="1" w:unhideWhenUsed="1"/>
+    <w:lsdException w:name="List Number 2" w:semiHidden="1" w:unhideWhenUsed="1"/>
+    <w:lsdException w:name="List Number 3" w:semiHidden="1" w:unhideWhenUsed="1"/>
+    <w:lsdException w:name="List Number 4" w:semiHidden="1" w:unhideWhenUsed="1"/>
+    <w:lsdException w:name="List Number 5" w:semiHidden="1" w:unhideWhenUsed="1"/>
+    <w:lsdException w:name="Title" w:uiPriority="10" w:qFormat="1"/>
+    <w:lsdException w:name="Closing" w:semiHidden="1" w:unhideWhenUsed="1"/>
+    <w:lsdException w:name="Signature" w:semiHidden="1" w:unhideWhenUsed="1"/>
+    <w:lsdException w:name="Default Paragraph Font" w:semiHidden="1" w:uiPriority="1" w:unhideWhenUsed="1"/>
+    <w:lsdException w:name="Body Text" w:semiHidden="1" w:unhideWhenUsed="1"/>
+    <w:lsdException w:name="Body Text Indent" w:semiHidden="1" w:unhideWhenUsed="1"/>
+    <w:lsdException w:name="List Continue" w:semiHidden="1" w:unhideWhenUsed="1"/>
+    <w:lsdException w:name="List Continue 2" w:semiHidden="1" w:unhideWhenUsed="1"/>
+    <w:lsdException w:name="List Continue 3" w:semiHidden="1" w:unhideWhenUsed="1"/>
+    <w:lsdException w:name="List Continue 4" w:semiHidden="1" w:unhideWhenUsed="1"/>
+    <w:lsdException w:name="List Continue 5" w:semiHidden="1" w:unhideWhenUsed="1"/>
+    <w:lsdException w:name="Message Header" w:semiHidden="1" w:unhideWhenUsed="1"/>
+    <w:lsdException w:name="Subtitle" w:uiPriority="11" w:qFormat="1"/>
+    <w:lsdException w:name="Salutation" w:semiHidden="1" w:unhideWhenUsed="1"/>
+    <w:lsdException w:name="Date" w:semiHidden="1" w:unhideWhenUsed="1"/>
+    <w:lsdException w:name="Body Text First Indent" w:semiHidden="1" w:unhideWhenUsed="1"/>
+    <w:lsdException w:name="Body Text First Indent 2" w:semiHidden="1" w:unhideWhenUsed="1"/>
+    <w:lsdException w:name="Note Heading" w:semiHidden="1" w:unhideWhenUsed="1"/>
+    <w:lsdException w:name="Body Text 2" w:semiHidden="1" w:unhideWhenUsed="1"/>
+    <w:lsdException w:name="Body Text 3" w:semiHidden="1" w:unhideWhenUsed="1"/>
+    <w:lsdException w:name="Body Text Indent 2" w:semiHidden="1" w:unhideWhenUsed="1"/>
+    <w:lsdException w:name="Body Text Indent 3" w:semiHidden="1" w:unhideWhenUsed="1"/>
+    <w:lsdException w:name="Block Text" w:semiHidden="1" w:unhideWhenUsed="1"/>
+    <w:lsdException w:name="Hyperlink" w:semiHidden="1" w:uiPriority="0" w:unhideWhenUsed="1"/>
+    <w:lsdException w:name="FollowedHyperlink" w:semiHidden="1" w:unhideWhenUsed="1"/>
+    <w:lsdException w:name="Strong" w:uiPriority="22" w:qFormat="1"/>
+    <w:lsdException w:name="Emphasis" w:uiPriority="20" w:qFormat="1"/>
+    <w:lsdException w:name="Document Map" w:semiHidden="1" w:unhideWhenUsed="1"/>
+    <w:lsdException w:name="Plain Text" w:semiHidden="1" w:unhideWhenUsed="1"/>
+    <w:lsdException w:name="E-mail Signature" w:semiHidden="1" w:unhideWhenUsed="1"/>
+    <w:lsdException w:name="HTML Top of Form" w:semiHidden="1" w:unhideWhenUsed="1"/>
+    <w:lsdException w:name="HTML Bottom of Form" w:semiHidden="1" w:unhideWhenUsed="1"/>
+    <w:lsdException w:name="Normal (Web)" w:semiHidden="1" w:unhideWhenUsed="1"/>
+    <w:lsdException w:name="HTML Acronym" w:semiHidden="1" w:unhideWhenUsed="1"/>
+    <w:lsdException w:name="HTML Address" w:semiHidden="1" w:unhideWhenUsed="1"/>
+    <w:lsdException w:name="HTML Cite" w:semiHidden="1" w:unhideWhenUsed="1"/>
+    <w:lsdException w:name="HTML Code" w:semiHidden="1" w:unhideWhenUsed="1"/>
+    <w:lsdException w:name="HTML Definition" w:semiHidden="1" w:unhideWhenUsed="1"/>
+    <w:lsdException w:name="HTML Keyboard" w:semiHidden="1" w:unhideWhenUsed="1"/>
+    <w:lsdException w:name="HTML Preformatted" w:semiHidden="1" w:unhideWhenUsed="1"/>
+    <w:lsdException w:name="HTML Sample" w:semiHidden="1" w:unhideWhenUsed="1"/>
+    <w:lsdException w:name="HTML Typewriter" w:semiHidden="1" w:unhideWhenUsed="1"/>
+    <w:lsdException w:name="HTML Variable" w:semiHidden="1" w:unhideWhenUsed="1"/>
+    <w:lsdException w:name="Normal Table" w:semiHidden="1" w:unhideWhenUsed="1"/>
+    <w:lsdException w:name="annotation subject" w:semiHidden="1" w:unhideWhenUsed="1"/>
+    <w:lsdException w:name="No List" w:semiHidden="1" w:unhideWhenUsed="1"/>
+    <w:lsdException w:name="Outline List 1" w:semiHidden="1" w:unhideWhenUsed="1"/>
+    <w:lsdException w:name="Outline List 2" w:semiHidden="1" w:unhideWhenUsed="1"/>
+    <w:lsdException w:name="Outline List 3" w:semiHidden="1" w:unhideWhenUsed="1"/>
+    <w:lsdException w:name="Table Simple 1" w:semiHidden="1" w:unhideWhenUsed="1"/>
+    <w:lsdException w:name="Table Simple 2" w:semiHidden="1" w:unhideWhenUsed="1"/>
+    <w:lsdException w:name="Table Simple 3" w:semiHidden="1" w:unhideWhenUsed="1"/>
+    <w:lsdException w:name="Table Classic 1" w:semiHidden="1" w:unhideWhenUsed="1"/>
+    <w:lsdException w:name="Table Classic 2" w:semiHidden="1" w:unhideWhenUsed="1"/>
+    <w:lsdException w:name="Table Classic 3" w:semiHidden="1" w:unhideWhenUsed="1"/>
+    <w:lsdException w:name="Table Classic 4" w:semiHidden="1" w:unhideWhenUsed="1"/>
+    <w:lsdException w:name="Table Colorful 1" w:semiHidden="1" w:unhideWhenUsed="1"/>
+    <w:lsdException w:name="Table Colorful 2" w:semiHidden="1" w:unhideWhenUsed="1"/>
+    <w:lsdException w:name="Table Colorful 3" w:semiHidden="1" w:unhideWhenUsed="1"/>
+    <w:lsdException w:name="Table Columns 1" w:semiHidden="1" w:unhideWhenUsed="1"/>
+    <w:lsdException w:name="Table Columns 2" w:semiHidden="1" w:unhideWhenUsed="1"/>
+    <w:lsdException w:name="Table Columns 3" w:semiHidden="1" w:unhideWhenUsed="1"/>
+    <w:lsdException w:name="Table Columns 4" w:semiHidden="1" w:unhideWhenUsed="1"/>
+    <w:lsdException w:name="Table Columns 5" w:semiHidden="1" w:unhideWhenUsed="1"/>
+    <w:lsdException w:name="Table Grid 1" w:semiHidden="1" w:unhideWhenUsed="1"/>
+    <w:lsdException w:name="Table Grid 2" w:semiHidden="1" w:unhideWhenUsed="1"/>
+    <w:lsdException w:name="Table Grid 3" w:semiHidden="1" w:unhideWhenUsed="1"/>
+    <w:lsdException w:name="Table Grid 4" w:semiHidden="1" w:unhideWhenUsed="1"/>
+    <w:lsdException w:name="Table Grid 5" w:semiHidden="1" w:unhideWhenUsed="1"/>
+    <w:lsdException w:name="Table Grid 6" w:semiHidden="1" w:unhideWhenUsed="1"/>
+    <w:lsdException w:name="Table Grid 7" w:semiHidden="1" w:unhideWhenUsed="1"/>
+    <w:lsdException w:name="Table Grid 8" w:semiHidden="1" w:unhideWhenUsed="1"/>
+    <w:lsdException w:name="Table List 1" w:semiHidden="1" w:unhideWhenUsed="1"/>
+    <w:lsdException w:name="Table List 2" w:semiHidden="1" w:unhideWhenUsed="1"/>
+    <w:lsdException w:name="Table List 3" w:semiHidden="1" w:unhideWhenUsed="1"/>
+    <w:lsdException w:name="Table List 4" w:semiHidden="1" w:unhideWhenUsed="1"/>
+    <w:lsdException w:name="Table List 5" w:semiHidden="1" w:unhideWhenUsed="1"/>
+    <w:lsdException w:name="Table List 6" w:semiHidden="1" w:unhideWhenUsed="1"/>
+    <w:lsdException w:name="Table List 7" w:semiHidden="1" w:unhideWhenUsed="1"/>
+    <w:lsdException w:name="Table List 8" w:semiHidden="1" w:unhideWhenUsed="1"/>
+    <w:lsdException w:name="Table 3D effects 1" w:semiHidden="1" w:unhideWhenUsed="1"/>
+    <w:lsdException w:name="Table 3D effects 2" w:semiHidden="1" w:unhideWhenUsed="1"/>
+    <w:lsdException w:name="Table 3D effects 3" w:semiHidden="1" w:unhideWhenUsed="1"/>
+    <w:lsdException w:name="Table Contemporary" w:semiHidden="1" w:unhideWhenUsed="1"/>
+    <w:lsdException w:name="Table Elegant" w:semiHidden="1" w:unhideWhenUsed="1"/>
+    <w:lsdException w:name="Table Professional" w:semiHidden="1" w:unhideWhenUsed="1"/>
+    <w:lsdException w:name="Table Subtle 1" w:semiHidden="1" w:unhideWhenUsed="1"/>
+    <w:lsdException w:name="Table Subtle 2" w:semiHidden="1" w:unhideWhenUsed="1"/>
+    <w:lsdException w:name="Table Web 1" w:semiHidden="1" w:unhideWhenUsed="1"/>
+    <w:lsdException w:name="Table Web 2" w:semiHidden="1" w:unhideWhenUsed="1"/>
+    <w:lsdException w:name="Table Web 3" w:semiHidden="1" w:unhideWhenUsed="1"/>
+    <w:lsdException w:name="Balloon Text" w:semiHidden="1" w:unhideWhenUsed="1"/>
+    <w:lsdException w:name="Table Grid" w:uiPriority="59"/>
+    <w:lsdException w:name="Table Theme" w:semiHidden="1" w:unhideWhenUsed="1"/>
+    <w:lsdException w:name="Note Level 1" w:semiHidden="1" w:unhideWhenUsed="1"/>
+    <w:lsdException w:name="Note Level 2" w:semiHidden="1" w:unhideWhenUsed="1"/>
+    <w:lsdException w:name="Note Level 3" w:semiHidden="1" w:unhideWhenUsed="1"/>
+    <w:lsdException w:name="Note Level 4" w:semiHidden="1" w:unhideWhenUsed="1"/>
+    <w:lsdException w:name="Note Level 5" w:semiHidden="1" w:unhideWhenUsed="1"/>
+    <w:lsdException w:name="Note Level 6" w:semiHidden="1" w:unhideWhenUsed="1"/>
+    <w:lsdException w:name="Note Level 7" w:semiHidden="1" w:unhideWhenUsed="1"/>
+    <w:lsdException w:name="Note Level 8" w:semiHidden="1" w:unhideWhenUsed="1"/>
+    <w:lsdException w:name="Note Level 9" w:semiHidden="1" w:unhideWhenUsed="1"/>
+    <w:lsdException w:name="Placeholder Text" w:semiHidden="1"/>
+    <w:lsdException w:name="No Spacing" w:uiPriority="1" w:qFormat="1"/>
+    <w:lsdException w:name="Light Shading" w:uiPriority="60"/>
+    <w:lsdException w:name="Light List" w:uiPriority="61"/>
+    <w:lsdException w:name="Light Grid" w:uiPriority="62"/>
+    <w:lsdException w:name="Medium Shading 1" w:uiPriority="63"/>
+    <w:lsdException w:name="Medium Shading 2" w:uiPriority="64"/>
+    <w:lsdException w:name="Medium List 1" w:uiPriority="65"/>
+    <w:lsdException w:name="Medium List 2" w:uiPriority="66"/>
+    <w:lsdException w:name="Medium Grid 1" w:uiPriority="67"/>
+    <w:lsdException w:name="Medium Grid 2" w:uiPriority="68"/>
+    <w:lsdException w:name="Medium Grid 3" w:uiPriority="69"/>
+    <w:lsdException w:name="Dark List" w:uiPriority="70"/>
+    <w:lsdException w:name="Colorful Shading" w:uiPriority="71"/>
+    <w:lsdException w:name="Colorful List" w:uiPriority="72"/>
+    <w:lsdException w:name="Colorful Grid" w:uiPriority="73"/>
+    <w:lsdException w:name="Light Shading Accent 1" w:uiPriority="60"/>
+    <w:lsdException w:name="Light List Accent 1" w:uiPriority="61"/>
+    <w:lsdException w:name="Light Grid Accent 1" w:uiPriority="62"/>
+    <w:lsdException w:name="Medium Shading 1 Accent 1" w:uiPriority="63"/>
+    <w:lsdException w:name="Medium Shading 2 Accent 1" w:uiPriority="64"/>
+    <w:lsdException w:name="Medium List 1 Accent 1" w:uiPriority="65"/>
+    <w:lsdException w:name="Revision" w:semiHidden="1"/>
+    <w:lsdException w:name="List Paragraph" w:uiPriority="34" w:qFormat="1"/>
+    <w:lsdException w:name="Quote" w:uiPriority="29" w:qFormat="1"/>
+    <w:lsdException w:name="Intense Quote" w:uiPriority="30" w:qFormat="1"/>
+    <w:lsdException w:name="Medium List 2 Accent 1" w:uiPriority="66"/>
+    <w:lsdException w:name="Medium Grid 1 Accent 1" w:uiPriority="67"/>
+    <w:lsdException w:name="Medium Grid 2 Accent 1" w:uiPriority="68"/>
+    <w:lsdException w:name="Medium Grid 3 Accent 1" w:uiPriority="69"/>
+    <w:lsdException w:name="Dark List Accent 1" w:uiPriority="70"/>
+    <w:lsdException w:name="Colorful Shading Accent 1" w:uiPriority="71"/>
+    <w:lsdException w:name="Colorful List Accent 1" w:uiPriority="72"/>
+    <w:lsdException w:name="Colorful Grid Accent 1" w:uiPriority="73"/>
+    <w:lsdException w:name="Light Shading Accent 2" w:uiPriority="60"/>
+    <w:lsdException w:name="Light List Accent 2" w:uiPriority="61"/>
+    <w:lsdException w:name="Light Grid Accent 2" w:uiPriority="62"/>
+    <w:lsdException w:name="Medium Shading 1 Accent 2" w:uiPriority="63"/>
+    <w:lsdException w:name="Medium Shading 2 Accent 2" w:uiPriority="64"/>
+    <w:lsdException w:name="Medium List 1 Accent 2" w:uiPriority="65"/>
+    <w:lsdException w:name="Medium List 2 Accent 2" w:uiPriority="66"/>
+    <w:lsdException w:name="Medium Grid 1 Accent 2" w:uiPriority="67"/>
+    <w:lsdException w:name="Medium Grid 2 Accent 2" w:uiPriority="68"/>
+    <w:lsdException w:name="Medium Grid 3 Accent 2" w:uiPriority="69"/>
+    <w:lsdException w:name="Dark List Accent 2" w:uiPriority="70"/>
+    <w:lsdException w:name="Colorful Shading Accent 2" w:uiPriority="71"/>
+    <w:lsdException w:name="Colorful List Accent 2" w:uiPriority="72"/>
+    <w:lsdException w:name="Colorful Grid Accent 2" w:uiPriority="73"/>
+    <w:lsdException w:name="Light Shading Accent 3" w:uiPriority="60"/>
+    <w:lsdException w:name="Light List Accent 3" w:uiPriority="61"/>
+    <w:lsdException w:name="Light Grid Accent 3" w:uiPriority="62"/>
+    <w:lsdException w:name="Medium Shading 1 Accent 3" w:uiPriority="63"/>
+    <w:lsdException w:name="Medium Shading 2 Accent 3" w:uiPriority="64"/>
+    <w:lsdException w:name="Medium List 1 Accent 3" w:uiPriority="65"/>
+    <w:lsdException w:name="Medium List 2 Accent 3" w:uiPriority="66"/>
+    <w:lsdException w:name="Medium Grid 1 Accent 3" w:uiPriority="67"/>
+    <w:lsdException w:name="Medium Grid 2 Accent 3" w:uiPriority="68"/>
+    <w:lsdException w:name="Medium Grid 3 Accent 3" w:uiPriority="69"/>
+    <w:lsdException w:name="Dark List Accent 3" w:uiPriority="70"/>
+    <w:lsdException w:name="Colorful Shading Accent 3" w:uiPriority="71"/>
+    <w:lsdException w:name="Colorful List Accent 3" w:uiPriority="72"/>
+    <w:lsdException w:name="Colorful Grid Accent 3" w:uiPriority="73"/>
+    <w:lsdException w:name="Light Shading Accent 4" w:uiPriority="60"/>
+    <w:lsdException w:name="Light List Accent 4" w:uiPriority="61"/>
+    <w:lsdException w:name="Light Grid Accent 4" w:uiPriority="62"/>
+    <w:lsdException w:name="Medium Shading 1 Accent 4" w:uiPriority="63"/>
+    <w:lsdException w:name="Medium Shading 2 Accent 4" w:uiPriority="64"/>
+    <w:lsdException w:name="Medium List 1 Accent 4" w:uiPriority="65"/>
+    <w:lsdException w:name="Medium List 2 Accent 4" w:uiPriority="66"/>
+    <w:lsdException w:name="Medium Grid 1 Accent 4" w:uiPriority="67"/>
+    <w:lsdException w:name="Medium Grid 2 Accent 4" w:uiPriority="68"/>
+    <w:lsdException w:name="Medium Grid 3 Accent 4" w:uiPriority="69"/>
+    <w:lsdException w:name="Dark List Accent 4" w:uiPriority="70"/>
+    <w:lsdException w:name="Colorful Shading Accent 4" w:uiPriority="71"/>
+    <w:lsdException w:name="Colorful List Accent 4" w:uiPriority="72"/>
+    <w:lsdException w:name="Colorful Grid Accent 4" w:uiPriority="73"/>
+    <w:lsdException w:name="Light Shading Accent 5" w:uiPriority="60"/>
+    <w:lsdException w:name="Light List Accent 5" w:uiPriority="61"/>
+    <w:lsdException w:name="Light Grid Accent 5" w:uiPriority="62"/>
+    <w:lsdException w:name="Medium Shading 1 Accent 5" w:uiPriority="63"/>
+    <w:lsdException w:name="Medium Shading 2 Accent 5" w:uiPriority="64"/>
+    <w:lsdException w:name="Medium List 1 Accent 5" w:uiPriority="65"/>
+    <w:lsdException w:name="Medium List 2 Accent 5" w:uiPriority="66"/>
+    <w:lsdException w:name="Medium Grid 1 Accent 5" w:uiPriority="67"/>
+    <w:lsdException w:name="Medium Grid 2 Accent 5" w:uiPriority="68"/>
+    <w:lsdException w:name="Medium Grid 3 Accent 5" w:uiPriority="69"/>
+    <w:lsdException w:name="Dark List Accent 5" w:uiPriority="70"/>
+    <w:lsdException w:name="Colorful Shading Accent 5" w:uiPriority="71"/>
+    <w:lsdException w:name="Colorful List Accent 5" w:uiPriority="72"/>
+    <w:lsdException w:name="Colorful Grid Accent 5" w:uiPriority="73"/>
+    <w:lsdException w:name="Light Shading Accent 6" w:uiPriority="60"/>
+    <w:lsdException w:name="Light List Accent 6" w:uiPriority="61"/>
+    <w:lsdException w:name="Light Grid Accent 6" w:uiPriority="62"/>
+    <w:lsdException w:name="Medium Shading 1 Accent 6" w:uiPriority="63"/>
+    <w:lsdException w:name="Medium Shading 2 Accent 6" w:uiPriority="64"/>
+    <w:lsdException w:name="Medium List 1 Accent 6" w:uiPriority="65"/>
+    <w:lsdException w:name="Medium List 2 Accent 6" w:uiPriority="66"/>
+    <w:lsdException w:name="Medium Grid 1 Accent 6" w:uiPriority="67"/>
+    <w:lsdException w:name="Medium Grid 2 Accent 6" w:uiPriority="68"/>
+    <w:lsdException w:name="Medium Grid 3 Accent 6" w:uiPriority="69"/>
+    <w:lsdException w:name="Dark List Accent 6" w:uiPriority="70"/>
+    <w:lsdException w:name="Colorful Shading Accent 6" w:uiPriority="71"/>
+    <w:lsdException w:name="Colorful List Accent 6" w:uiPriority="72"/>
+    <w:lsdException w:name="Colorful Grid Accent 6" w:uiPriority="73"/>
+    <w:lsdException w:name="Subtle Emphasis" w:uiPriority="19" w:qFormat="1"/>
+    <w:lsdException w:name="Intense Emphasis" w:uiPriority="21" w:qFormat="1"/>
+    <w:lsdException w:name="Subtle Reference" w:uiPriority="31" w:qFormat="1"/>
+    <w:lsdException w:name="Intense Reference" w:uiPriority="32" w:qFormat="1"/>
+    <w:lsdException w:name="Book Title" w:uiPriority="33" w:qFormat="1"/>
+    <w:lsdException w:name="Bibliography" w:semiHidden="1" w:uiPriority="37" w:unhideWhenUsed="1"/>
+    <w:lsdException w:name="TOC Heading" w:semiHidden="1" w:uiPriority="39" w:unhideWhenUsed="1" w:qFormat="1"/>
+    <w:lsdException w:name="Plain Table 1" w:uiPriority="41"/>
+    <w:lsdException w:name="Plain Table 2" w:uiPriority="42"/>
+    <w:lsdException w:name="Plain Table 3" w:uiPriority="43"/>
+    <w:lsdException w:name="Plain Table 4" w:uiPriority="44"/>
+    <w:lsdException w:name="Plain Table 5" w:uiPriority="45"/>
+    <w:lsdException w:name="Grid Table Light" w:uiPriority="40"/>
+    <w:lsdException w:name="Grid Table 1 Light" w:uiPriority="46"/>
+    <w:lsdException w:name="Grid Table 2" w:uiPriority="47"/>
+    <w:lsdException w:name="Grid Table 3" w:uiPriority="48"/>
+    <w:lsdException w:name="Grid Table 4" w:uiPriority="49"/>
+    <w:lsdException w:name="Grid Table 5 Dark" w:uiPriority="50"/>
+    <w:lsdException w:name="Grid Table 6 Colorful" w:uiPriority="51"/>
+    <w:lsdException w:name="Grid Table 7 Colorful" w:uiPriority="52"/>
+    <w:lsdException w:name="Grid Table 1 Light Accent 1" w:uiPriority="46"/>
+    <w:lsdException w:name="Grid Table 2 Accent 1" w:uiPriority="47"/>
+    <w:lsdException w:name="Grid Table 3 Accent 1" w:uiPriority="48"/>
+    <w:lsdException w:name="Grid Table 4 Accent 1" w:uiPriority="49"/>
+    <w:lsdException w:name="Grid Table 5 Dark Accent 1" w:uiPriority="50"/>
+    <w:lsdException w:name="Grid Table 6 Colorful Accent 1" w:uiPriority="51"/>
+    <w:lsdException w:name="Grid Table 7 Colorful Accent 1" w:uiPriority="52"/>
+    <w:lsdException w:name="Grid Table 1 Light Accent 2" w:uiPriority="46"/>
+    <w:lsdException w:name="Grid Table 2 Accent 2" w:uiPriority="47"/>
+    <w:lsdException w:name="Grid Table 3 Accent 2" w:uiPriority="48"/>
+    <w:lsdException w:name="Grid Table 4 Accent 2" w:uiPriority="49"/>
+    <w:lsdException w:name="Grid Table 5 Dark Accent 2" w:uiPriority="50"/>
+    <w:lsdException w:name="Grid Table 6 Colorful Accent 2" w:uiPriority="51"/>
+    <w:lsdException w:name="Grid Table 7 Colorful Accent 2" w:uiPriority="52"/>
+    <w:lsdException w:name="Grid Table 1 Light Accent 3" w:uiPriority="46"/>
+    <w:lsdException w:name="Grid Table 2 Accent 3" w:uiPriority="47"/>
+    <w:lsdException w:name="Grid Table 3 Accent 3" w:uiPriority="48"/>
+    <w:lsdException w:name="Grid Table 4 Accent 3" w:uiPriority="49"/>
+    <w:lsdException w:name="Grid Table 5 Dark Accent 3" w:uiPriority="50"/>
+    <w:lsdException w:name="Grid Table 6 Colorful Accent 3" w:uiPriority="51"/>
+    <w:lsdException w:name="Grid Table 7 Colorful Accent 3" w:uiPriority="52"/>
+    <w:lsdException w:name="Grid Table 1 Light Accent 4" w:uiPriority="46"/>
+    <w:lsdException w:name="Grid Table 2 Accent 4" w:uiPriority="47"/>
+    <w:lsdException w:name="Grid Table 3 Accent 4" w:uiPriority="48"/>
+    <w:lsdException w:name="Grid Table 4 Accent 4" w:uiPriority="49"/>
+    <w:lsdException w:name="Grid Table 5 Dark Accent 4" w:uiPriority="50"/>
+    <w:lsdException w:name="Grid Table 6 Colorful Accent 4" w:uiPriority="51"/>
+    <w:lsdException w:name="Grid Table 7 Colorful Accent 4" w:uiPriority="52"/>
+    <w:lsdException w:name="Grid Table 1 Light Accent 5" w:uiPriority="46"/>
+    <w:lsdException w:name="Grid Table 2 Accent 5" w:uiPriority="47"/>
+    <w:lsdException w:name="Grid Table 3 Accent 5" w:uiPriority="48"/>
+    <w:lsdException w:name="Grid Table 4 Accent 5" w:uiPriority="49"/>
+    <w:lsdException w:name="Grid Table 5 Dark Accent 5" w:uiPriority="50"/>
+    <w:lsdException w:name="Grid Table 6 Colorful Accent 5" w:uiPriority="51"/>
+    <w:lsdException w:name="Grid Table 7 Colorful Accent 5" w:uiPriority="52"/>
+    <w:lsdException w:name="Grid Table 1 Light Accent 6" w:uiPriority="46"/>
+    <w:lsdException w:name="Grid Table 2 Accent 6" w:uiPriority="47"/>
+    <w:lsdException w:name="Grid Table 3 Accent 6" w:uiPriority="48"/>
+    <w:lsdException w:name="Grid Table 4 Accent 6" w:uiPriority="49"/>
+    <w:lsdException w:name="Grid Table 5 Dark Accent 6" w:uiPriority="50"/>
+    <w:lsdException w:name="Grid Table 6 Colorful Accent 6" w:uiPriority="51"/>
+    <w:lsdException w:name="Grid Table 7 Colorful Accent 6" w:uiPriority="52"/>
+    <w:lsdException w:name="List Table 1 Light" w:uiPriority="46"/>
+    <w:lsdException w:name="List Table 2" w:uiPriority="47"/>
+    <w:lsdException w:name="List Table 3" w:uiPriority="48"/>
+    <w:lsdException w:name="List Table 4" w:uiPriority="49"/>
+    <w:lsdException w:name="List Table 5 Dark" w:uiPriority="50"/>
+    <w:lsdException w:name="List Table 6 Colorful" w:uiPriority="51"/>
+    <w:lsdException w:name="List Table 7 Colorful" w:uiPriority="52"/>
+    <w:lsdException w:name="List Table 1 Light Accent 1" w:uiPriority="46"/>
+    <w:lsdException w:name="List Table 2 Accent 1" w:uiPriority="47"/>
+    <w:lsdException w:name="List Table 3 Accent 1" w:uiPriority="48"/>
+    <w:lsdException w:name="List Table 4 Accent 1" w:uiPriority="49"/>
+    <w:lsdException w:name="List Table 5 Dark Accent 1" w:uiPriority="50"/>
+    <w:lsdException w:name="List Table 6 Colorful Accent 1" w:uiPriority="51"/>
+    <w:lsdException w:name="List Table 7 Colorful Accent 1" w:uiPriority="52"/>
+    <w:lsdException w:name="List Table 1 Light Accent 2" w:uiPriority="46"/>
+    <w:lsdException w:name="List Table 2 Accent 2" w:uiPriority="47"/>
+    <w:lsdException w:name="List Table 3 Accent 2" w:uiPriority="48"/>
+    <w:lsdException w:name="List Table 4 Accent 2" w:uiPriority="49"/>
+    <w:lsdException w:name="List Table 5 Dark Accent 2" w:uiPriority="50"/>
+    <w:lsdException w:name="List Table 6 Colorful Accent 2" w:uiPriority="51"/>
+    <w:lsdException w:name="List Table 7 Colorful Accent 2" w:uiPriority="52"/>
+    <w:lsdException w:name="List Table 1 Light Accent 3" w:uiPriority="46"/>
+    <w:lsdException w:name="List Table 2 Accent 3" w:uiPriority="47"/>
+    <w:lsdException w:name="List Table 3 Accent 3" w:uiPriority="48"/>
+    <w:lsdException w:name="List Table 4 Accent 3" w:uiPriority="49"/>
+    <w:lsdException w:name="List Table 5 Dark Accent 3" w:uiPriority="50"/>
+    <w:lsdException w:name="List Table 6 Colorful Accent 3" w:uiPriority="51"/>
+    <w:lsdException w:name="List Table 7 Colorful Accent 3" w:uiPriority="52"/>
+    <w:lsdException w:name="List Table 1 Light Accent 4" w:uiPriority="46"/>
+    <w:lsdException w:name="List Table 2 Accent 4" w:uiPriority="47"/>
+    <w:lsdException w:name="List Table 3 Accent 4" w:uiPriority="48"/>
+    <w:lsdException w:name="List Table 4 Accent 4" w:uiPriority="49"/>
+    <w:lsdException w:name="List Table 5 Dark Accent 4" w:uiPriority="50"/>
+    <w:lsdException w:name="List Table 6 Colorful Accent 4" w:uiPriority="51"/>
+    <w:lsdException w:name="List Table 7 Colorful Accent 4" w:uiPriority="52"/>
+    <w:lsdException w:name="List Table 1 Light Accent 5" w:uiPriority="46"/>
+    <w:lsdException w:name="List Table 2 Accent 5" w:uiPriority="47"/>
+    <w:lsdException w:name="List Table 3 Accent 5" w:uiPriority="48"/>
+    <w:lsdException w:name="List Table 4 Accent 5" w:uiPriority="49"/>
+    <w:lsdException w:name="List Table 5 Dark Accent 5" w:uiPriority="50"/>
+    <w:lsdException w:name="List Table 6 Colorful Accent 5" w:uiPriority="51"/>
+    <w:lsdException w:name="List Table 7 Colorful Accent 5" w:uiPriority="52"/>
+    <w:lsdException w:name="List Table 1 Light Accent 6" w:uiPriority="46"/>
+    <w:lsdException w:name="List Table 2 Accent 6" w:uiPriority="47"/>
+    <w:lsdException w:name="List Table 3 Accent 6" w:uiPriority="48"/>
+    <w:lsdException w:name="List Table 4 Accent 6" w:uiPriority="49"/>
+    <w:lsdException w:name="List Table 5 Dark Accent 6" w:uiPriority="50"/>
+    <w:lsdException w:name="List Table 6 Colorful Accent 6" w:uiPriority="51"/>
+    <w:lsdException w:name="List Table 7 Colorful Accent 6" w:uiPriority="52"/>
   </w:latentStyles>
   <w:style w:type="paragraph" w:default="1" w:styleId="Normal">
     <w:name w:val="Normal"/>
@@ -1911,336 +2662,6 @@
   <w:style w:type="character" w:default="1" w:styleId="DefaultParagraphFont">
     <w:name w:val="Default Paragraph Font"/>
     <w:uiPriority w:val="1"/>
-    <w:semiHidden/>
-    <w:unhideWhenUsed/>
-  </w:style>
-  <w:style w:type="table" w:default="1" w:styleId="TableNormal">
-    <w:name w:val="Normal Table"/>
-    <w:uiPriority w:val="99"/>
-    <w:semiHidden/>
-    <w:unhideWhenUsed/>
-    <w:tblPr>
-      <w:tblInd w:w="0" w:type="dxa"/>
-      <w:tblCellMar>
-        <w:top w:w="0" w:type="dxa"/>
-        <w:left w:w="108" w:type="dxa"/>
-        <w:bottom w:w="0" w:type="dxa"/>
-        <w:right w:w="108" w:type="dxa"/>
-      </w:tblCellMar>
-    </w:tblPr>
-  </w:style>
-  <w:style w:type="numbering" w:default="1" w:styleId="NoList">
-    <w:name w:val="No List"/>
-    <w:uiPriority w:val="99"/>
-    <w:semiHidden/>
-    <w:unhideWhenUsed/>
-  </w:style>
-  <w:style w:type="character" w:styleId="Strong">
-    <w:name w:val="Strong"/>
-    <w:basedOn w:val="DefaultParagraphFont"/>
-    <w:uiPriority w:val="22"/>
-    <w:qFormat/>
-    <w:rsid w:val="00362131"/>
-    <w:rPr>
-      <w:b/>
-      <w:bCs/>
-    </w:rPr>
-  </w:style>
-  <w:style w:type="character" w:customStyle="1" w:styleId="apple-converted-space">
-    <w:name w:val="apple-converted-space"/>
-    <w:basedOn w:val="DefaultParagraphFont"/>
-    <w:rsid w:val="00362131"/>
-  </w:style>
-  <w:style w:type="paragraph" w:styleId="Header">
-    <w:name w:val="header"/>
-    <w:basedOn w:val="Normal"/>
-    <w:link w:val="HeaderChar"/>
-    <w:unhideWhenUsed/>
-    <w:rsid w:val="00B30199"/>
-    <w:pPr>
-      <w:tabs>
-        <w:tab w:val="center" w:pos="4320"/>
-        <w:tab w:val="right" w:pos="8640"/>
-      </w:tabs>
-    </w:pPr>
-  </w:style>
-  <w:style w:type="character" w:customStyle="1" w:styleId="HeaderChar">
-    <w:name w:val="Header Char"/>
-    <w:basedOn w:val="DefaultParagraphFont"/>
-    <w:link w:val="Header"/>
-    <w:uiPriority w:val="99"/>
-    <w:rsid w:val="00B30199"/>
-    <w:rPr>
-      <w:lang w:val="en-GB"/>
-    </w:rPr>
-  </w:style>
-  <w:style w:type="paragraph" w:styleId="Footer">
-    <w:name w:val="footer"/>
-    <w:basedOn w:val="Normal"/>
-    <w:link w:val="FooterChar"/>
-    <w:uiPriority w:val="99"/>
-    <w:unhideWhenUsed/>
-    <w:rsid w:val="00B30199"/>
-    <w:pPr>
-      <w:tabs>
-        <w:tab w:val="center" w:pos="4320"/>
-        <w:tab w:val="right" w:pos="8640"/>
-      </w:tabs>
-    </w:pPr>
-  </w:style>
-  <w:style w:type="character" w:customStyle="1" w:styleId="FooterChar">
-    <w:name w:val="Footer Char"/>
-    <w:basedOn w:val="DefaultParagraphFont"/>
-    <w:link w:val="Footer"/>
-    <w:uiPriority w:val="99"/>
-    <w:rsid w:val="00B30199"/>
-    <w:rPr>
-      <w:lang w:val="en-GB"/>
-    </w:rPr>
-  </w:style>
-  <w:style w:type="paragraph" w:styleId="ListParagraph">
-    <w:name w:val="List Paragraph"/>
-    <w:basedOn w:val="Normal"/>
-    <w:uiPriority w:val="34"/>
-    <w:qFormat/>
-    <w:rsid w:val="00B30199"/>
-    <w:pPr>
-      <w:ind w:left="720"/>
-      <w:contextualSpacing/>
-    </w:pPr>
-  </w:style>
-  <w:style w:type="character" w:styleId="Hyperlink">
-    <w:name w:val="Hyperlink"/>
-    <w:rsid w:val="00B30199"/>
-    <w:rPr>
-      <w:color w:val="0000FF"/>
-      <w:u w:val="single"/>
-    </w:rPr>
-  </w:style>
-  <w:style w:type="paragraph" w:styleId="NormalWeb">
-    <w:name w:val="Normal (Web)"/>
-    <w:basedOn w:val="Normal"/>
-    <w:uiPriority w:val="99"/>
-    <w:semiHidden/>
-    <w:unhideWhenUsed/>
-    <w:rsid w:val="00B30199"/>
-    <w:pPr>
-      <w:spacing w:before="100" w:beforeAutospacing="1" w:after="100" w:afterAutospacing="1"/>
-    </w:pPr>
-    <w:rPr>
-      <w:rFonts w:ascii="Times" w:hAnsi="Times" w:cs="Times New Roman"/>
-      <w:sz w:val="20"/>
-      <w:szCs w:val="20"/>
-    </w:rPr>
-  </w:style>
-  <w:style w:type="character" w:styleId="FollowedHyperlink">
-    <w:name w:val="FollowedHyperlink"/>
-    <w:basedOn w:val="DefaultParagraphFont"/>
-    <w:uiPriority w:val="99"/>
-    <w:semiHidden/>
-    <w:unhideWhenUsed/>
-    <w:rsid w:val="00377053"/>
-    <w:rPr>
-      <w:color w:val="800080" w:themeColor="followedHyperlink"/>
-      <w:u w:val="single"/>
-    </w:rPr>
-  </w:style>
-  <w:style w:type="paragraph" w:styleId="BalloonText">
-    <w:name w:val="Balloon Text"/>
-    <w:basedOn w:val="Normal"/>
-    <w:link w:val="BalloonTextChar"/>
-    <w:uiPriority w:val="99"/>
-    <w:semiHidden/>
-    <w:unhideWhenUsed/>
-    <w:rsid w:val="00562591"/>
-    <w:rPr>
-      <w:rFonts w:ascii="Lucida Grande" w:hAnsi="Lucida Grande" w:cs="Lucida Grande"/>
-      <w:sz w:val="18"/>
-      <w:szCs w:val="18"/>
-    </w:rPr>
-  </w:style>
-  <w:style w:type="character" w:customStyle="1" w:styleId="BalloonTextChar">
-    <w:name w:val="Balloon Text Char"/>
-    <w:basedOn w:val="DefaultParagraphFont"/>
-    <w:link w:val="BalloonText"/>
-    <w:uiPriority w:val="99"/>
-    <w:semiHidden/>
-    <w:rsid w:val="00562591"/>
-    <w:rPr>
-      <w:rFonts w:ascii="Lucida Grande" w:hAnsi="Lucida Grande" w:cs="Lucida Grande"/>
-      <w:sz w:val="18"/>
-      <w:szCs w:val="18"/>
-      <w:lang w:val="en-GB"/>
-    </w:rPr>
-  </w:style>
-</w:styles>
-</file>
-
-<file path=word/stylesWithEffects.xml><?xml version="1.0" encoding="utf-8"?>
-<w:styles xmlns:wpc="http://schemas.microsoft.com/office/word/2010/wordprocessingCanvas" xmlns:mo="http://schemas.microsoft.com/office/mac/office/2008/main" xmlns:mc="http://schemas.openxmlformats.org/markup-compatibility/2006" xmlns:mv="urn:schemas-microsoft-com:mac:vml" xmlns:o="urn:schemas-microsoft-com:office:office" xmlns:r="http://schemas.openxmlformats.org/officeDocument/2006/relationships" xmlns:m="http://schemas.openxmlformats.org/officeDocument/2006/math" xmlns:v="urn:schemas-microsoft-com:vml" xmlns:wp14="http://schemas.microsoft.com/office/word/2010/wordprocessingDrawing" xmlns:wp="http://schemas.openxmlformats.org/drawingml/2006/wordprocessingDrawing" xmlns:w10="urn:schemas-microsoft-com:office:word" xmlns:w="http://schemas.openxmlformats.org/wordprocessingml/2006/main" xmlns:w14="http://schemas.microsoft.com/office/word/2010/wordml" xmlns:wpg="http://schemas.microsoft.com/office/word/2010/wordprocessingGroup" xmlns:wpi="http://schemas.microsoft.com/office/word/2010/wordprocessingInk" xmlns:wne="http://schemas.microsoft.com/office/word/2006/wordml" xmlns:wps="http://schemas.microsoft.com/office/word/2010/wordprocessingShape" mc:Ignorable="w14 wp14">
-  <w:docDefaults>
-    <w:rPrDefault>
-      <w:rPr>
-        <w:rFonts w:asciiTheme="minorHAnsi" w:eastAsiaTheme="minorEastAsia" w:hAnsiTheme="minorHAnsi" w:cstheme="minorBidi"/>
-        <w:sz w:val="24"/>
-        <w:szCs w:val="24"/>
-        <w:lang w:val="en-US" w:eastAsia="en-US" w:bidi="ar-SA"/>
-      </w:rPr>
-    </w:rPrDefault>
-    <w:pPrDefault/>
-  </w:docDefaults>
-  <w:latentStyles w:defLockedState="0" w:defUIPriority="99" w:defSemiHidden="1" w:defUnhideWhenUsed="1" w:defQFormat="0" w:count="276">
-    <w:lsdException w:name="Normal" w:semiHidden="0" w:uiPriority="0" w:unhideWhenUsed="0" w:qFormat="1"/>
-    <w:lsdException w:name="heading 1" w:semiHidden="0" w:uiPriority="9" w:unhideWhenUsed="0" w:qFormat="1"/>
-    <w:lsdException w:name="heading 2" w:uiPriority="9" w:qFormat="1"/>
-    <w:lsdException w:name="heading 3" w:uiPriority="9" w:qFormat="1"/>
-    <w:lsdException w:name="heading 4" w:uiPriority="9" w:qFormat="1"/>
-    <w:lsdException w:name="heading 5" w:uiPriority="9" w:qFormat="1"/>
-    <w:lsdException w:name="heading 6" w:uiPriority="9" w:qFormat="1"/>
-    <w:lsdException w:name="heading 7" w:uiPriority="9" w:qFormat="1"/>
-    <w:lsdException w:name="heading 8" w:uiPriority="9" w:qFormat="1"/>
-    <w:lsdException w:name="heading 9" w:uiPriority="9" w:qFormat="1"/>
-    <w:lsdException w:name="toc 1" w:uiPriority="39"/>
-    <w:lsdException w:name="toc 2" w:uiPriority="39"/>
-    <w:lsdException w:name="toc 3" w:uiPriority="39"/>
-    <w:lsdException w:name="toc 4" w:uiPriority="39"/>
-    <w:lsdException w:name="toc 5" w:uiPriority="39"/>
-    <w:lsdException w:name="toc 6" w:uiPriority="39"/>
-    <w:lsdException w:name="toc 7" w:uiPriority="39"/>
-    <w:lsdException w:name="toc 8" w:uiPriority="39"/>
-    <w:lsdException w:name="toc 9" w:uiPriority="39"/>
-    <w:lsdException w:name="header" w:uiPriority="0"/>
-    <w:lsdException w:name="caption" w:uiPriority="35" w:qFormat="1"/>
-    <w:lsdException w:name="Title" w:semiHidden="0" w:uiPriority="10" w:unhideWhenUsed="0" w:qFormat="1"/>
-    <w:lsdException w:name="Default Paragraph Font" w:uiPriority="1"/>
-    <w:lsdException w:name="Subtitle" w:semiHidden="0" w:uiPriority="11" w:unhideWhenUsed="0" w:qFormat="1"/>
-    <w:lsdException w:name="Hyperlink" w:uiPriority="0"/>
-    <w:lsdException w:name="Strong" w:semiHidden="0" w:uiPriority="22" w:unhideWhenUsed="0" w:qFormat="1"/>
-    <w:lsdException w:name="Emphasis" w:semiHidden="0" w:uiPriority="20" w:unhideWhenUsed="0" w:qFormat="1"/>
-    <w:lsdException w:name="Table Grid" w:semiHidden="0" w:uiPriority="59" w:unhideWhenUsed="0"/>
-    <w:lsdException w:name="Placeholder Text" w:unhideWhenUsed="0"/>
-    <w:lsdException w:name="No Spacing" w:semiHidden="0" w:uiPriority="1" w:unhideWhenUsed="0" w:qFormat="1"/>
-    <w:lsdException w:name="Light Shading" w:semiHidden="0" w:uiPriority="60" w:unhideWhenUsed="0"/>
-    <w:lsdException w:name="Light List" w:semiHidden="0" w:uiPriority="61" w:unhideWhenUsed="0"/>
-    <w:lsdException w:name="Light Grid" w:semiHidden="0" w:uiPriority="62" w:unhideWhenUsed="0"/>
-    <w:lsdException w:name="Medium Shading 1" w:semiHidden="0" w:uiPriority="63" w:unhideWhenUsed="0"/>
-    <w:lsdException w:name="Medium Shading 2" w:semiHidden="0" w:uiPriority="64" w:unhideWhenUsed="0"/>
-    <w:lsdException w:name="Medium List 1" w:semiHidden="0" w:uiPriority="65" w:unhideWhenUsed="0"/>
-    <w:lsdException w:name="Medium List 2" w:semiHidden="0" w:uiPriority="66" w:unhideWhenUsed="0"/>
-    <w:lsdException w:name="Medium Grid 1" w:semiHidden="0" w:uiPriority="67" w:unhideWhenUsed="0"/>
-    <w:lsdException w:name="Medium Grid 2" w:semiHidden="0" w:uiPriority="68" w:unhideWhenUsed="0"/>
-    <w:lsdException w:name="Medium Grid 3" w:semiHidden="0" w:uiPriority="69" w:unhideWhenUsed="0"/>
-    <w:lsdException w:name="Dark List" w:semiHidden="0" w:uiPriority="70" w:unhideWhenUsed="0"/>
-    <w:lsdException w:name="Colorful Shading" w:semiHidden="0" w:uiPriority="71" w:unhideWhenUsed="0"/>
-    <w:lsdException w:name="Colorful List" w:semiHidden="0" w:uiPriority="72" w:unhideWhenUsed="0"/>
-    <w:lsdException w:name="Colorful Grid" w:semiHidden="0" w:uiPriority="73" w:unhideWhenUsed="0"/>
-    <w:lsdException w:name="Light Shading Accent 1" w:semiHidden="0" w:uiPriority="60" w:unhideWhenUsed="0"/>
-    <w:lsdException w:name="Light List Accent 1" w:semiHidden="0" w:uiPriority="61" w:unhideWhenUsed="0"/>
-    <w:lsdException w:name="Light Grid Accent 1" w:semiHidden="0" w:uiPriority="62" w:unhideWhenUsed="0"/>
-    <w:lsdException w:name="Medium Shading 1 Accent 1" w:semiHidden="0" w:uiPriority="63" w:unhideWhenUsed="0"/>
-    <w:lsdException w:name="Medium Shading 2 Accent 1" w:semiHidden="0" w:uiPriority="64" w:unhideWhenUsed="0"/>
-    <w:lsdException w:name="Medium List 1 Accent 1" w:semiHidden="0" w:uiPriority="65" w:unhideWhenUsed="0"/>
-    <w:lsdException w:name="Revision" w:unhideWhenUsed="0"/>
-    <w:lsdException w:name="List Paragraph" w:semiHidden="0" w:uiPriority="34" w:unhideWhenUsed="0" w:qFormat="1"/>
-    <w:lsdException w:name="Quote" w:semiHidden="0" w:uiPriority="29" w:unhideWhenUsed="0" w:qFormat="1"/>
-    <w:lsdException w:name="Intense Quote" w:semiHidden="0" w:uiPriority="30" w:unhideWhenUsed="0" w:qFormat="1"/>
-    <w:lsdException w:name="Medium List 2 Accent 1" w:semiHidden="0" w:uiPriority="66" w:unhideWhenUsed="0"/>
-    <w:lsdException w:name="Medium Grid 1 Accent 1" w:semiHidden="0" w:uiPriority="67" w:unhideWhenUsed="0"/>
-    <w:lsdException w:name="Medium Grid 2 Accent 1" w:semiHidden="0" w:uiPriority="68" w:unhideWhenUsed="0"/>
-    <w:lsdException w:name="Medium Grid 3 Accent 1" w:semiHidden="0" w:uiPriority="69" w:unhideWhenUsed="0"/>
-    <w:lsdException w:name="Dark List Accent 1" w:semiHidden="0" w:uiPriority="70" w:unhideWhenUsed="0"/>
-    <w:lsdException w:name="Colorful Shading Accent 1" w:semiHidden="0" w:uiPriority="71" w:unhideWhenUsed="0"/>
-    <w:lsdException w:name="Colorful List Accent 1" w:semiHidden="0" w:uiPriority="72" w:unhideWhenUsed="0"/>
-    <w:lsdException w:name="Colorful Grid Accent 1" w:semiHidden="0" w:uiPriority="73" w:unhideWhenUsed="0"/>
-    <w:lsdException w:name="Light Shading Accent 2" w:semiHidden="0" w:uiPriority="60" w:unhideWhenUsed="0"/>
-    <w:lsdException w:name="Light List Accent 2" w:semiHidden="0" w:uiPriority="61" w:unhideWhenUsed="0"/>
-    <w:lsdException w:name="Light Grid Accent 2" w:semiHidden="0" w:uiPriority="62" w:unhideWhenUsed="0"/>
-    <w:lsdException w:name="Medium Shading 1 Accent 2" w:semiHidden="0" w:uiPriority="63" w:unhideWhenUsed="0"/>
-    <w:lsdException w:name="Medium Shading 2 Accent 2" w:semiHidden="0" w:uiPriority="64" w:unhideWhenUsed="0"/>
-    <w:lsdException w:name="Medium List 1 Accent 2" w:semiHidden="0" w:uiPriority="65" w:unhideWhenUsed="0"/>
-    <w:lsdException w:name="Medium List 2 Accent 2" w:semiHidden="0" w:uiPriority="66" w:unhideWhenUsed="0"/>
-    <w:lsdException w:name="Medium Grid 1 Accent 2" w:semiHidden="0" w:uiPriority="67" w:unhideWhenUsed="0"/>
-    <w:lsdException w:name="Medium Grid 2 Accent 2" w:semiHidden="0" w:uiPriority="68" w:unhideWhenUsed="0"/>
-    <w:lsdException w:name="Medium Grid 3 Accent 2" w:semiHidden="0" w:uiPriority="69" w:unhideWhenUsed="0"/>
-    <w:lsdException w:name="Dark List Accent 2" w:semiHidden="0" w:uiPriority="70" w:unhideWhenUsed="0"/>
-    <w:lsdException w:name="Colorful Shading Accent 2" w:semiHidden="0" w:uiPriority="71" w:unhideWhenUsed="0"/>
-    <w:lsdException w:name="Colorful List Accent 2" w:semiHidden="0" w:uiPriority="72" w:unhideWhenUsed="0"/>
-    <w:lsdException w:name="Colorful Grid Accent 2" w:semiHidden="0" w:uiPriority="73" w:unhideWhenUsed="0"/>
-    <w:lsdException w:name="Light Shading Accent 3" w:semiHidden="0" w:uiPriority="60" w:unhideWhenUsed="0"/>
-    <w:lsdException w:name="Light List Accent 3" w:semiHidden="0" w:uiPriority="61" w:unhideWhenUsed="0"/>
-    <w:lsdException w:name="Light Grid Accent 3" w:semiHidden="0" w:uiPriority="62" w:unhideWhenUsed="0"/>
-    <w:lsdException w:name="Medium Shading 1 Accent 3" w:semiHidden="0" w:uiPriority="63" w:unhideWhenUsed="0"/>
-    <w:lsdException w:name="Medium Shading 2 Accent 3" w:semiHidden="0" w:uiPriority="64" w:unhideWhenUsed="0"/>
-    <w:lsdException w:name="Medium List 1 Accent 3" w:semiHidden="0" w:uiPriority="65" w:unhideWhenUsed="0"/>
-    <w:lsdException w:name="Medium List 2 Accent 3" w:semiHidden="0" w:uiPriority="66" w:unhideWhenUsed="0"/>
-    <w:lsdException w:name="Medium Grid 1 Accent 3" w:semiHidden="0" w:uiPriority="67" w:unhideWhenUsed="0"/>
-    <w:lsdException w:name="Medium Grid 2 Accent 3" w:semiHidden="0" w:uiPriority="68" w:unhideWhenUsed="0"/>
-    <w:lsdException w:name="Medium Grid 3 Accent 3" w:semiHidden="0" w:uiPriority="69" w:unhideWhenUsed="0"/>
-    <w:lsdException w:name="Dark List Accent 3" w:semiHidden="0" w:uiPriority="70" w:unhideWhenUsed="0"/>
-    <w:lsdException w:name="Colorful Shading Accent 3" w:semiHidden="0" w:uiPriority="71" w:unhideWhenUsed="0"/>
-    <w:lsdException w:name="Colorful List Accent 3" w:semiHidden="0" w:uiPriority="72" w:unhideWhenUsed="0"/>
-    <w:lsdException w:name="Colorful Grid Accent 3" w:semiHidden="0" w:uiPriority="73" w:unhideWhenUsed="0"/>
-    <w:lsdException w:name="Light Shading Accent 4" w:semiHidden="0" w:uiPriority="60" w:unhideWhenUsed="0"/>
-    <w:lsdException w:name="Light List Accent 4" w:semiHidden="0" w:uiPriority="61" w:unhideWhenUsed="0"/>
-    <w:lsdException w:name="Light Grid Accent 4" w:semiHidden="0" w:uiPriority="62" w:unhideWhenUsed="0"/>
-    <w:lsdException w:name="Medium Shading 1 Accent 4" w:semiHidden="0" w:uiPriority="63" w:unhideWhenUsed="0"/>
-    <w:lsdException w:name="Medium Shading 2 Accent 4" w:semiHidden="0" w:uiPriority="64" w:unhideWhenUsed="0"/>
-    <w:lsdException w:name="Medium List 1 Accent 4" w:semiHidden="0" w:uiPriority="65" w:unhideWhenUsed="0"/>
-    <w:lsdException w:name="Medium List 2 Accent 4" w:semiHidden="0" w:uiPriority="66" w:unhideWhenUsed="0"/>
-    <w:lsdException w:name="Medium Grid 1 Accent 4" w:semiHidden="0" w:uiPriority="67" w:unhideWhenUsed="0"/>
-    <w:lsdException w:name="Medium Grid 2 Accent 4" w:semiHidden="0" w:uiPriority="68" w:unhideWhenUsed="0"/>
-    <w:lsdException w:name="Medium Grid 3 Accent 4" w:semiHidden="0" w:uiPriority="69" w:unhideWhenUsed="0"/>
-    <w:lsdException w:name="Dark List Accent 4" w:semiHidden="0" w:uiPriority="70" w:unhideWhenUsed="0"/>
-    <w:lsdException w:name="Colorful Shading Accent 4" w:semiHidden="0" w:uiPriority="71" w:unhideWhenUsed="0"/>
-    <w:lsdException w:name="Colorful List Accent 4" w:semiHidden="0" w:uiPriority="72" w:unhideWhenUsed="0"/>
-    <w:lsdException w:name="Colorful Grid Accent 4" w:semiHidden="0" w:uiPriority="73" w:unhideWhenUsed="0"/>
-    <w:lsdException w:name="Light Shading Accent 5" w:semiHidden="0" w:uiPriority="60" w:unhideWhenUsed="0"/>
-    <w:lsdException w:name="Light List Accent 5" w:semiHidden="0" w:uiPriority="61" w:unhideWhenUsed="0"/>
-    <w:lsdException w:name="Light Grid Accent 5" w:semiHidden="0" w:uiPriority="62" w:unhideWhenUsed="0"/>
-    <w:lsdException w:name="Medium Shading 1 Accent 5" w:semiHidden="0" w:uiPriority="63" w:unhideWhenUsed="0"/>
-    <w:lsdException w:name="Medium Shading 2 Accent 5" w:semiHidden="0" w:uiPriority="64" w:unhideWhenUsed="0"/>
-    <w:lsdException w:name="Medium List 1 Accent 5" w:semiHidden="0" w:uiPriority="65" w:unhideWhenUsed="0"/>
-    <w:lsdException w:name="Medium List 2 Accent 5" w:semiHidden="0" w:uiPriority="66" w:unhideWhenUsed="0"/>
-    <w:lsdException w:name="Medium Grid 1 Accent 5" w:semiHidden="0" w:uiPriority="67" w:unhideWhenUsed="0"/>
-    <w:lsdException w:name="Medium Grid 2 Accent 5" w:semiHidden="0" w:uiPriority="68" w:unhideWhenUsed="0"/>
-    <w:lsdException w:name="Medium Grid 3 Accent 5" w:semiHidden="0" w:uiPriority="69" w:unhideWhenUsed="0"/>
-    <w:lsdException w:name="Dark List Accent 5" w:semiHidden="0" w:uiPriority="70" w:unhideWhenUsed="0"/>
-    <w:lsdException w:name="Colorful Shading Accent 5" w:semiHidden="0" w:uiPriority="71" w:unhideWhenUsed="0"/>
-    <w:lsdException w:name="Colorful List Accent 5" w:semiHidden="0" w:uiPriority="72" w:unhideWhenUsed="0"/>
-    <w:lsdException w:name="Colorful Grid Accent 5" w:semiHidden="0" w:uiPriority="73" w:unhideWhenUsed="0"/>
-    <w:lsdException w:name="Light Shading Accent 6" w:semiHidden="0" w:uiPriority="60" w:unhideWhenUsed="0"/>
-    <w:lsdException w:name="Light List Accent 6" w:semiHidden="0" w:uiPriority="61" w:unhideWhenUsed="0"/>
-    <w:lsdException w:name="Light Grid Accent 6" w:semiHidden="0" w:uiPriority="62" w:unhideWhenUsed="0"/>
-    <w:lsdException w:name="Medium Shading 1 Accent 6" w:semiHidden="0" w:uiPriority="63" w:unhideWhenUsed="0"/>
-    <w:lsdException w:name="Medium Shading 2 Accent 6" w:semiHidden="0" w:uiPriority="64" w:unhideWhenUsed="0"/>
-    <w:lsdException w:name="Medium List 1 Accent 6" w:semiHidden="0" w:uiPriority="65" w:unhideWhenUsed="0"/>
-    <w:lsdException w:name="Medium List 2 Accent 6" w:semiHidden="0" w:uiPriority="66" w:unhideWhenUsed="0"/>
-    <w:lsdException w:name="Medium Grid 1 Accent 6" w:semiHidden="0" w:uiPriority="67" w:unhideWhenUsed="0"/>
-    <w:lsdException w:name="Medium Grid 2 Accent 6" w:semiHidden="0" w:uiPriority="68" w:unhideWhenUsed="0"/>
-    <w:lsdException w:name="Medium Grid 3 Accent 6" w:semiHidden="0" w:uiPriority="69" w:unhideWhenUsed="0"/>
-    <w:lsdException w:name="Dark List Accent 6" w:semiHidden="0" w:uiPriority="70" w:unhideWhenUsed="0"/>
-    <w:lsdException w:name="Colorful Shading Accent 6" w:semiHidden="0" w:uiPriority="71" w:unhideWhenUsed="0"/>
-    <w:lsdException w:name="Colorful List Accent 6" w:semiHidden="0" w:uiPriority="72" w:unhideWhenUsed="0"/>
-    <w:lsdException w:name="Colorful Grid Accent 6" w:semiHidden="0" w:uiPriority="73" w:unhideWhenUsed="0"/>
-    <w:lsdException w:name="Subtle Emphasis" w:semiHidden="0" w:uiPriority="19" w:unhideWhenUsed="0" w:qFormat="1"/>
-    <w:lsdException w:name="Intense Emphasis" w:semiHidden="0" w:uiPriority="21" w:unhideWhenUsed="0" w:qFormat="1"/>
-    <w:lsdException w:name="Subtle Reference" w:semiHidden="0" w:uiPriority="31" w:unhideWhenUsed="0" w:qFormat="1"/>
-    <w:lsdException w:name="Intense Reference" w:semiHidden="0" w:uiPriority="32" w:unhideWhenUsed="0" w:qFormat="1"/>
-    <w:lsdException w:name="Book Title" w:semiHidden="0" w:uiPriority="33" w:unhideWhenUsed="0" w:qFormat="1"/>
-    <w:lsdException w:name="Bibliography" w:uiPriority="37"/>
-    <w:lsdException w:name="TOC Heading" w:uiPriority="39" w:qFormat="1"/>
-  </w:latentStyles>
-  <w:style w:type="paragraph" w:default="1" w:styleId="Normal">
-    <w:name w:val="Normal"/>
-    <w:qFormat/>
-    <w:rPr>
-      <w:lang w:val="en-GB"/>
-    </w:rPr>
-  </w:style>
-  <w:style w:type="character" w:default="1" w:styleId="DefaultParagraphFont">
-    <w:name w:val="Default Paragraph Font"/>
-    <w:uiPriority w:val="1"/>
-    <w:semiHidden/>
     <w:unhideWhenUsed/>
   </w:style>
   <w:style w:type="table" w:default="1" w:styleId="TableNormal">

</xml_diff>

<commit_message>
Updates to course material for course run on Tue 1st December 2015, University of Liverpool.
</commit_message>
<xml_diff>
--- a/materials/Handout-R.docx
+++ b/materials/Handout-R.docx
@@ -1,6 +1,6 @@
 
 <file path=word/document.xml><?xml version="1.0" encoding="utf-8"?>
-<w:document xmlns:wpc="http://schemas.microsoft.com/office/word/2010/wordprocessingCanvas" xmlns:mo="http://schemas.microsoft.com/office/mac/office/2008/main" xmlns:mc="http://schemas.openxmlformats.org/markup-compatibility/2006" xmlns:mv="urn:schemas-microsoft-com:mac:vml" xmlns:o="urn:schemas-microsoft-com:office:office" xmlns:r="http://schemas.openxmlformats.org/officeDocument/2006/relationships" xmlns:m="http://schemas.openxmlformats.org/officeDocument/2006/math" xmlns:v="urn:schemas-microsoft-com:vml" xmlns:wp14="http://schemas.microsoft.com/office/word/2010/wordprocessingDrawing" xmlns:wp="http://schemas.openxmlformats.org/drawingml/2006/wordprocessingDrawing" xmlns:w10="urn:schemas-microsoft-com:office:word" xmlns:w="http://schemas.openxmlformats.org/wordprocessingml/2006/main" xmlns:w14="http://schemas.microsoft.com/office/word/2010/wordml" xmlns:w15="http://schemas.microsoft.com/office/word/2012/wordml" xmlns:wpg="http://schemas.microsoft.com/office/word/2010/wordprocessingGroup" xmlns:wpi="http://schemas.microsoft.com/office/word/2010/wordprocessingInk" xmlns:wne="http://schemas.microsoft.com/office/word/2006/wordml" xmlns:wps="http://schemas.microsoft.com/office/word/2010/wordprocessingShape" mc:Ignorable="w14 w15 wp14">
+<w:document xmlns:wpc="http://schemas.microsoft.com/office/word/2010/wordprocessingCanvas" xmlns:mo="http://schemas.microsoft.com/office/mac/office/2008/main" xmlns:mc="http://schemas.openxmlformats.org/markup-compatibility/2006" xmlns:mv="urn:schemas-microsoft-com:mac:vml" xmlns:o="urn:schemas-microsoft-com:office:office" xmlns:r="http://schemas.openxmlformats.org/officeDocument/2006/relationships" xmlns:m="http://schemas.openxmlformats.org/officeDocument/2006/math" xmlns:v="urn:schemas-microsoft-com:vml" xmlns:wp14="http://schemas.microsoft.com/office/word/2010/wordprocessingDrawing" xmlns:wp="http://schemas.openxmlformats.org/drawingml/2006/wordprocessingDrawing" xmlns:w10="urn:schemas-microsoft-com:office:word" xmlns:w="http://schemas.openxmlformats.org/wordprocessingml/2006/main" xmlns:w14="http://schemas.microsoft.com/office/word/2010/wordml" xmlns:wpg="http://schemas.microsoft.com/office/word/2010/wordprocessingGroup" xmlns:wpi="http://schemas.microsoft.com/office/word/2010/wordprocessingInk" xmlns:wne="http://schemas.microsoft.com/office/word/2006/wordml" xmlns:wps="http://schemas.microsoft.com/office/word/2010/wordprocessingShape" mc:Ignorable="w14 wp14">
   <w:body>
     <w:p>
       <w:pPr>
@@ -171,7 +171,21 @@
         <w:rPr>
           <w:rFonts w:asciiTheme="majorHAnsi" w:hAnsiTheme="majorHAnsi"/>
         </w:rPr>
-        <w:t xml:space="preserve">Know how to reproject spatial data </w:t>
+        <w:t xml:space="preserve">Know how to </w:t>
+      </w:r>
+      <w:proofErr w:type="spellStart"/>
+      <w:r>
+        <w:rPr>
+          <w:rFonts w:asciiTheme="majorHAnsi" w:hAnsiTheme="majorHAnsi"/>
+        </w:rPr>
+        <w:t>reproject</w:t>
+      </w:r>
+      <w:proofErr w:type="spellEnd"/>
+      <w:r>
+        <w:rPr>
+          <w:rFonts w:asciiTheme="majorHAnsi" w:hAnsiTheme="majorHAnsi"/>
+        </w:rPr>
+        <w:t xml:space="preserve"> spatial data </w:t>
       </w:r>
     </w:p>
     <w:p>
@@ -225,7 +239,19 @@
         <w:rPr>
           <w:rFonts w:asciiTheme="majorHAnsi" w:hAnsiTheme="majorHAnsi"/>
         </w:rPr>
-        <w:t xml:space="preserve"> Shape Files </w:t>
+        <w:t xml:space="preserve"> </w:t>
+      </w:r>
+      <w:r>
+        <w:rPr>
+          <w:rFonts w:asciiTheme="majorHAnsi" w:hAnsiTheme="majorHAnsi"/>
+        </w:rPr>
+        <w:t>s</w:t>
+      </w:r>
+      <w:r>
+        <w:rPr>
+          <w:rFonts w:asciiTheme="majorHAnsi" w:hAnsiTheme="majorHAnsi"/>
+        </w:rPr>
+        <w:t xml:space="preserve">hape Files </w:t>
       </w:r>
     </w:p>
     <w:p>
@@ -278,7 +304,7 @@
         </w:rPr>
         <w:t xml:space="preserve">Dr Nick Bearman, </w:t>
       </w:r>
-      <w:hyperlink r:id="rId7" w:history="1">
+      <w:hyperlink r:id="rId8" w:history="1">
         <w:r>
           <w:rPr>
             <w:rStyle w:val="Hyperlink"/>
@@ -457,14 +483,42 @@
         <w:rPr>
           <w:rFonts w:asciiTheme="majorHAnsi" w:hAnsiTheme="majorHAnsi"/>
         </w:rPr>
-        <w:t xml:space="preserve">11:45am - 12:30pm – Practical 1 </w:t>
+        <w:t>11:</w:t>
+      </w:r>
+      <w:r>
+        <w:rPr>
+          <w:rFonts w:asciiTheme="majorHAnsi" w:hAnsiTheme="majorHAnsi"/>
+        </w:rPr>
+        <w:t>30</w:t>
+      </w:r>
+      <w:r>
+        <w:rPr>
+          <w:rFonts w:asciiTheme="majorHAnsi" w:hAnsiTheme="majorHAnsi"/>
+        </w:rPr>
+        <w:t xml:space="preserve">am - 12:30pm – Practical 1 </w:t>
       </w:r>
       <w:r>
         <w:rPr>
           <w:rFonts w:asciiTheme="majorHAnsi" w:hAnsiTheme="majorHAnsi"/>
           <w:i/>
         </w:rPr>
-        <w:t>Intro to GIS &amp; R ctd.</w:t>
+        <w:t xml:space="preserve">Intro to GIS &amp; R </w:t>
+      </w:r>
+      <w:proofErr w:type="spellStart"/>
+      <w:r>
+        <w:rPr>
+          <w:rFonts w:asciiTheme="majorHAnsi" w:hAnsiTheme="majorHAnsi"/>
+          <w:i/>
+        </w:rPr>
+        <w:t>ctd</w:t>
+      </w:r>
+      <w:proofErr w:type="spellEnd"/>
+      <w:r>
+        <w:rPr>
+          <w:rFonts w:asciiTheme="majorHAnsi" w:hAnsiTheme="majorHAnsi"/>
+          <w:i/>
+        </w:rPr>
+        <w:t>.</w:t>
       </w:r>
     </w:p>
     <w:p>
@@ -628,15 +682,9 @@
         <w:rPr>
           <w:rFonts w:asciiTheme="majorHAnsi" w:hAnsiTheme="majorHAnsi"/>
         </w:rPr>
-        <w:t>Electronic versions of all resources:</w:t>
-      </w:r>
-      <w:r>
-        <w:rPr>
-          <w:rFonts w:asciiTheme="majorHAnsi" w:hAnsiTheme="majorHAnsi"/>
-        </w:rPr>
-        <w:t xml:space="preserve"> </w:t>
-      </w:r>
-      <w:hyperlink r:id="rId8" w:history="1">
+        <w:t xml:space="preserve">Electronic versions of all resources: </w:t>
+      </w:r>
+      <w:hyperlink r:id="rId9" w:history="1">
         <w:r>
           <w:rPr>
             <w:rStyle w:val="Hyperlink"/>
@@ -676,44 +724,73 @@
         </w:rPr>
         <w:t xml:space="preserve">Course Survey: </w:t>
       </w:r>
-      <w:hyperlink r:id="rId9" w:history="1">
+      <w:r>
+        <w:rPr>
+          <w:rFonts w:asciiTheme="majorHAnsi" w:hAnsiTheme="majorHAnsi"/>
+        </w:rPr>
+        <w:t xml:space="preserve">bit.ly/1QP5TMl </w:t>
+      </w:r>
+      <w:r>
+        <w:rPr>
+          <w:rFonts w:asciiTheme="majorHAnsi" w:hAnsiTheme="majorHAnsi"/>
+        </w:rPr>
+        <w:t xml:space="preserve">or </w:t>
+      </w:r>
+      <w:ins w:id="0" w:author="Nick Bearman" w:date="2015-11-30T11:56:00Z">
         <w:r>
           <w:rPr>
-            <w:rStyle w:val="Hyperlink"/>
             <w:rFonts w:asciiTheme="majorHAnsi" w:hAnsiTheme="majorHAnsi"/>
-            <w:lang w:val="en-US"/>
           </w:rPr>
-          <w:t>bit.ly/1O1wLWR</w:t>
+          <w:fldChar w:fldCharType="begin"/>
         </w:r>
-      </w:hyperlink>
-      <w:r>
-        <w:rPr>
-          <w:rFonts w:asciiTheme="majorHAnsi" w:hAnsiTheme="majorHAnsi"/>
-        </w:rPr>
-        <w:t xml:space="preserve"> or </w:t>
-      </w:r>
-      <w:hyperlink r:id="rId10" w:history="1">
         <w:r>
           <w:rPr>
-            <w:rStyle w:val="Hyperlink"/>
             <w:rFonts w:asciiTheme="majorHAnsi" w:hAnsiTheme="majorHAnsi"/>
-            <w:lang w:val="en-US"/>
           </w:rPr>
-          <w:t>https://</w:t>
+          <w:instrText xml:space="preserve"> HYPERLINK "</w:instrText>
         </w:r>
-      </w:hyperlink>
-      <w:hyperlink r:id="rId11" w:history="1">
+      </w:ins>
+      <w:r>
+        <w:rPr>
+          <w:rFonts w:asciiTheme="majorHAnsi" w:hAnsiTheme="majorHAnsi"/>
+        </w:rPr>
+        <w:instrText>https://oxford.onlinesurveys.ac.uk/introduction-to-using-r-for-spatial-analysis-1st-december</w:instrText>
+      </w:r>
+      <w:ins w:id="1" w:author="Nick Bearman" w:date="2015-11-30T11:56:00Z">
         <w:r>
           <w:rPr>
-            <w:rStyle w:val="Hyperlink"/>
             <w:rFonts w:asciiTheme="majorHAnsi" w:hAnsiTheme="majorHAnsi"/>
-            <w:lang w:val="en-US"/>
           </w:rPr>
-          <w:t>oxford.onlinesurveys.ac.uk/introduction-to-using-r-for-spatial-analysis-2nd-october-3</w:t>
+          <w:instrText xml:space="preserve">" </w:instrText>
         </w:r>
-      </w:hyperlink>
-      <w:bookmarkStart w:id="0" w:name="_GoBack"/>
-      <w:bookmarkEnd w:id="0"/>
+        <w:r>
+          <w:rPr>
+            <w:rFonts w:asciiTheme="majorHAnsi" w:hAnsiTheme="majorHAnsi"/>
+          </w:rPr>
+          <w:fldChar w:fldCharType="separate"/>
+        </w:r>
+      </w:ins>
+      <w:r>
+        <w:rPr>
+          <w:rStyle w:val="Hyperlink"/>
+          <w:rFonts w:asciiTheme="majorHAnsi" w:hAnsiTheme="majorHAnsi"/>
+        </w:rPr>
+        <w:t>https://oxford.onlinesurveys.ac.uk/introduction-to-using-r-for-spatial-analysis-1st-december</w:t>
+      </w:r>
+      <w:ins w:id="2" w:author="Nick Bearman" w:date="2015-11-30T11:56:00Z">
+        <w:r>
+          <w:rPr>
+            <w:rFonts w:asciiTheme="majorHAnsi" w:hAnsiTheme="majorHAnsi"/>
+          </w:rPr>
+          <w:fldChar w:fldCharType="end"/>
+        </w:r>
+        <w:r>
+          <w:rPr>
+            <w:rFonts w:asciiTheme="majorHAnsi" w:hAnsiTheme="majorHAnsi"/>
+          </w:rPr>
+          <w:t xml:space="preserve"> </w:t>
+        </w:r>
+      </w:ins>
     </w:p>
     <w:p>
       <w:pPr>
@@ -802,6 +879,8 @@
           <w:rFonts w:asciiTheme="majorHAnsi" w:hAnsiTheme="majorHAnsi"/>
         </w:rPr>
       </w:pPr>
+      <w:bookmarkStart w:id="3" w:name="_GoBack"/>
+      <w:bookmarkEnd w:id="3"/>
     </w:p>
     <w:p>
       <w:pPr>
@@ -823,13 +902,83 @@
           <w:lang w:val="en-US"/>
         </w:rPr>
         <w:drawing>
-          <wp:anchor distT="0" distB="0" distL="114300" distR="114300" simplePos="0" relativeHeight="251659264" behindDoc="0" locked="0" layoutInCell="1" allowOverlap="1" wp14:anchorId="1ED33C29" wp14:editId="28B7AA84">
+          <wp:anchor distT="0" distB="0" distL="114300" distR="114300" simplePos="0" relativeHeight="251660288" behindDoc="0" locked="0" layoutInCell="1" allowOverlap="1" wp14:anchorId="29155795" wp14:editId="28ADE993">
+            <wp:simplePos x="0" y="0"/>
+            <wp:positionH relativeFrom="column">
+              <wp:posOffset>457200</wp:posOffset>
+            </wp:positionH>
+            <wp:positionV relativeFrom="paragraph">
+              <wp:posOffset>13335</wp:posOffset>
+            </wp:positionV>
+            <wp:extent cx="2463800" cy="567690"/>
+            <wp:effectExtent l="0" t="0" r="0" b="0"/>
+            <wp:wrapNone/>
+            <wp:docPr id="2" name="Picture 2"/>
+            <wp:cNvGraphicFramePr>
+              <a:graphicFrameLocks xmlns:a="http://schemas.openxmlformats.org/drawingml/2006/main" noChangeAspect="1"/>
+            </wp:cNvGraphicFramePr>
+            <a:graphic xmlns:a="http://schemas.openxmlformats.org/drawingml/2006/main">
+              <a:graphicData uri="http://schemas.openxmlformats.org/drawingml/2006/picture">
+                <pic:pic xmlns:pic="http://schemas.openxmlformats.org/drawingml/2006/picture">
+                  <pic:nvPicPr>
+                    <pic:cNvPr id="0" name="Picture 2"/>
+                    <pic:cNvPicPr>
+                      <a:picLocks noChangeAspect="1" noChangeArrowheads="1"/>
+                    </pic:cNvPicPr>
+                  </pic:nvPicPr>
+                  <pic:blipFill>
+                    <a:blip r:embed="rId10">
+                      <a:grayscl/>
+                      <a:extLst>
+                        <a:ext uri="{28A0092B-C50C-407E-A947-70E740481C1C}">
+                          <a14:useLocalDpi xmlns:a14="http://schemas.microsoft.com/office/drawing/2010/main" val="0"/>
+                        </a:ext>
+                      </a:extLst>
+                    </a:blip>
+                    <a:srcRect/>
+                    <a:stretch>
+                      <a:fillRect/>
+                    </a:stretch>
+                  </pic:blipFill>
+                  <pic:spPr bwMode="auto">
+                    <a:xfrm>
+                      <a:off x="0" y="0"/>
+                      <a:ext cx="2463800" cy="567690"/>
+                    </a:xfrm>
+                    <a:prstGeom prst="rect">
+                      <a:avLst/>
+                    </a:prstGeom>
+                    <a:noFill/>
+                    <a:ln>
+                      <a:noFill/>
+                    </a:ln>
+                  </pic:spPr>
+                </pic:pic>
+              </a:graphicData>
+            </a:graphic>
+            <wp14:sizeRelH relativeFrom="page">
+              <wp14:pctWidth>0</wp14:pctWidth>
+            </wp14:sizeRelH>
+            <wp14:sizeRelV relativeFrom="page">
+              <wp14:pctHeight>0</wp14:pctHeight>
+            </wp14:sizeRelV>
+          </wp:anchor>
+        </w:drawing>
+      </w:r>
+      <w:r>
+        <w:rPr>
+          <w:rFonts w:asciiTheme="majorHAnsi" w:hAnsiTheme="majorHAnsi"/>
+          <w:noProof/>
+          <w:lang w:val="en-US"/>
+        </w:rPr>
+        <w:drawing>
+          <wp:anchor distT="0" distB="0" distL="114300" distR="114300" simplePos="0" relativeHeight="251659264" behindDoc="0" locked="0" layoutInCell="1" allowOverlap="1" wp14:anchorId="1ED33C29" wp14:editId="1FF22CD0">
             <wp:simplePos x="0" y="0"/>
             <wp:positionH relativeFrom="column">
               <wp:posOffset>3886200</wp:posOffset>
             </wp:positionH>
             <wp:positionV relativeFrom="paragraph">
-              <wp:posOffset>278765</wp:posOffset>
+              <wp:posOffset>13335</wp:posOffset>
             </wp:positionV>
             <wp:extent cx="2289810" cy="688340"/>
             <wp:effectExtent l="0" t="0" r="0" b="0"/>
@@ -848,7 +997,7 @@
                     </pic:cNvPicPr>
                   </pic:nvPicPr>
                   <pic:blipFill>
-                    <a:blip r:embed="rId12">
+                    <a:blip r:embed="rId11">
                       <a:grayscl/>
                       <a:extLst>
                         <a:ext uri="{28A0092B-C50C-407E-A947-70E740481C1C}">
@@ -886,79 +1035,9 @@
           </wp:anchor>
         </w:drawing>
       </w:r>
-      <w:r>
-        <w:rPr>
-          <w:rFonts w:asciiTheme="majorHAnsi" w:hAnsiTheme="majorHAnsi"/>
-          <w:noProof/>
-          <w:lang w:val="en-US"/>
-        </w:rPr>
-        <w:drawing>
-          <wp:anchor distT="0" distB="0" distL="114300" distR="114300" simplePos="0" relativeHeight="251660288" behindDoc="0" locked="0" layoutInCell="1" allowOverlap="1" wp14:anchorId="29155795" wp14:editId="32CDA980">
-            <wp:simplePos x="0" y="0"/>
-            <wp:positionH relativeFrom="column">
-              <wp:posOffset>457200</wp:posOffset>
-            </wp:positionH>
-            <wp:positionV relativeFrom="paragraph">
-              <wp:posOffset>393065</wp:posOffset>
-            </wp:positionV>
-            <wp:extent cx="2463800" cy="567690"/>
-            <wp:effectExtent l="0" t="0" r="0" b="0"/>
-            <wp:wrapNone/>
-            <wp:docPr id="2" name="Picture 2"/>
-            <wp:cNvGraphicFramePr>
-              <a:graphicFrameLocks xmlns:a="http://schemas.openxmlformats.org/drawingml/2006/main" noChangeAspect="1"/>
-            </wp:cNvGraphicFramePr>
-            <a:graphic xmlns:a="http://schemas.openxmlformats.org/drawingml/2006/main">
-              <a:graphicData uri="http://schemas.openxmlformats.org/drawingml/2006/picture">
-                <pic:pic xmlns:pic="http://schemas.openxmlformats.org/drawingml/2006/picture">
-                  <pic:nvPicPr>
-                    <pic:cNvPr id="0" name="Picture 2"/>
-                    <pic:cNvPicPr>
-                      <a:picLocks noChangeAspect="1" noChangeArrowheads="1"/>
-                    </pic:cNvPicPr>
-                  </pic:nvPicPr>
-                  <pic:blipFill>
-                    <a:blip r:embed="rId13">
-                      <a:grayscl/>
-                      <a:extLst>
-                        <a:ext uri="{28A0092B-C50C-407E-A947-70E740481C1C}">
-                          <a14:useLocalDpi xmlns:a14="http://schemas.microsoft.com/office/drawing/2010/main" val="0"/>
-                        </a:ext>
-                      </a:extLst>
-                    </a:blip>
-                    <a:srcRect/>
-                    <a:stretch>
-                      <a:fillRect/>
-                    </a:stretch>
-                  </pic:blipFill>
-                  <pic:spPr bwMode="auto">
-                    <a:xfrm>
-                      <a:off x="0" y="0"/>
-                      <a:ext cx="2463800" cy="567690"/>
-                    </a:xfrm>
-                    <a:prstGeom prst="rect">
-                      <a:avLst/>
-                    </a:prstGeom>
-                    <a:noFill/>
-                    <a:ln>
-                      <a:noFill/>
-                    </a:ln>
-                  </pic:spPr>
-                </pic:pic>
-              </a:graphicData>
-            </a:graphic>
-            <wp14:sizeRelH relativeFrom="page">
-              <wp14:pctWidth>0</wp14:pctWidth>
-            </wp14:sizeRelH>
-            <wp14:sizeRelV relativeFrom="page">
-              <wp14:pctHeight>0</wp14:pctHeight>
-            </wp14:sizeRelV>
-          </wp:anchor>
-        </w:drawing>
-      </w:r>
     </w:p>
     <w:sectPr>
-      <w:headerReference w:type="default" r:id="rId14"/>
+      <w:headerReference w:type="default" r:id="rId12"/>
       <w:pgSz w:w="11900" w:h="16840"/>
       <w:pgMar w:top="567" w:right="567" w:bottom="567" w:left="567" w:header="708" w:footer="708" w:gutter="0"/>
       <w:cols w:space="708"/>
@@ -969,7 +1048,7 @@
 </file>
 
 <file path=word/endnotes.xml><?xml version="1.0" encoding="utf-8"?>
-<w:endnotes xmlns:wpc="http://schemas.microsoft.com/office/word/2010/wordprocessingCanvas" xmlns:mo="http://schemas.microsoft.com/office/mac/office/2008/main" xmlns:mc="http://schemas.openxmlformats.org/markup-compatibility/2006" xmlns:mv="urn:schemas-microsoft-com:mac:vml" xmlns:o="urn:schemas-microsoft-com:office:office" xmlns:r="http://schemas.openxmlformats.org/officeDocument/2006/relationships" xmlns:m="http://schemas.openxmlformats.org/officeDocument/2006/math" xmlns:v="urn:schemas-microsoft-com:vml" xmlns:wp14="http://schemas.microsoft.com/office/word/2010/wordprocessingDrawing" xmlns:wp="http://schemas.openxmlformats.org/drawingml/2006/wordprocessingDrawing" xmlns:w10="urn:schemas-microsoft-com:office:word" xmlns:w="http://schemas.openxmlformats.org/wordprocessingml/2006/main" xmlns:w14="http://schemas.microsoft.com/office/word/2010/wordml" xmlns:w15="http://schemas.microsoft.com/office/word/2012/wordml" xmlns:wpg="http://schemas.microsoft.com/office/word/2010/wordprocessingGroup" xmlns:wpi="http://schemas.microsoft.com/office/word/2010/wordprocessingInk" xmlns:wne="http://schemas.microsoft.com/office/word/2006/wordml" xmlns:wps="http://schemas.microsoft.com/office/word/2010/wordprocessingShape" mc:Ignorable="w14 w15 wp14">
+<w:endnotes xmlns:wpc="http://schemas.microsoft.com/office/word/2010/wordprocessingCanvas" xmlns:mo="http://schemas.microsoft.com/office/mac/office/2008/main" xmlns:mc="http://schemas.openxmlformats.org/markup-compatibility/2006" xmlns:mv="urn:schemas-microsoft-com:mac:vml" xmlns:o="urn:schemas-microsoft-com:office:office" xmlns:r="http://schemas.openxmlformats.org/officeDocument/2006/relationships" xmlns:m="http://schemas.openxmlformats.org/officeDocument/2006/math" xmlns:v="urn:schemas-microsoft-com:vml" xmlns:wp14="http://schemas.microsoft.com/office/word/2010/wordprocessingDrawing" xmlns:wp="http://schemas.openxmlformats.org/drawingml/2006/wordprocessingDrawing" xmlns:w10="urn:schemas-microsoft-com:office:word" xmlns:w="http://schemas.openxmlformats.org/wordprocessingml/2006/main" xmlns:w14="http://schemas.microsoft.com/office/word/2010/wordml" xmlns:wpg="http://schemas.microsoft.com/office/word/2010/wordprocessingGroup" xmlns:wpi="http://schemas.microsoft.com/office/word/2010/wordprocessingInk" xmlns:wne="http://schemas.microsoft.com/office/word/2006/wordml" xmlns:wps="http://schemas.microsoft.com/office/word/2010/wordprocessingShape" mc:Ignorable="w14 wp14">
   <w:endnote w:type="separator" w:id="-1">
     <w:p>
       <w:r>
@@ -988,7 +1067,7 @@
 </file>
 
 <file path=word/footnotes.xml><?xml version="1.0" encoding="utf-8"?>
-<w:footnotes xmlns:wpc="http://schemas.microsoft.com/office/word/2010/wordprocessingCanvas" xmlns:mo="http://schemas.microsoft.com/office/mac/office/2008/main" xmlns:mc="http://schemas.openxmlformats.org/markup-compatibility/2006" xmlns:mv="urn:schemas-microsoft-com:mac:vml" xmlns:o="urn:schemas-microsoft-com:office:office" xmlns:r="http://schemas.openxmlformats.org/officeDocument/2006/relationships" xmlns:m="http://schemas.openxmlformats.org/officeDocument/2006/math" xmlns:v="urn:schemas-microsoft-com:vml" xmlns:wp14="http://schemas.microsoft.com/office/word/2010/wordprocessingDrawing" xmlns:wp="http://schemas.openxmlformats.org/drawingml/2006/wordprocessingDrawing" xmlns:w10="urn:schemas-microsoft-com:office:word" xmlns:w="http://schemas.openxmlformats.org/wordprocessingml/2006/main" xmlns:w14="http://schemas.microsoft.com/office/word/2010/wordml" xmlns:w15="http://schemas.microsoft.com/office/word/2012/wordml" xmlns:wpg="http://schemas.microsoft.com/office/word/2010/wordprocessingGroup" xmlns:wpi="http://schemas.microsoft.com/office/word/2010/wordprocessingInk" xmlns:wne="http://schemas.microsoft.com/office/word/2006/wordml" xmlns:wps="http://schemas.microsoft.com/office/word/2010/wordprocessingShape" mc:Ignorable="w14 w15 wp14">
+<w:footnotes xmlns:wpc="http://schemas.microsoft.com/office/word/2010/wordprocessingCanvas" xmlns:mo="http://schemas.microsoft.com/office/mac/office/2008/main" xmlns:mc="http://schemas.openxmlformats.org/markup-compatibility/2006" xmlns:mv="urn:schemas-microsoft-com:mac:vml" xmlns:o="urn:schemas-microsoft-com:office:office" xmlns:r="http://schemas.openxmlformats.org/officeDocument/2006/relationships" xmlns:m="http://schemas.openxmlformats.org/officeDocument/2006/math" xmlns:v="urn:schemas-microsoft-com:vml" xmlns:wp14="http://schemas.microsoft.com/office/word/2010/wordprocessingDrawing" xmlns:wp="http://schemas.openxmlformats.org/drawingml/2006/wordprocessingDrawing" xmlns:w10="urn:schemas-microsoft-com:office:word" xmlns:w="http://schemas.openxmlformats.org/wordprocessingml/2006/main" xmlns:w14="http://schemas.microsoft.com/office/word/2010/wordml" xmlns:wpg="http://schemas.microsoft.com/office/word/2010/wordprocessingGroup" xmlns:wpi="http://schemas.microsoft.com/office/word/2010/wordprocessingInk" xmlns:wne="http://schemas.microsoft.com/office/word/2006/wordml" xmlns:wps="http://schemas.microsoft.com/office/word/2010/wordprocessingShape" mc:Ignorable="w14 wp14">
   <w:footnote w:type="separator" w:id="-1">
     <w:p>
       <w:r>
@@ -1007,7 +1086,7 @@
 </file>
 
 <file path=word/header1.xml><?xml version="1.0" encoding="utf-8"?>
-<w:hdr xmlns:wpc="http://schemas.microsoft.com/office/word/2010/wordprocessingCanvas" xmlns:mo="http://schemas.microsoft.com/office/mac/office/2008/main" xmlns:mc="http://schemas.openxmlformats.org/markup-compatibility/2006" xmlns:mv="urn:schemas-microsoft-com:mac:vml" xmlns:o="urn:schemas-microsoft-com:office:office" xmlns:r="http://schemas.openxmlformats.org/officeDocument/2006/relationships" xmlns:m="http://schemas.openxmlformats.org/officeDocument/2006/math" xmlns:v="urn:schemas-microsoft-com:vml" xmlns:wp14="http://schemas.microsoft.com/office/word/2010/wordprocessingDrawing" xmlns:wp="http://schemas.openxmlformats.org/drawingml/2006/wordprocessingDrawing" xmlns:w10="urn:schemas-microsoft-com:office:word" xmlns:w="http://schemas.openxmlformats.org/wordprocessingml/2006/main" xmlns:w14="http://schemas.microsoft.com/office/word/2010/wordml" xmlns:w15="http://schemas.microsoft.com/office/word/2012/wordml" xmlns:wpg="http://schemas.microsoft.com/office/word/2010/wordprocessingGroup" xmlns:wpi="http://schemas.microsoft.com/office/word/2010/wordprocessingInk" xmlns:wne="http://schemas.microsoft.com/office/word/2006/wordml" xmlns:wps="http://schemas.microsoft.com/office/word/2010/wordprocessingShape" mc:Ignorable="w14 w15 wp14">
+<w:hdr xmlns:wpc="http://schemas.microsoft.com/office/word/2010/wordprocessingCanvas" xmlns:mo="http://schemas.microsoft.com/office/mac/office/2008/main" xmlns:mc="http://schemas.openxmlformats.org/markup-compatibility/2006" xmlns:mv="urn:schemas-microsoft-com:mac:vml" xmlns:o="urn:schemas-microsoft-com:office:office" xmlns:r="http://schemas.openxmlformats.org/officeDocument/2006/relationships" xmlns:m="http://schemas.openxmlformats.org/officeDocument/2006/math" xmlns:v="urn:schemas-microsoft-com:vml" xmlns:wp14="http://schemas.microsoft.com/office/word/2010/wordprocessingDrawing" xmlns:wp="http://schemas.openxmlformats.org/drawingml/2006/wordprocessingDrawing" xmlns:w10="urn:schemas-microsoft-com:office:word" xmlns:w="http://schemas.openxmlformats.org/wordprocessingml/2006/main" xmlns:w14="http://schemas.microsoft.com/office/word/2010/wordml" xmlns:wpg="http://schemas.microsoft.com/office/word/2010/wordprocessingGroup" xmlns:wpi="http://schemas.microsoft.com/office/word/2010/wordprocessingInk" xmlns:wne="http://schemas.microsoft.com/office/word/2006/wordml" xmlns:wps="http://schemas.microsoft.com/office/word/2010/wordprocessingShape" mc:Ignorable="w14 wp14">
   <w:tbl>
     <w:tblPr>
       <w:tblW w:w="10701" w:type="dxa"/>
@@ -1061,24 +1140,7 @@
               <w:sz w:val="32"/>
               <w:szCs w:val="32"/>
             </w:rPr>
-            <w:t>Fri 2</w:t>
-          </w:r>
-          <w:r>
-            <w:rPr>
-              <w:rFonts w:ascii="Cambria" w:hAnsi="Cambria"/>
-              <w:sz w:val="32"/>
-              <w:szCs w:val="32"/>
-              <w:vertAlign w:val="superscript"/>
-            </w:rPr>
-            <w:t>nd</w:t>
-          </w:r>
-          <w:r>
-            <w:rPr>
-              <w:rFonts w:ascii="Cambria" w:hAnsi="Cambria"/>
-              <w:sz w:val="32"/>
-              <w:szCs w:val="32"/>
-            </w:rPr>
-            <w:t xml:space="preserve"> Oct</w:t>
+            <w:t>Tue 1st Dec</w:t>
           </w:r>
           <w:r>
             <w:rPr>
@@ -1101,7 +1163,7 @@
 </file>
 
 <file path=word/numbering.xml><?xml version="1.0" encoding="utf-8"?>
-<w:numbering xmlns:wpc="http://schemas.microsoft.com/office/word/2010/wordprocessingCanvas" xmlns:mo="http://schemas.microsoft.com/office/mac/office/2008/main" xmlns:mc="http://schemas.openxmlformats.org/markup-compatibility/2006" xmlns:mv="urn:schemas-microsoft-com:mac:vml" xmlns:o="urn:schemas-microsoft-com:office:office" xmlns:r="http://schemas.openxmlformats.org/officeDocument/2006/relationships" xmlns:m="http://schemas.openxmlformats.org/officeDocument/2006/math" xmlns:v="urn:schemas-microsoft-com:vml" xmlns:wp14="http://schemas.microsoft.com/office/word/2010/wordprocessingDrawing" xmlns:wp="http://schemas.openxmlformats.org/drawingml/2006/wordprocessingDrawing" xmlns:w10="urn:schemas-microsoft-com:office:word" xmlns:w="http://schemas.openxmlformats.org/wordprocessingml/2006/main" xmlns:w14="http://schemas.microsoft.com/office/word/2010/wordml" xmlns:w15="http://schemas.microsoft.com/office/word/2012/wordml" xmlns:wpg="http://schemas.microsoft.com/office/word/2010/wordprocessingGroup" xmlns:wpi="http://schemas.microsoft.com/office/word/2010/wordprocessingInk" xmlns:wne="http://schemas.microsoft.com/office/word/2006/wordml" xmlns:wps="http://schemas.microsoft.com/office/word/2010/wordprocessingShape" mc:Ignorable="w14 w15 wp14">
+<w:numbering xmlns:wpc="http://schemas.microsoft.com/office/word/2010/wordprocessingCanvas" xmlns:mo="http://schemas.microsoft.com/office/mac/office/2008/main" xmlns:mc="http://schemas.openxmlformats.org/markup-compatibility/2006" xmlns:mv="urn:schemas-microsoft-com:mac:vml" xmlns:o="urn:schemas-microsoft-com:office:office" xmlns:r="http://schemas.openxmlformats.org/officeDocument/2006/relationships" xmlns:m="http://schemas.openxmlformats.org/officeDocument/2006/math" xmlns:v="urn:schemas-microsoft-com:vml" xmlns:wp14="http://schemas.microsoft.com/office/word/2010/wordprocessingDrawing" xmlns:wp="http://schemas.openxmlformats.org/drawingml/2006/wordprocessingDrawing" xmlns:w10="urn:schemas-microsoft-com:office:word" xmlns:w="http://schemas.openxmlformats.org/wordprocessingml/2006/main" xmlns:w14="http://schemas.microsoft.com/office/word/2010/wordml" xmlns:wpg="http://schemas.microsoft.com/office/word/2010/wordprocessingGroup" xmlns:wpi="http://schemas.microsoft.com/office/word/2010/wordprocessingInk" xmlns:wne="http://schemas.microsoft.com/office/word/2006/wordml" xmlns:wps="http://schemas.microsoft.com/office/word/2010/wordprocessingShape" mc:Ignorable="w14 wp14">
   <w:abstractNum w:abstractNumId="0">
     <w:nsid w:val="05024F8D"/>
     <w:multiLevelType w:val="hybridMultilevel"/>
@@ -2258,7 +2320,7 @@
 </file>
 
 <file path=word/styles.xml><?xml version="1.0" encoding="utf-8"?>
-<w:styles xmlns:mc="http://schemas.openxmlformats.org/markup-compatibility/2006" xmlns:r="http://schemas.openxmlformats.org/officeDocument/2006/relationships" xmlns:w="http://schemas.openxmlformats.org/wordprocessingml/2006/main" xmlns:w14="http://schemas.microsoft.com/office/word/2010/wordml" xmlns:w15="http://schemas.microsoft.com/office/word/2012/wordml" mc:Ignorable="w14 w15">
+<w:styles xmlns:mc="http://schemas.openxmlformats.org/markup-compatibility/2006" xmlns:r="http://schemas.openxmlformats.org/officeDocument/2006/relationships" xmlns:w="http://schemas.openxmlformats.org/wordprocessingml/2006/main" xmlns:w14="http://schemas.microsoft.com/office/word/2010/wordml" mc:Ignorable="w14">
   <w:docDefaults>
     <w:rPrDefault>
       <w:rPr>
@@ -2270,387 +2332,146 @@
     </w:rPrDefault>
     <w:pPrDefault/>
   </w:docDefaults>
-  <w:latentStyles w:defLockedState="0" w:defUIPriority="99" w:defSemiHidden="0" w:defUnhideWhenUsed="0" w:defQFormat="0" w:count="380">
-    <w:lsdException w:name="Normal" w:uiPriority="0" w:qFormat="1"/>
-    <w:lsdException w:name="heading 1" w:uiPriority="9" w:qFormat="1"/>
-    <w:lsdException w:name="heading 2" w:semiHidden="1" w:uiPriority="9" w:unhideWhenUsed="1" w:qFormat="1"/>
-    <w:lsdException w:name="heading 3" w:semiHidden="1" w:uiPriority="9" w:unhideWhenUsed="1" w:qFormat="1"/>
-    <w:lsdException w:name="heading 4" w:semiHidden="1" w:uiPriority="9" w:unhideWhenUsed="1" w:qFormat="1"/>
-    <w:lsdException w:name="heading 5" w:semiHidden="1" w:uiPriority="9" w:unhideWhenUsed="1" w:qFormat="1"/>
-    <w:lsdException w:name="heading 6" w:semiHidden="1" w:uiPriority="9" w:unhideWhenUsed="1" w:qFormat="1"/>
-    <w:lsdException w:name="heading 7" w:semiHidden="1" w:uiPriority="9" w:unhideWhenUsed="1" w:qFormat="1"/>
-    <w:lsdException w:name="heading 8" w:semiHidden="1" w:uiPriority="9" w:unhideWhenUsed="1" w:qFormat="1"/>
-    <w:lsdException w:name="heading 9" w:semiHidden="1" w:uiPriority="9" w:unhideWhenUsed="1" w:qFormat="1"/>
-    <w:lsdException w:name="index 1" w:semiHidden="1" w:unhideWhenUsed="1"/>
-    <w:lsdException w:name="index 2" w:semiHidden="1" w:unhideWhenUsed="1"/>
-    <w:lsdException w:name="index 3" w:semiHidden="1" w:unhideWhenUsed="1"/>
-    <w:lsdException w:name="index 4" w:semiHidden="1" w:unhideWhenUsed="1"/>
-    <w:lsdException w:name="index 5" w:semiHidden="1" w:unhideWhenUsed="1"/>
-    <w:lsdException w:name="index 6" w:semiHidden="1" w:unhideWhenUsed="1"/>
-    <w:lsdException w:name="index 7" w:semiHidden="1" w:unhideWhenUsed="1"/>
-    <w:lsdException w:name="index 8" w:semiHidden="1" w:unhideWhenUsed="1"/>
-    <w:lsdException w:name="index 9" w:semiHidden="1" w:unhideWhenUsed="1"/>
-    <w:lsdException w:name="toc 1" w:semiHidden="1" w:uiPriority="39" w:unhideWhenUsed="1"/>
-    <w:lsdException w:name="toc 2" w:semiHidden="1" w:uiPriority="39" w:unhideWhenUsed="1"/>
-    <w:lsdException w:name="toc 3" w:semiHidden="1" w:uiPriority="39" w:unhideWhenUsed="1"/>
-    <w:lsdException w:name="toc 4" w:semiHidden="1" w:uiPriority="39" w:unhideWhenUsed="1"/>
-    <w:lsdException w:name="toc 5" w:semiHidden="1" w:uiPriority="39" w:unhideWhenUsed="1"/>
-    <w:lsdException w:name="toc 6" w:semiHidden="1" w:uiPriority="39" w:unhideWhenUsed="1"/>
-    <w:lsdException w:name="toc 7" w:semiHidden="1" w:uiPriority="39" w:unhideWhenUsed="1"/>
-    <w:lsdException w:name="toc 8" w:semiHidden="1" w:uiPriority="39" w:unhideWhenUsed="1"/>
-    <w:lsdException w:name="toc 9" w:semiHidden="1" w:uiPriority="39" w:unhideWhenUsed="1"/>
-    <w:lsdException w:name="Normal Indent" w:semiHidden="1" w:unhideWhenUsed="1"/>
-    <w:lsdException w:name="footnote text" w:semiHidden="1" w:unhideWhenUsed="1"/>
-    <w:lsdException w:name="annotation text" w:semiHidden="1" w:unhideWhenUsed="1"/>
-    <w:lsdException w:name="header" w:semiHidden="1" w:uiPriority="0" w:unhideWhenUsed="1"/>
-    <w:lsdException w:name="footer" w:semiHidden="1" w:unhideWhenUsed="1"/>
-    <w:lsdException w:name="index heading" w:semiHidden="1" w:unhideWhenUsed="1"/>
-    <w:lsdException w:name="caption" w:semiHidden="1" w:uiPriority="35" w:unhideWhenUsed="1" w:qFormat="1"/>
-    <w:lsdException w:name="table of figures" w:semiHidden="1" w:unhideWhenUsed="1"/>
-    <w:lsdException w:name="envelope address" w:semiHidden="1" w:unhideWhenUsed="1"/>
-    <w:lsdException w:name="envelope return" w:semiHidden="1" w:unhideWhenUsed="1"/>
-    <w:lsdException w:name="footnote reference" w:semiHidden="1" w:unhideWhenUsed="1"/>
-    <w:lsdException w:name="annotation reference" w:semiHidden="1" w:unhideWhenUsed="1"/>
-    <w:lsdException w:name="line number" w:semiHidden="1" w:unhideWhenUsed="1"/>
-    <w:lsdException w:name="page number" w:semiHidden="1" w:unhideWhenUsed="1"/>
-    <w:lsdException w:name="endnote reference" w:semiHidden="1" w:unhideWhenUsed="1"/>
-    <w:lsdException w:name="endnote text" w:semiHidden="1" w:unhideWhenUsed="1"/>
-    <w:lsdException w:name="table of authorities" w:semiHidden="1" w:unhideWhenUsed="1"/>
-    <w:lsdException w:name="macro" w:semiHidden="1" w:unhideWhenUsed="1"/>
-    <w:lsdException w:name="toa heading" w:semiHidden="1" w:unhideWhenUsed="1"/>
-    <w:lsdException w:name="List" w:semiHidden="1" w:unhideWhenUsed="1"/>
-    <w:lsdException w:name="List Bullet" w:semiHidden="1" w:unhideWhenUsed="1"/>
-    <w:lsdException w:name="List Number" w:semiHidden="1" w:unhideWhenUsed="1"/>
-    <w:lsdException w:name="List 2" w:semiHidden="1" w:unhideWhenUsed="1"/>
-    <w:lsdException w:name="List 3" w:semiHidden="1" w:unhideWhenUsed="1"/>
-    <w:lsdException w:name="List 4" w:semiHidden="1" w:unhideWhenUsed="1"/>
-    <w:lsdException w:name="List 5" w:semiHidden="1" w:unhideWhenUsed="1"/>
-    <w:lsdException w:name="List Bullet 2" w:semiHidden="1" w:unhideWhenUsed="1"/>
-    <w:lsdException w:name="List Bullet 3" w:semiHidden="1" w:unhideWhenUsed="1"/>
-    <w:lsdException w:name="List Bullet 4" w:semiHidden="1" w:unhideWhenUsed="1"/>
-    <w:lsdException w:name="List Bullet 5" w:semiHidden="1" w:unhideWhenUsed="1"/>
-    <w:lsdException w:name="List Number 2" w:semiHidden="1" w:unhideWhenUsed="1"/>
-    <w:lsdException w:name="List Number 3" w:semiHidden="1" w:unhideWhenUsed="1"/>
-    <w:lsdException w:name="List Number 4" w:semiHidden="1" w:unhideWhenUsed="1"/>
-    <w:lsdException w:name="List Number 5" w:semiHidden="1" w:unhideWhenUsed="1"/>
-    <w:lsdException w:name="Title" w:uiPriority="10" w:qFormat="1"/>
-    <w:lsdException w:name="Closing" w:semiHidden="1" w:unhideWhenUsed="1"/>
-    <w:lsdException w:name="Signature" w:semiHidden="1" w:unhideWhenUsed="1"/>
-    <w:lsdException w:name="Default Paragraph Font" w:semiHidden="1" w:uiPriority="1" w:unhideWhenUsed="1"/>
-    <w:lsdException w:name="Body Text" w:semiHidden="1" w:unhideWhenUsed="1"/>
-    <w:lsdException w:name="Body Text Indent" w:semiHidden="1" w:unhideWhenUsed="1"/>
-    <w:lsdException w:name="List Continue" w:semiHidden="1" w:unhideWhenUsed="1"/>
-    <w:lsdException w:name="List Continue 2" w:semiHidden="1" w:unhideWhenUsed="1"/>
-    <w:lsdException w:name="List Continue 3" w:semiHidden="1" w:unhideWhenUsed="1"/>
-    <w:lsdException w:name="List Continue 4" w:semiHidden="1" w:unhideWhenUsed="1"/>
-    <w:lsdException w:name="List Continue 5" w:semiHidden="1" w:unhideWhenUsed="1"/>
-    <w:lsdException w:name="Message Header" w:semiHidden="1" w:unhideWhenUsed="1"/>
-    <w:lsdException w:name="Subtitle" w:uiPriority="11" w:qFormat="1"/>
-    <w:lsdException w:name="Salutation" w:semiHidden="1" w:unhideWhenUsed="1"/>
-    <w:lsdException w:name="Date" w:semiHidden="1" w:unhideWhenUsed="1"/>
-    <w:lsdException w:name="Body Text First Indent" w:semiHidden="1" w:unhideWhenUsed="1"/>
-    <w:lsdException w:name="Body Text First Indent 2" w:semiHidden="1" w:unhideWhenUsed="1"/>
-    <w:lsdException w:name="Note Heading" w:semiHidden="1" w:unhideWhenUsed="1"/>
-    <w:lsdException w:name="Body Text 2" w:semiHidden="1" w:unhideWhenUsed="1"/>
-    <w:lsdException w:name="Body Text 3" w:semiHidden="1" w:unhideWhenUsed="1"/>
-    <w:lsdException w:name="Body Text Indent 2" w:semiHidden="1" w:unhideWhenUsed="1"/>
-    <w:lsdException w:name="Body Text Indent 3" w:semiHidden="1" w:unhideWhenUsed="1"/>
-    <w:lsdException w:name="Block Text" w:semiHidden="1" w:unhideWhenUsed="1"/>
-    <w:lsdException w:name="Hyperlink" w:semiHidden="1" w:uiPriority="0" w:unhideWhenUsed="1"/>
-    <w:lsdException w:name="FollowedHyperlink" w:semiHidden="1" w:unhideWhenUsed="1"/>
-    <w:lsdException w:name="Strong" w:uiPriority="22" w:qFormat="1"/>
-    <w:lsdException w:name="Emphasis" w:uiPriority="20" w:qFormat="1"/>
-    <w:lsdException w:name="Document Map" w:semiHidden="1" w:unhideWhenUsed="1"/>
-    <w:lsdException w:name="Plain Text" w:semiHidden="1" w:unhideWhenUsed="1"/>
-    <w:lsdException w:name="E-mail Signature" w:semiHidden="1" w:unhideWhenUsed="1"/>
-    <w:lsdException w:name="HTML Top of Form" w:semiHidden="1" w:unhideWhenUsed="1"/>
-    <w:lsdException w:name="HTML Bottom of Form" w:semiHidden="1" w:unhideWhenUsed="1"/>
-    <w:lsdException w:name="Normal (Web)" w:semiHidden="1" w:unhideWhenUsed="1"/>
-    <w:lsdException w:name="HTML Acronym" w:semiHidden="1" w:unhideWhenUsed="1"/>
-    <w:lsdException w:name="HTML Address" w:semiHidden="1" w:unhideWhenUsed="1"/>
-    <w:lsdException w:name="HTML Cite" w:semiHidden="1" w:unhideWhenUsed="1"/>
-    <w:lsdException w:name="HTML Code" w:semiHidden="1" w:unhideWhenUsed="1"/>
-    <w:lsdException w:name="HTML Definition" w:semiHidden="1" w:unhideWhenUsed="1"/>
-    <w:lsdException w:name="HTML Keyboard" w:semiHidden="1" w:unhideWhenUsed="1"/>
-    <w:lsdException w:name="HTML Preformatted" w:semiHidden="1" w:unhideWhenUsed="1"/>
-    <w:lsdException w:name="HTML Sample" w:semiHidden="1" w:unhideWhenUsed="1"/>
-    <w:lsdException w:name="HTML Typewriter" w:semiHidden="1" w:unhideWhenUsed="1"/>
-    <w:lsdException w:name="HTML Variable" w:semiHidden="1" w:unhideWhenUsed="1"/>
-    <w:lsdException w:name="Normal Table" w:semiHidden="1" w:unhideWhenUsed="1"/>
-    <w:lsdException w:name="annotation subject" w:semiHidden="1" w:unhideWhenUsed="1"/>
-    <w:lsdException w:name="No List" w:semiHidden="1" w:unhideWhenUsed="1"/>
-    <w:lsdException w:name="Outline List 1" w:semiHidden="1" w:unhideWhenUsed="1"/>
-    <w:lsdException w:name="Outline List 2" w:semiHidden="1" w:unhideWhenUsed="1"/>
-    <w:lsdException w:name="Outline List 3" w:semiHidden="1" w:unhideWhenUsed="1"/>
-    <w:lsdException w:name="Table Simple 1" w:semiHidden="1" w:unhideWhenUsed="1"/>
-    <w:lsdException w:name="Table Simple 2" w:semiHidden="1" w:unhideWhenUsed="1"/>
-    <w:lsdException w:name="Table Simple 3" w:semiHidden="1" w:unhideWhenUsed="1"/>
-    <w:lsdException w:name="Table Classic 1" w:semiHidden="1" w:unhideWhenUsed="1"/>
-    <w:lsdException w:name="Table Classic 2" w:semiHidden="1" w:unhideWhenUsed="1"/>
-    <w:lsdException w:name="Table Classic 3" w:semiHidden="1" w:unhideWhenUsed="1"/>
-    <w:lsdException w:name="Table Classic 4" w:semiHidden="1" w:unhideWhenUsed="1"/>
-    <w:lsdException w:name="Table Colorful 1" w:semiHidden="1" w:unhideWhenUsed="1"/>
-    <w:lsdException w:name="Table Colorful 2" w:semiHidden="1" w:unhideWhenUsed="1"/>
-    <w:lsdException w:name="Table Colorful 3" w:semiHidden="1" w:unhideWhenUsed="1"/>
-    <w:lsdException w:name="Table Columns 1" w:semiHidden="1" w:unhideWhenUsed="1"/>
-    <w:lsdException w:name="Table Columns 2" w:semiHidden="1" w:unhideWhenUsed="1"/>
-    <w:lsdException w:name="Table Columns 3" w:semiHidden="1" w:unhideWhenUsed="1"/>
-    <w:lsdException w:name="Table Columns 4" w:semiHidden="1" w:unhideWhenUsed="1"/>
-    <w:lsdException w:name="Table Columns 5" w:semiHidden="1" w:unhideWhenUsed="1"/>
-    <w:lsdException w:name="Table Grid 1" w:semiHidden="1" w:unhideWhenUsed="1"/>
-    <w:lsdException w:name="Table Grid 2" w:semiHidden="1" w:unhideWhenUsed="1"/>
-    <w:lsdException w:name="Table Grid 3" w:semiHidden="1" w:unhideWhenUsed="1"/>
-    <w:lsdException w:name="Table Grid 4" w:semiHidden="1" w:unhideWhenUsed="1"/>
-    <w:lsdException w:name="Table Grid 5" w:semiHidden="1" w:unhideWhenUsed="1"/>
-    <w:lsdException w:name="Table Grid 6" w:semiHidden="1" w:unhideWhenUsed="1"/>
-    <w:lsdException w:name="Table Grid 7" w:semiHidden="1" w:unhideWhenUsed="1"/>
-    <w:lsdException w:name="Table Grid 8" w:semiHidden="1" w:unhideWhenUsed="1"/>
-    <w:lsdException w:name="Table List 1" w:semiHidden="1" w:unhideWhenUsed="1"/>
-    <w:lsdException w:name="Table List 2" w:semiHidden="1" w:unhideWhenUsed="1"/>
-    <w:lsdException w:name="Table List 3" w:semiHidden="1" w:unhideWhenUsed="1"/>
-    <w:lsdException w:name="Table List 4" w:semiHidden="1" w:unhideWhenUsed="1"/>
-    <w:lsdException w:name="Table List 5" w:semiHidden="1" w:unhideWhenUsed="1"/>
-    <w:lsdException w:name="Table List 6" w:semiHidden="1" w:unhideWhenUsed="1"/>
-    <w:lsdException w:name="Table List 7" w:semiHidden="1" w:unhideWhenUsed="1"/>
-    <w:lsdException w:name="Table List 8" w:semiHidden="1" w:unhideWhenUsed="1"/>
-    <w:lsdException w:name="Table 3D effects 1" w:semiHidden="1" w:unhideWhenUsed="1"/>
-    <w:lsdException w:name="Table 3D effects 2" w:semiHidden="1" w:unhideWhenUsed="1"/>
-    <w:lsdException w:name="Table 3D effects 3" w:semiHidden="1" w:unhideWhenUsed="1"/>
-    <w:lsdException w:name="Table Contemporary" w:semiHidden="1" w:unhideWhenUsed="1"/>
-    <w:lsdException w:name="Table Elegant" w:semiHidden="1" w:unhideWhenUsed="1"/>
-    <w:lsdException w:name="Table Professional" w:semiHidden="1" w:unhideWhenUsed="1"/>
-    <w:lsdException w:name="Table Subtle 1" w:semiHidden="1" w:unhideWhenUsed="1"/>
-    <w:lsdException w:name="Table Subtle 2" w:semiHidden="1" w:unhideWhenUsed="1"/>
-    <w:lsdException w:name="Table Web 1" w:semiHidden="1" w:unhideWhenUsed="1"/>
-    <w:lsdException w:name="Table Web 2" w:semiHidden="1" w:unhideWhenUsed="1"/>
-    <w:lsdException w:name="Table Web 3" w:semiHidden="1" w:unhideWhenUsed="1"/>
-    <w:lsdException w:name="Balloon Text" w:semiHidden="1" w:unhideWhenUsed="1"/>
-    <w:lsdException w:name="Table Grid" w:uiPriority="59"/>
-    <w:lsdException w:name="Table Theme" w:semiHidden="1" w:unhideWhenUsed="1"/>
-    <w:lsdException w:name="Note Level 1" w:semiHidden="1" w:unhideWhenUsed="1"/>
-    <w:lsdException w:name="Note Level 2" w:semiHidden="1" w:unhideWhenUsed="1"/>
-    <w:lsdException w:name="Note Level 3" w:semiHidden="1" w:unhideWhenUsed="1"/>
-    <w:lsdException w:name="Note Level 4" w:semiHidden="1" w:unhideWhenUsed="1"/>
-    <w:lsdException w:name="Note Level 5" w:semiHidden="1" w:unhideWhenUsed="1"/>
-    <w:lsdException w:name="Note Level 6" w:semiHidden="1" w:unhideWhenUsed="1"/>
-    <w:lsdException w:name="Note Level 7" w:semiHidden="1" w:unhideWhenUsed="1"/>
-    <w:lsdException w:name="Note Level 8" w:semiHidden="1" w:unhideWhenUsed="1"/>
-    <w:lsdException w:name="Note Level 9" w:semiHidden="1" w:unhideWhenUsed="1"/>
-    <w:lsdException w:name="Placeholder Text" w:semiHidden="1"/>
-    <w:lsdException w:name="No Spacing" w:uiPriority="1" w:qFormat="1"/>
-    <w:lsdException w:name="Light Shading" w:uiPriority="60"/>
-    <w:lsdException w:name="Light List" w:uiPriority="61"/>
-    <w:lsdException w:name="Light Grid" w:uiPriority="62"/>
-    <w:lsdException w:name="Medium Shading 1" w:uiPriority="63"/>
-    <w:lsdException w:name="Medium Shading 2" w:uiPriority="64"/>
-    <w:lsdException w:name="Medium List 1" w:uiPriority="65"/>
-    <w:lsdException w:name="Medium List 2" w:uiPriority="66"/>
-    <w:lsdException w:name="Medium Grid 1" w:uiPriority="67"/>
-    <w:lsdException w:name="Medium Grid 2" w:uiPriority="68"/>
-    <w:lsdException w:name="Medium Grid 3" w:uiPriority="69"/>
-    <w:lsdException w:name="Dark List" w:uiPriority="70"/>
-    <w:lsdException w:name="Colorful Shading" w:uiPriority="71"/>
-    <w:lsdException w:name="Colorful List" w:uiPriority="72"/>
-    <w:lsdException w:name="Colorful Grid" w:uiPriority="73"/>
-    <w:lsdException w:name="Light Shading Accent 1" w:uiPriority="60"/>
-    <w:lsdException w:name="Light List Accent 1" w:uiPriority="61"/>
-    <w:lsdException w:name="Light Grid Accent 1" w:uiPriority="62"/>
-    <w:lsdException w:name="Medium Shading 1 Accent 1" w:uiPriority="63"/>
-    <w:lsdException w:name="Medium Shading 2 Accent 1" w:uiPriority="64"/>
-    <w:lsdException w:name="Medium List 1 Accent 1" w:uiPriority="65"/>
-    <w:lsdException w:name="Revision" w:semiHidden="1"/>
-    <w:lsdException w:name="List Paragraph" w:uiPriority="34" w:qFormat="1"/>
-    <w:lsdException w:name="Quote" w:uiPriority="29" w:qFormat="1"/>
-    <w:lsdException w:name="Intense Quote" w:uiPriority="30" w:qFormat="1"/>
-    <w:lsdException w:name="Medium List 2 Accent 1" w:uiPriority="66"/>
-    <w:lsdException w:name="Medium Grid 1 Accent 1" w:uiPriority="67"/>
-    <w:lsdException w:name="Medium Grid 2 Accent 1" w:uiPriority="68"/>
-    <w:lsdException w:name="Medium Grid 3 Accent 1" w:uiPriority="69"/>
-    <w:lsdException w:name="Dark List Accent 1" w:uiPriority="70"/>
-    <w:lsdException w:name="Colorful Shading Accent 1" w:uiPriority="71"/>
-    <w:lsdException w:name="Colorful List Accent 1" w:uiPriority="72"/>
-    <w:lsdException w:name="Colorful Grid Accent 1" w:uiPriority="73"/>
-    <w:lsdException w:name="Light Shading Accent 2" w:uiPriority="60"/>
-    <w:lsdException w:name="Light List Accent 2" w:uiPriority="61"/>
-    <w:lsdException w:name="Light Grid Accent 2" w:uiPriority="62"/>
-    <w:lsdException w:name="Medium Shading 1 Accent 2" w:uiPriority="63"/>
-    <w:lsdException w:name="Medium Shading 2 Accent 2" w:uiPriority="64"/>
-    <w:lsdException w:name="Medium List 1 Accent 2" w:uiPriority="65"/>
-    <w:lsdException w:name="Medium List 2 Accent 2" w:uiPriority="66"/>
-    <w:lsdException w:name="Medium Grid 1 Accent 2" w:uiPriority="67"/>
-    <w:lsdException w:name="Medium Grid 2 Accent 2" w:uiPriority="68"/>
-    <w:lsdException w:name="Medium Grid 3 Accent 2" w:uiPriority="69"/>
-    <w:lsdException w:name="Dark List Accent 2" w:uiPriority="70"/>
-    <w:lsdException w:name="Colorful Shading Accent 2" w:uiPriority="71"/>
-    <w:lsdException w:name="Colorful List Accent 2" w:uiPriority="72"/>
-    <w:lsdException w:name="Colorful Grid Accent 2" w:uiPriority="73"/>
-    <w:lsdException w:name="Light Shading Accent 3" w:uiPriority="60"/>
-    <w:lsdException w:name="Light List Accent 3" w:uiPriority="61"/>
-    <w:lsdException w:name="Light Grid Accent 3" w:uiPriority="62"/>
-    <w:lsdException w:name="Medium Shading 1 Accent 3" w:uiPriority="63"/>
-    <w:lsdException w:name="Medium Shading 2 Accent 3" w:uiPriority="64"/>
-    <w:lsdException w:name="Medium List 1 Accent 3" w:uiPriority="65"/>
-    <w:lsdException w:name="Medium List 2 Accent 3" w:uiPriority="66"/>
-    <w:lsdException w:name="Medium Grid 1 Accent 3" w:uiPriority="67"/>
-    <w:lsdException w:name="Medium Grid 2 Accent 3" w:uiPriority="68"/>
-    <w:lsdException w:name="Medium Grid 3 Accent 3" w:uiPriority="69"/>
-    <w:lsdException w:name="Dark List Accent 3" w:uiPriority="70"/>
-    <w:lsdException w:name="Colorful Shading Accent 3" w:uiPriority="71"/>
-    <w:lsdException w:name="Colorful List Accent 3" w:uiPriority="72"/>
-    <w:lsdException w:name="Colorful Grid Accent 3" w:uiPriority="73"/>
-    <w:lsdException w:name="Light Shading Accent 4" w:uiPriority="60"/>
-    <w:lsdException w:name="Light List Accent 4" w:uiPriority="61"/>
-    <w:lsdException w:name="Light Grid Accent 4" w:uiPriority="62"/>
-    <w:lsdException w:name="Medium Shading 1 Accent 4" w:uiPriority="63"/>
-    <w:lsdException w:name="Medium Shading 2 Accent 4" w:uiPriority="64"/>
-    <w:lsdException w:name="Medium List 1 Accent 4" w:uiPriority="65"/>
-    <w:lsdException w:name="Medium List 2 Accent 4" w:uiPriority="66"/>
-    <w:lsdException w:name="Medium Grid 1 Accent 4" w:uiPriority="67"/>
-    <w:lsdException w:name="Medium Grid 2 Accent 4" w:uiPriority="68"/>
-    <w:lsdException w:name="Medium Grid 3 Accent 4" w:uiPriority="69"/>
-    <w:lsdException w:name="Dark List Accent 4" w:uiPriority="70"/>
-    <w:lsdException w:name="Colorful Shading Accent 4" w:uiPriority="71"/>
-    <w:lsdException w:name="Colorful List Accent 4" w:uiPriority="72"/>
-    <w:lsdException w:name="Colorful Grid Accent 4" w:uiPriority="73"/>
-    <w:lsdException w:name="Light Shading Accent 5" w:uiPriority="60"/>
-    <w:lsdException w:name="Light List Accent 5" w:uiPriority="61"/>
-    <w:lsdException w:name="Light Grid Accent 5" w:uiPriority="62"/>
-    <w:lsdException w:name="Medium Shading 1 Accent 5" w:uiPriority="63"/>
-    <w:lsdException w:name="Medium Shading 2 Accent 5" w:uiPriority="64"/>
-    <w:lsdException w:name="Medium List 1 Accent 5" w:uiPriority="65"/>
-    <w:lsdException w:name="Medium List 2 Accent 5" w:uiPriority="66"/>
-    <w:lsdException w:name="Medium Grid 1 Accent 5" w:uiPriority="67"/>
-    <w:lsdException w:name="Medium Grid 2 Accent 5" w:uiPriority="68"/>
-    <w:lsdException w:name="Medium Grid 3 Accent 5" w:uiPriority="69"/>
-    <w:lsdException w:name="Dark List Accent 5" w:uiPriority="70"/>
-    <w:lsdException w:name="Colorful Shading Accent 5" w:uiPriority="71"/>
-    <w:lsdException w:name="Colorful List Accent 5" w:uiPriority="72"/>
-    <w:lsdException w:name="Colorful Grid Accent 5" w:uiPriority="73"/>
-    <w:lsdException w:name="Light Shading Accent 6" w:uiPriority="60"/>
-    <w:lsdException w:name="Light List Accent 6" w:uiPriority="61"/>
-    <w:lsdException w:name="Light Grid Accent 6" w:uiPriority="62"/>
-    <w:lsdException w:name="Medium Shading 1 Accent 6" w:uiPriority="63"/>
-    <w:lsdException w:name="Medium Shading 2 Accent 6" w:uiPriority="64"/>
-    <w:lsdException w:name="Medium List 1 Accent 6" w:uiPriority="65"/>
-    <w:lsdException w:name="Medium List 2 Accent 6" w:uiPriority="66"/>
-    <w:lsdException w:name="Medium Grid 1 Accent 6" w:uiPriority="67"/>
-    <w:lsdException w:name="Medium Grid 2 Accent 6" w:uiPriority="68"/>
-    <w:lsdException w:name="Medium Grid 3 Accent 6" w:uiPriority="69"/>
-    <w:lsdException w:name="Dark List Accent 6" w:uiPriority="70"/>
-    <w:lsdException w:name="Colorful Shading Accent 6" w:uiPriority="71"/>
-    <w:lsdException w:name="Colorful List Accent 6" w:uiPriority="72"/>
-    <w:lsdException w:name="Colorful Grid Accent 6" w:uiPriority="73"/>
-    <w:lsdException w:name="Subtle Emphasis" w:uiPriority="19" w:qFormat="1"/>
-    <w:lsdException w:name="Intense Emphasis" w:uiPriority="21" w:qFormat="1"/>
-    <w:lsdException w:name="Subtle Reference" w:uiPriority="31" w:qFormat="1"/>
-    <w:lsdException w:name="Intense Reference" w:uiPriority="32" w:qFormat="1"/>
-    <w:lsdException w:name="Book Title" w:uiPriority="33" w:qFormat="1"/>
-    <w:lsdException w:name="Bibliography" w:semiHidden="1" w:uiPriority="37" w:unhideWhenUsed="1"/>
-    <w:lsdException w:name="TOC Heading" w:semiHidden="1" w:uiPriority="39" w:unhideWhenUsed="1" w:qFormat="1"/>
-    <w:lsdException w:name="Plain Table 1" w:uiPriority="41"/>
-    <w:lsdException w:name="Plain Table 2" w:uiPriority="42"/>
-    <w:lsdException w:name="Plain Table 3" w:uiPriority="43"/>
-    <w:lsdException w:name="Plain Table 4" w:uiPriority="44"/>
-    <w:lsdException w:name="Plain Table 5" w:uiPriority="45"/>
-    <w:lsdException w:name="Grid Table Light" w:uiPriority="40"/>
-    <w:lsdException w:name="Grid Table 1 Light" w:uiPriority="46"/>
-    <w:lsdException w:name="Grid Table 2" w:uiPriority="47"/>
-    <w:lsdException w:name="Grid Table 3" w:uiPriority="48"/>
-    <w:lsdException w:name="Grid Table 4" w:uiPriority="49"/>
-    <w:lsdException w:name="Grid Table 5 Dark" w:uiPriority="50"/>
-    <w:lsdException w:name="Grid Table 6 Colorful" w:uiPriority="51"/>
-    <w:lsdException w:name="Grid Table 7 Colorful" w:uiPriority="52"/>
-    <w:lsdException w:name="Grid Table 1 Light Accent 1" w:uiPriority="46"/>
-    <w:lsdException w:name="Grid Table 2 Accent 1" w:uiPriority="47"/>
-    <w:lsdException w:name="Grid Table 3 Accent 1" w:uiPriority="48"/>
-    <w:lsdException w:name="Grid Table 4 Accent 1" w:uiPriority="49"/>
-    <w:lsdException w:name="Grid Table 5 Dark Accent 1" w:uiPriority="50"/>
-    <w:lsdException w:name="Grid Table 6 Colorful Accent 1" w:uiPriority="51"/>
-    <w:lsdException w:name="Grid Table 7 Colorful Accent 1" w:uiPriority="52"/>
-    <w:lsdException w:name="Grid Table 1 Light Accent 2" w:uiPriority="46"/>
-    <w:lsdException w:name="Grid Table 2 Accent 2" w:uiPriority="47"/>
-    <w:lsdException w:name="Grid Table 3 Accent 2" w:uiPriority="48"/>
-    <w:lsdException w:name="Grid Table 4 Accent 2" w:uiPriority="49"/>
-    <w:lsdException w:name="Grid Table 5 Dark Accent 2" w:uiPriority="50"/>
-    <w:lsdException w:name="Grid Table 6 Colorful Accent 2" w:uiPriority="51"/>
-    <w:lsdException w:name="Grid Table 7 Colorful Accent 2" w:uiPriority="52"/>
-    <w:lsdException w:name="Grid Table 1 Light Accent 3" w:uiPriority="46"/>
-    <w:lsdException w:name="Grid Table 2 Accent 3" w:uiPriority="47"/>
-    <w:lsdException w:name="Grid Table 3 Accent 3" w:uiPriority="48"/>
-    <w:lsdException w:name="Grid Table 4 Accent 3" w:uiPriority="49"/>
-    <w:lsdException w:name="Grid Table 5 Dark Accent 3" w:uiPriority="50"/>
-    <w:lsdException w:name="Grid Table 6 Colorful Accent 3" w:uiPriority="51"/>
-    <w:lsdException w:name="Grid Table 7 Colorful Accent 3" w:uiPriority="52"/>
-    <w:lsdException w:name="Grid Table 1 Light Accent 4" w:uiPriority="46"/>
-    <w:lsdException w:name="Grid Table 2 Accent 4" w:uiPriority="47"/>
-    <w:lsdException w:name="Grid Table 3 Accent 4" w:uiPriority="48"/>
-    <w:lsdException w:name="Grid Table 4 Accent 4" w:uiPriority="49"/>
-    <w:lsdException w:name="Grid Table 5 Dark Accent 4" w:uiPriority="50"/>
-    <w:lsdException w:name="Grid Table 6 Colorful Accent 4" w:uiPriority="51"/>
-    <w:lsdException w:name="Grid Table 7 Colorful Accent 4" w:uiPriority="52"/>
-    <w:lsdException w:name="Grid Table 1 Light Accent 5" w:uiPriority="46"/>
-    <w:lsdException w:name="Grid Table 2 Accent 5" w:uiPriority="47"/>
-    <w:lsdException w:name="Grid Table 3 Accent 5" w:uiPriority="48"/>
-    <w:lsdException w:name="Grid Table 4 Accent 5" w:uiPriority="49"/>
-    <w:lsdException w:name="Grid Table 5 Dark Accent 5" w:uiPriority="50"/>
-    <w:lsdException w:name="Grid Table 6 Colorful Accent 5" w:uiPriority="51"/>
-    <w:lsdException w:name="Grid Table 7 Colorful Accent 5" w:uiPriority="52"/>
-    <w:lsdException w:name="Grid Table 1 Light Accent 6" w:uiPriority="46"/>
-    <w:lsdException w:name="Grid Table 2 Accent 6" w:uiPriority="47"/>
-    <w:lsdException w:name="Grid Table 3 Accent 6" w:uiPriority="48"/>
-    <w:lsdException w:name="Grid Table 4 Accent 6" w:uiPriority="49"/>
-    <w:lsdException w:name="Grid Table 5 Dark Accent 6" w:uiPriority="50"/>
-    <w:lsdException w:name="Grid Table 6 Colorful Accent 6" w:uiPriority="51"/>
-    <w:lsdException w:name="Grid Table 7 Colorful Accent 6" w:uiPriority="52"/>
-    <w:lsdException w:name="List Table 1 Light" w:uiPriority="46"/>
-    <w:lsdException w:name="List Table 2" w:uiPriority="47"/>
-    <w:lsdException w:name="List Table 3" w:uiPriority="48"/>
-    <w:lsdException w:name="List Table 4" w:uiPriority="49"/>
-    <w:lsdException w:name="List Table 5 Dark" w:uiPriority="50"/>
-    <w:lsdException w:name="List Table 6 Colorful" w:uiPriority="51"/>
-    <w:lsdException w:name="List Table 7 Colorful" w:uiPriority="52"/>
-    <w:lsdException w:name="List Table 1 Light Accent 1" w:uiPriority="46"/>
-    <w:lsdException w:name="List Table 2 Accent 1" w:uiPriority="47"/>
-    <w:lsdException w:name="List Table 3 Accent 1" w:uiPriority="48"/>
-    <w:lsdException w:name="List Table 4 Accent 1" w:uiPriority="49"/>
-    <w:lsdException w:name="List Table 5 Dark Accent 1" w:uiPriority="50"/>
-    <w:lsdException w:name="List Table 6 Colorful Accent 1" w:uiPriority="51"/>
-    <w:lsdException w:name="List Table 7 Colorful Accent 1" w:uiPriority="52"/>
-    <w:lsdException w:name="List Table 1 Light Accent 2" w:uiPriority="46"/>
-    <w:lsdException w:name="List Table 2 Accent 2" w:uiPriority="47"/>
-    <w:lsdException w:name="List Table 3 Accent 2" w:uiPriority="48"/>
-    <w:lsdException w:name="List Table 4 Accent 2" w:uiPriority="49"/>
-    <w:lsdException w:name="List Table 5 Dark Accent 2" w:uiPriority="50"/>
-    <w:lsdException w:name="List Table 6 Colorful Accent 2" w:uiPriority="51"/>
-    <w:lsdException w:name="List Table 7 Colorful Accent 2" w:uiPriority="52"/>
-    <w:lsdException w:name="List Table 1 Light Accent 3" w:uiPriority="46"/>
-    <w:lsdException w:name="List Table 2 Accent 3" w:uiPriority="47"/>
-    <w:lsdException w:name="List Table 3 Accent 3" w:uiPriority="48"/>
-    <w:lsdException w:name="List Table 4 Accent 3" w:uiPriority="49"/>
-    <w:lsdException w:name="List Table 5 Dark Accent 3" w:uiPriority="50"/>
-    <w:lsdException w:name="List Table 6 Colorful Accent 3" w:uiPriority="51"/>
-    <w:lsdException w:name="List Table 7 Colorful Accent 3" w:uiPriority="52"/>
-    <w:lsdException w:name="List Table 1 Light Accent 4" w:uiPriority="46"/>
-    <w:lsdException w:name="List Table 2 Accent 4" w:uiPriority="47"/>
-    <w:lsdException w:name="List Table 3 Accent 4" w:uiPriority="48"/>
-    <w:lsdException w:name="List Table 4 Accent 4" w:uiPriority="49"/>
-    <w:lsdException w:name="List Table 5 Dark Accent 4" w:uiPriority="50"/>
-    <w:lsdException w:name="List Table 6 Colorful Accent 4" w:uiPriority="51"/>
-    <w:lsdException w:name="List Table 7 Colorful Accent 4" w:uiPriority="52"/>
-    <w:lsdException w:name="List Table 1 Light Accent 5" w:uiPriority="46"/>
-    <w:lsdException w:name="List Table 2 Accent 5" w:uiPriority="47"/>
-    <w:lsdException w:name="List Table 3 Accent 5" w:uiPriority="48"/>
-    <w:lsdException w:name="List Table 4 Accent 5" w:uiPriority="49"/>
-    <w:lsdException w:name="List Table 5 Dark Accent 5" w:uiPriority="50"/>
-    <w:lsdException w:name="List Table 6 Colorful Accent 5" w:uiPriority="51"/>
-    <w:lsdException w:name="List Table 7 Colorful Accent 5" w:uiPriority="52"/>
-    <w:lsdException w:name="List Table 1 Light Accent 6" w:uiPriority="46"/>
-    <w:lsdException w:name="List Table 2 Accent 6" w:uiPriority="47"/>
-    <w:lsdException w:name="List Table 3 Accent 6" w:uiPriority="48"/>
-    <w:lsdException w:name="List Table 4 Accent 6" w:uiPriority="49"/>
-    <w:lsdException w:name="List Table 5 Dark Accent 6" w:uiPriority="50"/>
-    <w:lsdException w:name="List Table 6 Colorful Accent 6" w:uiPriority="51"/>
-    <w:lsdException w:name="List Table 7 Colorful Accent 6" w:uiPriority="52"/>
+  <w:latentStyles w:defLockedState="0" w:defUIPriority="99" w:defSemiHidden="1" w:defUnhideWhenUsed="1" w:defQFormat="0" w:count="276">
+    <w:lsdException w:name="Normal" w:semiHidden="0" w:uiPriority="0" w:unhideWhenUsed="0" w:qFormat="1"/>
+    <w:lsdException w:name="heading 1" w:semiHidden="0" w:uiPriority="9" w:unhideWhenUsed="0" w:qFormat="1"/>
+    <w:lsdException w:name="heading 2" w:uiPriority="9" w:qFormat="1"/>
+    <w:lsdException w:name="heading 3" w:uiPriority="9" w:qFormat="1"/>
+    <w:lsdException w:name="heading 4" w:uiPriority="9" w:qFormat="1"/>
+    <w:lsdException w:name="heading 5" w:uiPriority="9" w:qFormat="1"/>
+    <w:lsdException w:name="heading 6" w:uiPriority="9" w:qFormat="1"/>
+    <w:lsdException w:name="heading 7" w:uiPriority="9" w:qFormat="1"/>
+    <w:lsdException w:name="heading 8" w:uiPriority="9" w:qFormat="1"/>
+    <w:lsdException w:name="heading 9" w:uiPriority="9" w:qFormat="1"/>
+    <w:lsdException w:name="toc 1" w:uiPriority="39"/>
+    <w:lsdException w:name="toc 2" w:uiPriority="39"/>
+    <w:lsdException w:name="toc 3" w:uiPriority="39"/>
+    <w:lsdException w:name="toc 4" w:uiPriority="39"/>
+    <w:lsdException w:name="toc 5" w:uiPriority="39"/>
+    <w:lsdException w:name="toc 6" w:uiPriority="39"/>
+    <w:lsdException w:name="toc 7" w:uiPriority="39"/>
+    <w:lsdException w:name="toc 8" w:uiPriority="39"/>
+    <w:lsdException w:name="toc 9" w:uiPriority="39"/>
+    <w:lsdException w:name="header" w:uiPriority="0"/>
+    <w:lsdException w:name="caption" w:uiPriority="35" w:qFormat="1"/>
+    <w:lsdException w:name="Title" w:semiHidden="0" w:uiPriority="10" w:unhideWhenUsed="0" w:qFormat="1"/>
+    <w:lsdException w:name="Default Paragraph Font" w:uiPriority="1"/>
+    <w:lsdException w:name="Subtitle" w:semiHidden="0" w:uiPriority="11" w:unhideWhenUsed="0" w:qFormat="1"/>
+    <w:lsdException w:name="Hyperlink" w:uiPriority="0"/>
+    <w:lsdException w:name="Strong" w:semiHidden="0" w:uiPriority="22" w:unhideWhenUsed="0" w:qFormat="1"/>
+    <w:lsdException w:name="Emphasis" w:semiHidden="0" w:uiPriority="20" w:unhideWhenUsed="0" w:qFormat="1"/>
+    <w:lsdException w:name="Table Grid" w:semiHidden="0" w:uiPriority="59" w:unhideWhenUsed="0"/>
+    <w:lsdException w:name="Placeholder Text" w:unhideWhenUsed="0"/>
+    <w:lsdException w:name="No Spacing" w:semiHidden="0" w:uiPriority="1" w:unhideWhenUsed="0" w:qFormat="1"/>
+    <w:lsdException w:name="Light Shading" w:semiHidden="0" w:uiPriority="60" w:unhideWhenUsed="0"/>
+    <w:lsdException w:name="Light List" w:semiHidden="0" w:uiPriority="61" w:unhideWhenUsed="0"/>
+    <w:lsdException w:name="Light Grid" w:semiHidden="0" w:uiPriority="62" w:unhideWhenUsed="0"/>
+    <w:lsdException w:name="Medium Shading 1" w:semiHidden="0" w:uiPriority="63" w:unhideWhenUsed="0"/>
+    <w:lsdException w:name="Medium Shading 2" w:semiHidden="0" w:uiPriority="64" w:unhideWhenUsed="0"/>
+    <w:lsdException w:name="Medium List 1" w:semiHidden="0" w:uiPriority="65" w:unhideWhenUsed="0"/>
+    <w:lsdException w:name="Medium List 2" w:semiHidden="0" w:uiPriority="66" w:unhideWhenUsed="0"/>
+    <w:lsdException w:name="Medium Grid 1" w:semiHidden="0" w:uiPriority="67" w:unhideWhenUsed="0"/>
+    <w:lsdException w:name="Medium Grid 2" w:semiHidden="0" w:uiPriority="68" w:unhideWhenUsed="0"/>
+    <w:lsdException w:name="Medium Grid 3" w:semiHidden="0" w:uiPriority="69" w:unhideWhenUsed="0"/>
+    <w:lsdException w:name="Dark List" w:semiHidden="0" w:uiPriority="70" w:unhideWhenUsed="0"/>
+    <w:lsdException w:name="Colorful Shading" w:semiHidden="0" w:uiPriority="71" w:unhideWhenUsed="0"/>
+    <w:lsdException w:name="Colorful List" w:semiHidden="0" w:uiPriority="72" w:unhideWhenUsed="0"/>
+    <w:lsdException w:name="Colorful Grid" w:semiHidden="0" w:uiPriority="73" w:unhideWhenUsed="0"/>
+    <w:lsdException w:name="Light Shading Accent 1" w:semiHidden="0" w:uiPriority="60" w:unhideWhenUsed="0"/>
+    <w:lsdException w:name="Light List Accent 1" w:semiHidden="0" w:uiPriority="61" w:unhideWhenUsed="0"/>
+    <w:lsdException w:name="Light Grid Accent 1" w:semiHidden="0" w:uiPriority="62" w:unhideWhenUsed="0"/>
+    <w:lsdException w:name="Medium Shading 1 Accent 1" w:semiHidden="0" w:uiPriority="63" w:unhideWhenUsed="0"/>
+    <w:lsdException w:name="Medium Shading 2 Accent 1" w:semiHidden="0" w:uiPriority="64" w:unhideWhenUsed="0"/>
+    <w:lsdException w:name="Medium List 1 Accent 1" w:semiHidden="0" w:uiPriority="65" w:unhideWhenUsed="0"/>
+    <w:lsdException w:name="Revision" w:unhideWhenUsed="0"/>
+    <w:lsdException w:name="List Paragraph" w:semiHidden="0" w:uiPriority="34" w:unhideWhenUsed="0" w:qFormat="1"/>
+    <w:lsdException w:name="Quote" w:semiHidden="0" w:uiPriority="29" w:unhideWhenUsed="0" w:qFormat="1"/>
+    <w:lsdException w:name="Intense Quote" w:semiHidden="0" w:uiPriority="30" w:unhideWhenUsed="0" w:qFormat="1"/>
+    <w:lsdException w:name="Medium List 2 Accent 1" w:semiHidden="0" w:uiPriority="66" w:unhideWhenUsed="0"/>
+    <w:lsdException w:name="Medium Grid 1 Accent 1" w:semiHidden="0" w:uiPriority="67" w:unhideWhenUsed="0"/>
+    <w:lsdException w:name="Medium Grid 2 Accent 1" w:semiHidden="0" w:uiPriority="68" w:unhideWhenUsed="0"/>
+    <w:lsdException w:name="Medium Grid 3 Accent 1" w:semiHidden="0" w:uiPriority="69" w:unhideWhenUsed="0"/>
+    <w:lsdException w:name="Dark List Accent 1" w:semiHidden="0" w:uiPriority="70" w:unhideWhenUsed="0"/>
+    <w:lsdException w:name="Colorful Shading Accent 1" w:semiHidden="0" w:uiPriority="71" w:unhideWhenUsed="0"/>
+    <w:lsdException w:name="Colorful List Accent 1" w:semiHidden="0" w:uiPriority="72" w:unhideWhenUsed="0"/>
+    <w:lsdException w:name="Colorful Grid Accent 1" w:semiHidden="0" w:uiPriority="73" w:unhideWhenUsed="0"/>
+    <w:lsdException w:name="Light Shading Accent 2" w:semiHidden="0" w:uiPriority="60" w:unhideWhenUsed="0"/>
+    <w:lsdException w:name="Light List Accent 2" w:semiHidden="0" w:uiPriority="61" w:unhideWhenUsed="0"/>
+    <w:lsdException w:name="Light Grid Accent 2" w:semiHidden="0" w:uiPriority="62" w:unhideWhenUsed="0"/>
+    <w:lsdException w:name="Medium Shading 1 Accent 2" w:semiHidden="0" w:uiPriority="63" w:unhideWhenUsed="0"/>
+    <w:lsdException w:name="Medium Shading 2 Accent 2" w:semiHidden="0" w:uiPriority="64" w:unhideWhenUsed="0"/>
+    <w:lsdException w:name="Medium List 1 Accent 2" w:semiHidden="0" w:uiPriority="65" w:unhideWhenUsed="0"/>
+    <w:lsdException w:name="Medium List 2 Accent 2" w:semiHidden="0" w:uiPriority="66" w:unhideWhenUsed="0"/>
+    <w:lsdException w:name="Medium Grid 1 Accent 2" w:semiHidden="0" w:uiPriority="67" w:unhideWhenUsed="0"/>
+    <w:lsdException w:name="Medium Grid 2 Accent 2" w:semiHidden="0" w:uiPriority="68" w:unhideWhenUsed="0"/>
+    <w:lsdException w:name="Medium Grid 3 Accent 2" w:semiHidden="0" w:uiPriority="69" w:unhideWhenUsed="0"/>
+    <w:lsdException w:name="Dark List Accent 2" w:semiHidden="0" w:uiPriority="70" w:unhideWhenUsed="0"/>
+    <w:lsdException w:name="Colorful Shading Accent 2" w:semiHidden="0" w:uiPriority="71" w:unhideWhenUsed="0"/>
+    <w:lsdException w:name="Colorful List Accent 2" w:semiHidden="0" w:uiPriority="72" w:unhideWhenUsed="0"/>
+    <w:lsdException w:name="Colorful Grid Accent 2" w:semiHidden="0" w:uiPriority="73" w:unhideWhenUsed="0"/>
+    <w:lsdException w:name="Light Shading Accent 3" w:semiHidden="0" w:uiPriority="60" w:unhideWhenUsed="0"/>
+    <w:lsdException w:name="Light List Accent 3" w:semiHidden="0" w:uiPriority="61" w:unhideWhenUsed="0"/>
+    <w:lsdException w:name="Light Grid Accent 3" w:semiHidden="0" w:uiPriority="62" w:unhideWhenUsed="0"/>
+    <w:lsdException w:name="Medium Shading 1 Accent 3" w:semiHidden="0" w:uiPriority="63" w:unhideWhenUsed="0"/>
+    <w:lsdException w:name="Medium Shading 2 Accent 3" w:semiHidden="0" w:uiPriority="64" w:unhideWhenUsed="0"/>
+    <w:lsdException w:name="Medium List 1 Accent 3" w:semiHidden="0" w:uiPriority="65" w:unhideWhenUsed="0"/>
+    <w:lsdException w:name="Medium List 2 Accent 3" w:semiHidden="0" w:uiPriority="66" w:unhideWhenUsed="0"/>
+    <w:lsdException w:name="Medium Grid 1 Accent 3" w:semiHidden="0" w:uiPriority="67" w:unhideWhenUsed="0"/>
+    <w:lsdException w:name="Medium Grid 2 Accent 3" w:semiHidden="0" w:uiPriority="68" w:unhideWhenUsed="0"/>
+    <w:lsdException w:name="Medium Grid 3 Accent 3" w:semiHidden="0" w:uiPriority="69" w:unhideWhenUsed="0"/>
+    <w:lsdException w:name="Dark List Accent 3" w:semiHidden="0" w:uiPriority="70" w:unhideWhenUsed="0"/>
+    <w:lsdException w:name="Colorful Shading Accent 3" w:semiHidden="0" w:uiPriority="71" w:unhideWhenUsed="0"/>
+    <w:lsdException w:name="Colorful List Accent 3" w:semiHidden="0" w:uiPriority="72" w:unhideWhenUsed="0"/>
+    <w:lsdException w:name="Colorful Grid Accent 3" w:semiHidden="0" w:uiPriority="73" w:unhideWhenUsed="0"/>
+    <w:lsdException w:name="Light Shading Accent 4" w:semiHidden="0" w:uiPriority="60" w:unhideWhenUsed="0"/>
+    <w:lsdException w:name="Light List Accent 4" w:semiHidden="0" w:uiPriority="61" w:unhideWhenUsed="0"/>
+    <w:lsdException w:name="Light Grid Accent 4" w:semiHidden="0" w:uiPriority="62" w:unhideWhenUsed="0"/>
+    <w:lsdException w:name="Medium Shading 1 Accent 4" w:semiHidden="0" w:uiPriority="63" w:unhideWhenUsed="0"/>
+    <w:lsdException w:name="Medium Shading 2 Accent 4" w:semiHidden="0" w:uiPriority="64" w:unhideWhenUsed="0"/>
+    <w:lsdException w:name="Medium List 1 Accent 4" w:semiHidden="0" w:uiPriority="65" w:unhideWhenUsed="0"/>
+    <w:lsdException w:name="Medium List 2 Accent 4" w:semiHidden="0" w:uiPriority="66" w:unhideWhenUsed="0"/>
+    <w:lsdException w:name="Medium Grid 1 Accent 4" w:semiHidden="0" w:uiPriority="67" w:unhideWhenUsed="0"/>
+    <w:lsdException w:name="Medium Grid 2 Accent 4" w:semiHidden="0" w:uiPriority="68" w:unhideWhenUsed="0"/>
+    <w:lsdException w:name="Medium Grid 3 Accent 4" w:semiHidden="0" w:uiPriority="69" w:unhideWhenUsed="0"/>
+    <w:lsdException w:name="Dark List Accent 4" w:semiHidden="0" w:uiPriority="70" w:unhideWhenUsed="0"/>
+    <w:lsdException w:name="Colorful Shading Accent 4" w:semiHidden="0" w:uiPriority="71" w:unhideWhenUsed="0"/>
+    <w:lsdException w:name="Colorful List Accent 4" w:semiHidden="0" w:uiPriority="72" w:unhideWhenUsed="0"/>
+    <w:lsdException w:name="Colorful Grid Accent 4" w:semiHidden="0" w:uiPriority="73" w:unhideWhenUsed="0"/>
+    <w:lsdException w:name="Light Shading Accent 5" w:semiHidden="0" w:uiPriority="60" w:unhideWhenUsed="0"/>
+    <w:lsdException w:name="Light List Accent 5" w:semiHidden="0" w:uiPriority="61" w:unhideWhenUsed="0"/>
+    <w:lsdException w:name="Light Grid Accent 5" w:semiHidden="0" w:uiPriority="62" w:unhideWhenUsed="0"/>
+    <w:lsdException w:name="Medium Shading 1 Accent 5" w:semiHidden="0" w:uiPriority="63" w:unhideWhenUsed="0"/>
+    <w:lsdException w:name="Medium Shading 2 Accent 5" w:semiHidden="0" w:uiPriority="64" w:unhideWhenUsed="0"/>
+    <w:lsdException w:name="Medium List 1 Accent 5" w:semiHidden="0" w:uiPriority="65" w:unhideWhenUsed="0"/>
+    <w:lsdException w:name="Medium List 2 Accent 5" w:semiHidden="0" w:uiPriority="66" w:unhideWhenUsed="0"/>
+    <w:lsdException w:name="Medium Grid 1 Accent 5" w:semiHidden="0" w:uiPriority="67" w:unhideWhenUsed="0"/>
+    <w:lsdException w:name="Medium Grid 2 Accent 5" w:semiHidden="0" w:uiPriority="68" w:unhideWhenUsed="0"/>
+    <w:lsdException w:name="Medium Grid 3 Accent 5" w:semiHidden="0" w:uiPriority="69" w:unhideWhenUsed="0"/>
+    <w:lsdException w:name="Dark List Accent 5" w:semiHidden="0" w:uiPriority="70" w:unhideWhenUsed="0"/>
+    <w:lsdException w:name="Colorful Shading Accent 5" w:semiHidden="0" w:uiPriority="71" w:unhideWhenUsed="0"/>
+    <w:lsdException w:name="Colorful List Accent 5" w:semiHidden="0" w:uiPriority="72" w:unhideWhenUsed="0"/>
+    <w:lsdException w:name="Colorful Grid Accent 5" w:semiHidden="0" w:uiPriority="73" w:unhideWhenUsed="0"/>
+    <w:lsdException w:name="Light Shading Accent 6" w:semiHidden="0" w:uiPriority="60" w:unhideWhenUsed="0"/>
+    <w:lsdException w:name="Light List Accent 6" w:semiHidden="0" w:uiPriority="61" w:unhideWhenUsed="0"/>
+    <w:lsdException w:name="Light Grid Accent 6" w:semiHidden="0" w:uiPriority="62" w:unhideWhenUsed="0"/>
+    <w:lsdException w:name="Medium Shading 1 Accent 6" w:semiHidden="0" w:uiPriority="63" w:unhideWhenUsed="0"/>
+    <w:lsdException w:name="Medium Shading 2 Accent 6" w:semiHidden="0" w:uiPriority="64" w:unhideWhenUsed="0"/>
+    <w:lsdException w:name="Medium List 1 Accent 6" w:semiHidden="0" w:uiPriority="65" w:unhideWhenUsed="0"/>
+    <w:lsdException w:name="Medium List 2 Accent 6" w:semiHidden="0" w:uiPriority="66" w:unhideWhenUsed="0"/>
+    <w:lsdException w:name="Medium Grid 1 Accent 6" w:semiHidden="0" w:uiPriority="67" w:unhideWhenUsed="0"/>
+    <w:lsdException w:name="Medium Grid 2 Accent 6" w:semiHidden="0" w:uiPriority="68" w:unhideWhenUsed="0"/>
+    <w:lsdException w:name="Medium Grid 3 Accent 6" w:semiHidden="0" w:uiPriority="69" w:unhideWhenUsed="0"/>
+    <w:lsdException w:name="Dark List Accent 6" w:semiHidden="0" w:uiPriority="70" w:unhideWhenUsed="0"/>
+    <w:lsdException w:name="Colorful Shading Accent 6" w:semiHidden="0" w:uiPriority="71" w:unhideWhenUsed="0"/>
+    <w:lsdException w:name="Colorful List Accent 6" w:semiHidden="0" w:uiPriority="72" w:unhideWhenUsed="0"/>
+    <w:lsdException w:name="Colorful Grid Accent 6" w:semiHidden="0" w:uiPriority="73" w:unhideWhenUsed="0"/>
+    <w:lsdException w:name="Subtle Emphasis" w:semiHidden="0" w:uiPriority="19" w:unhideWhenUsed="0" w:qFormat="1"/>
+    <w:lsdException w:name="Intense Emphasis" w:semiHidden="0" w:uiPriority="21" w:unhideWhenUsed="0" w:qFormat="1"/>
+    <w:lsdException w:name="Subtle Reference" w:semiHidden="0" w:uiPriority="31" w:unhideWhenUsed="0" w:qFormat="1"/>
+    <w:lsdException w:name="Intense Reference" w:semiHidden="0" w:uiPriority="32" w:unhideWhenUsed="0" w:qFormat="1"/>
+    <w:lsdException w:name="Book Title" w:semiHidden="0" w:uiPriority="33" w:unhideWhenUsed="0" w:qFormat="1"/>
+    <w:lsdException w:name="Bibliography" w:uiPriority="37"/>
+    <w:lsdException w:name="TOC Heading" w:uiPriority="39" w:qFormat="1"/>
   </w:latentStyles>
   <w:style w:type="paragraph" w:default="1" w:styleId="Normal">
     <w:name w:val="Normal"/>
@@ -2662,6 +2483,336 @@
   <w:style w:type="character" w:default="1" w:styleId="DefaultParagraphFont">
     <w:name w:val="Default Paragraph Font"/>
     <w:uiPriority w:val="1"/>
+    <w:semiHidden/>
+    <w:unhideWhenUsed/>
+  </w:style>
+  <w:style w:type="table" w:default="1" w:styleId="TableNormal">
+    <w:name w:val="Normal Table"/>
+    <w:uiPriority w:val="99"/>
+    <w:semiHidden/>
+    <w:unhideWhenUsed/>
+    <w:tblPr>
+      <w:tblInd w:w="0" w:type="dxa"/>
+      <w:tblCellMar>
+        <w:top w:w="0" w:type="dxa"/>
+        <w:left w:w="108" w:type="dxa"/>
+        <w:bottom w:w="0" w:type="dxa"/>
+        <w:right w:w="108" w:type="dxa"/>
+      </w:tblCellMar>
+    </w:tblPr>
+  </w:style>
+  <w:style w:type="numbering" w:default="1" w:styleId="NoList">
+    <w:name w:val="No List"/>
+    <w:uiPriority w:val="99"/>
+    <w:semiHidden/>
+    <w:unhideWhenUsed/>
+  </w:style>
+  <w:style w:type="character" w:styleId="Strong">
+    <w:name w:val="Strong"/>
+    <w:basedOn w:val="DefaultParagraphFont"/>
+    <w:uiPriority w:val="22"/>
+    <w:qFormat/>
+    <w:rsid w:val="00362131"/>
+    <w:rPr>
+      <w:b/>
+      <w:bCs/>
+    </w:rPr>
+  </w:style>
+  <w:style w:type="character" w:customStyle="1" w:styleId="apple-converted-space">
+    <w:name w:val="apple-converted-space"/>
+    <w:basedOn w:val="DefaultParagraphFont"/>
+    <w:rsid w:val="00362131"/>
+  </w:style>
+  <w:style w:type="paragraph" w:styleId="Header">
+    <w:name w:val="header"/>
+    <w:basedOn w:val="Normal"/>
+    <w:link w:val="HeaderChar"/>
+    <w:unhideWhenUsed/>
+    <w:rsid w:val="00B30199"/>
+    <w:pPr>
+      <w:tabs>
+        <w:tab w:val="center" w:pos="4320"/>
+        <w:tab w:val="right" w:pos="8640"/>
+      </w:tabs>
+    </w:pPr>
+  </w:style>
+  <w:style w:type="character" w:customStyle="1" w:styleId="HeaderChar">
+    <w:name w:val="Header Char"/>
+    <w:basedOn w:val="DefaultParagraphFont"/>
+    <w:link w:val="Header"/>
+    <w:uiPriority w:val="99"/>
+    <w:rsid w:val="00B30199"/>
+    <w:rPr>
+      <w:lang w:val="en-GB"/>
+    </w:rPr>
+  </w:style>
+  <w:style w:type="paragraph" w:styleId="Footer">
+    <w:name w:val="footer"/>
+    <w:basedOn w:val="Normal"/>
+    <w:link w:val="FooterChar"/>
+    <w:uiPriority w:val="99"/>
+    <w:unhideWhenUsed/>
+    <w:rsid w:val="00B30199"/>
+    <w:pPr>
+      <w:tabs>
+        <w:tab w:val="center" w:pos="4320"/>
+        <w:tab w:val="right" w:pos="8640"/>
+      </w:tabs>
+    </w:pPr>
+  </w:style>
+  <w:style w:type="character" w:customStyle="1" w:styleId="FooterChar">
+    <w:name w:val="Footer Char"/>
+    <w:basedOn w:val="DefaultParagraphFont"/>
+    <w:link w:val="Footer"/>
+    <w:uiPriority w:val="99"/>
+    <w:rsid w:val="00B30199"/>
+    <w:rPr>
+      <w:lang w:val="en-GB"/>
+    </w:rPr>
+  </w:style>
+  <w:style w:type="paragraph" w:styleId="ListParagraph">
+    <w:name w:val="List Paragraph"/>
+    <w:basedOn w:val="Normal"/>
+    <w:uiPriority w:val="34"/>
+    <w:qFormat/>
+    <w:rsid w:val="00B30199"/>
+    <w:pPr>
+      <w:ind w:left="720"/>
+      <w:contextualSpacing/>
+    </w:pPr>
+  </w:style>
+  <w:style w:type="character" w:styleId="Hyperlink">
+    <w:name w:val="Hyperlink"/>
+    <w:rsid w:val="00B30199"/>
+    <w:rPr>
+      <w:color w:val="0000FF"/>
+      <w:u w:val="single"/>
+    </w:rPr>
+  </w:style>
+  <w:style w:type="paragraph" w:styleId="NormalWeb">
+    <w:name w:val="Normal (Web)"/>
+    <w:basedOn w:val="Normal"/>
+    <w:uiPriority w:val="99"/>
+    <w:semiHidden/>
+    <w:unhideWhenUsed/>
+    <w:rsid w:val="00B30199"/>
+    <w:pPr>
+      <w:spacing w:before="100" w:beforeAutospacing="1" w:after="100" w:afterAutospacing="1"/>
+    </w:pPr>
+    <w:rPr>
+      <w:rFonts w:ascii="Times" w:hAnsi="Times" w:cs="Times New Roman"/>
+      <w:sz w:val="20"/>
+      <w:szCs w:val="20"/>
+    </w:rPr>
+  </w:style>
+  <w:style w:type="character" w:styleId="FollowedHyperlink">
+    <w:name w:val="FollowedHyperlink"/>
+    <w:basedOn w:val="DefaultParagraphFont"/>
+    <w:uiPriority w:val="99"/>
+    <w:semiHidden/>
+    <w:unhideWhenUsed/>
+    <w:rsid w:val="00377053"/>
+    <w:rPr>
+      <w:color w:val="800080" w:themeColor="followedHyperlink"/>
+      <w:u w:val="single"/>
+    </w:rPr>
+  </w:style>
+  <w:style w:type="paragraph" w:styleId="BalloonText">
+    <w:name w:val="Balloon Text"/>
+    <w:basedOn w:val="Normal"/>
+    <w:link w:val="BalloonTextChar"/>
+    <w:uiPriority w:val="99"/>
+    <w:semiHidden/>
+    <w:unhideWhenUsed/>
+    <w:rsid w:val="00562591"/>
+    <w:rPr>
+      <w:rFonts w:ascii="Lucida Grande" w:hAnsi="Lucida Grande" w:cs="Lucida Grande"/>
+      <w:sz w:val="18"/>
+      <w:szCs w:val="18"/>
+    </w:rPr>
+  </w:style>
+  <w:style w:type="character" w:customStyle="1" w:styleId="BalloonTextChar">
+    <w:name w:val="Balloon Text Char"/>
+    <w:basedOn w:val="DefaultParagraphFont"/>
+    <w:link w:val="BalloonText"/>
+    <w:uiPriority w:val="99"/>
+    <w:semiHidden/>
+    <w:rsid w:val="00562591"/>
+    <w:rPr>
+      <w:rFonts w:ascii="Lucida Grande" w:hAnsi="Lucida Grande" w:cs="Lucida Grande"/>
+      <w:sz w:val="18"/>
+      <w:szCs w:val="18"/>
+      <w:lang w:val="en-GB"/>
+    </w:rPr>
+  </w:style>
+</w:styles>
+</file>
+
+<file path=word/stylesWithEffects.xml><?xml version="1.0" encoding="utf-8"?>
+<w:styles xmlns:wpc="http://schemas.microsoft.com/office/word/2010/wordprocessingCanvas" xmlns:mo="http://schemas.microsoft.com/office/mac/office/2008/main" xmlns:mc="http://schemas.openxmlformats.org/markup-compatibility/2006" xmlns:mv="urn:schemas-microsoft-com:mac:vml" xmlns:o="urn:schemas-microsoft-com:office:office" xmlns:r="http://schemas.openxmlformats.org/officeDocument/2006/relationships" xmlns:m="http://schemas.openxmlformats.org/officeDocument/2006/math" xmlns:v="urn:schemas-microsoft-com:vml" xmlns:wp14="http://schemas.microsoft.com/office/word/2010/wordprocessingDrawing" xmlns:wp="http://schemas.openxmlformats.org/drawingml/2006/wordprocessingDrawing" xmlns:w10="urn:schemas-microsoft-com:office:word" xmlns:w="http://schemas.openxmlformats.org/wordprocessingml/2006/main" xmlns:w14="http://schemas.microsoft.com/office/word/2010/wordml" xmlns:wpg="http://schemas.microsoft.com/office/word/2010/wordprocessingGroup" xmlns:wpi="http://schemas.microsoft.com/office/word/2010/wordprocessingInk" xmlns:wne="http://schemas.microsoft.com/office/word/2006/wordml" xmlns:wps="http://schemas.microsoft.com/office/word/2010/wordprocessingShape" mc:Ignorable="w14 wp14">
+  <w:docDefaults>
+    <w:rPrDefault>
+      <w:rPr>
+        <w:rFonts w:asciiTheme="minorHAnsi" w:eastAsiaTheme="minorEastAsia" w:hAnsiTheme="minorHAnsi" w:cstheme="minorBidi"/>
+        <w:sz w:val="24"/>
+        <w:szCs w:val="24"/>
+        <w:lang w:val="en-US" w:eastAsia="en-US" w:bidi="ar-SA"/>
+      </w:rPr>
+    </w:rPrDefault>
+    <w:pPrDefault/>
+  </w:docDefaults>
+  <w:latentStyles w:defLockedState="0" w:defUIPriority="99" w:defSemiHidden="1" w:defUnhideWhenUsed="1" w:defQFormat="0" w:count="276">
+    <w:lsdException w:name="Normal" w:semiHidden="0" w:uiPriority="0" w:unhideWhenUsed="0" w:qFormat="1"/>
+    <w:lsdException w:name="heading 1" w:semiHidden="0" w:uiPriority="9" w:unhideWhenUsed="0" w:qFormat="1"/>
+    <w:lsdException w:name="heading 2" w:uiPriority="9" w:qFormat="1"/>
+    <w:lsdException w:name="heading 3" w:uiPriority="9" w:qFormat="1"/>
+    <w:lsdException w:name="heading 4" w:uiPriority="9" w:qFormat="1"/>
+    <w:lsdException w:name="heading 5" w:uiPriority="9" w:qFormat="1"/>
+    <w:lsdException w:name="heading 6" w:uiPriority="9" w:qFormat="1"/>
+    <w:lsdException w:name="heading 7" w:uiPriority="9" w:qFormat="1"/>
+    <w:lsdException w:name="heading 8" w:uiPriority="9" w:qFormat="1"/>
+    <w:lsdException w:name="heading 9" w:uiPriority="9" w:qFormat="1"/>
+    <w:lsdException w:name="toc 1" w:uiPriority="39"/>
+    <w:lsdException w:name="toc 2" w:uiPriority="39"/>
+    <w:lsdException w:name="toc 3" w:uiPriority="39"/>
+    <w:lsdException w:name="toc 4" w:uiPriority="39"/>
+    <w:lsdException w:name="toc 5" w:uiPriority="39"/>
+    <w:lsdException w:name="toc 6" w:uiPriority="39"/>
+    <w:lsdException w:name="toc 7" w:uiPriority="39"/>
+    <w:lsdException w:name="toc 8" w:uiPriority="39"/>
+    <w:lsdException w:name="toc 9" w:uiPriority="39"/>
+    <w:lsdException w:name="header" w:uiPriority="0"/>
+    <w:lsdException w:name="caption" w:uiPriority="35" w:qFormat="1"/>
+    <w:lsdException w:name="Title" w:semiHidden="0" w:uiPriority="10" w:unhideWhenUsed="0" w:qFormat="1"/>
+    <w:lsdException w:name="Default Paragraph Font" w:uiPriority="1"/>
+    <w:lsdException w:name="Subtitle" w:semiHidden="0" w:uiPriority="11" w:unhideWhenUsed="0" w:qFormat="1"/>
+    <w:lsdException w:name="Hyperlink" w:uiPriority="0"/>
+    <w:lsdException w:name="Strong" w:semiHidden="0" w:uiPriority="22" w:unhideWhenUsed="0" w:qFormat="1"/>
+    <w:lsdException w:name="Emphasis" w:semiHidden="0" w:uiPriority="20" w:unhideWhenUsed="0" w:qFormat="1"/>
+    <w:lsdException w:name="Table Grid" w:semiHidden="0" w:uiPriority="59" w:unhideWhenUsed="0"/>
+    <w:lsdException w:name="Placeholder Text" w:unhideWhenUsed="0"/>
+    <w:lsdException w:name="No Spacing" w:semiHidden="0" w:uiPriority="1" w:unhideWhenUsed="0" w:qFormat="1"/>
+    <w:lsdException w:name="Light Shading" w:semiHidden="0" w:uiPriority="60" w:unhideWhenUsed="0"/>
+    <w:lsdException w:name="Light List" w:semiHidden="0" w:uiPriority="61" w:unhideWhenUsed="0"/>
+    <w:lsdException w:name="Light Grid" w:semiHidden="0" w:uiPriority="62" w:unhideWhenUsed="0"/>
+    <w:lsdException w:name="Medium Shading 1" w:semiHidden="0" w:uiPriority="63" w:unhideWhenUsed="0"/>
+    <w:lsdException w:name="Medium Shading 2" w:semiHidden="0" w:uiPriority="64" w:unhideWhenUsed="0"/>
+    <w:lsdException w:name="Medium List 1" w:semiHidden="0" w:uiPriority="65" w:unhideWhenUsed="0"/>
+    <w:lsdException w:name="Medium List 2" w:semiHidden="0" w:uiPriority="66" w:unhideWhenUsed="0"/>
+    <w:lsdException w:name="Medium Grid 1" w:semiHidden="0" w:uiPriority="67" w:unhideWhenUsed="0"/>
+    <w:lsdException w:name="Medium Grid 2" w:semiHidden="0" w:uiPriority="68" w:unhideWhenUsed="0"/>
+    <w:lsdException w:name="Medium Grid 3" w:semiHidden="0" w:uiPriority="69" w:unhideWhenUsed="0"/>
+    <w:lsdException w:name="Dark List" w:semiHidden="0" w:uiPriority="70" w:unhideWhenUsed="0"/>
+    <w:lsdException w:name="Colorful Shading" w:semiHidden="0" w:uiPriority="71" w:unhideWhenUsed="0"/>
+    <w:lsdException w:name="Colorful List" w:semiHidden="0" w:uiPriority="72" w:unhideWhenUsed="0"/>
+    <w:lsdException w:name="Colorful Grid" w:semiHidden="0" w:uiPriority="73" w:unhideWhenUsed="0"/>
+    <w:lsdException w:name="Light Shading Accent 1" w:semiHidden="0" w:uiPriority="60" w:unhideWhenUsed="0"/>
+    <w:lsdException w:name="Light List Accent 1" w:semiHidden="0" w:uiPriority="61" w:unhideWhenUsed="0"/>
+    <w:lsdException w:name="Light Grid Accent 1" w:semiHidden="0" w:uiPriority="62" w:unhideWhenUsed="0"/>
+    <w:lsdException w:name="Medium Shading 1 Accent 1" w:semiHidden="0" w:uiPriority="63" w:unhideWhenUsed="0"/>
+    <w:lsdException w:name="Medium Shading 2 Accent 1" w:semiHidden="0" w:uiPriority="64" w:unhideWhenUsed="0"/>
+    <w:lsdException w:name="Medium List 1 Accent 1" w:semiHidden="0" w:uiPriority="65" w:unhideWhenUsed="0"/>
+    <w:lsdException w:name="Revision" w:unhideWhenUsed="0"/>
+    <w:lsdException w:name="List Paragraph" w:semiHidden="0" w:uiPriority="34" w:unhideWhenUsed="0" w:qFormat="1"/>
+    <w:lsdException w:name="Quote" w:semiHidden="0" w:uiPriority="29" w:unhideWhenUsed="0" w:qFormat="1"/>
+    <w:lsdException w:name="Intense Quote" w:semiHidden="0" w:uiPriority="30" w:unhideWhenUsed="0" w:qFormat="1"/>
+    <w:lsdException w:name="Medium List 2 Accent 1" w:semiHidden="0" w:uiPriority="66" w:unhideWhenUsed="0"/>
+    <w:lsdException w:name="Medium Grid 1 Accent 1" w:semiHidden="0" w:uiPriority="67" w:unhideWhenUsed="0"/>
+    <w:lsdException w:name="Medium Grid 2 Accent 1" w:semiHidden="0" w:uiPriority="68" w:unhideWhenUsed="0"/>
+    <w:lsdException w:name="Medium Grid 3 Accent 1" w:semiHidden="0" w:uiPriority="69" w:unhideWhenUsed="0"/>
+    <w:lsdException w:name="Dark List Accent 1" w:semiHidden="0" w:uiPriority="70" w:unhideWhenUsed="0"/>
+    <w:lsdException w:name="Colorful Shading Accent 1" w:semiHidden="0" w:uiPriority="71" w:unhideWhenUsed="0"/>
+    <w:lsdException w:name="Colorful List Accent 1" w:semiHidden="0" w:uiPriority="72" w:unhideWhenUsed="0"/>
+    <w:lsdException w:name="Colorful Grid Accent 1" w:semiHidden="0" w:uiPriority="73" w:unhideWhenUsed="0"/>
+    <w:lsdException w:name="Light Shading Accent 2" w:semiHidden="0" w:uiPriority="60" w:unhideWhenUsed="0"/>
+    <w:lsdException w:name="Light List Accent 2" w:semiHidden="0" w:uiPriority="61" w:unhideWhenUsed="0"/>
+    <w:lsdException w:name="Light Grid Accent 2" w:semiHidden="0" w:uiPriority="62" w:unhideWhenUsed="0"/>
+    <w:lsdException w:name="Medium Shading 1 Accent 2" w:semiHidden="0" w:uiPriority="63" w:unhideWhenUsed="0"/>
+    <w:lsdException w:name="Medium Shading 2 Accent 2" w:semiHidden="0" w:uiPriority="64" w:unhideWhenUsed="0"/>
+    <w:lsdException w:name="Medium List 1 Accent 2" w:semiHidden="0" w:uiPriority="65" w:unhideWhenUsed="0"/>
+    <w:lsdException w:name="Medium List 2 Accent 2" w:semiHidden="0" w:uiPriority="66" w:unhideWhenUsed="0"/>
+    <w:lsdException w:name="Medium Grid 1 Accent 2" w:semiHidden="0" w:uiPriority="67" w:unhideWhenUsed="0"/>
+    <w:lsdException w:name="Medium Grid 2 Accent 2" w:semiHidden="0" w:uiPriority="68" w:unhideWhenUsed="0"/>
+    <w:lsdException w:name="Medium Grid 3 Accent 2" w:semiHidden="0" w:uiPriority="69" w:unhideWhenUsed="0"/>
+    <w:lsdException w:name="Dark List Accent 2" w:semiHidden="0" w:uiPriority="70" w:unhideWhenUsed="0"/>
+    <w:lsdException w:name="Colorful Shading Accent 2" w:semiHidden="0" w:uiPriority="71" w:unhideWhenUsed="0"/>
+    <w:lsdException w:name="Colorful List Accent 2" w:semiHidden="0" w:uiPriority="72" w:unhideWhenUsed="0"/>
+    <w:lsdException w:name="Colorful Grid Accent 2" w:semiHidden="0" w:uiPriority="73" w:unhideWhenUsed="0"/>
+    <w:lsdException w:name="Light Shading Accent 3" w:semiHidden="0" w:uiPriority="60" w:unhideWhenUsed="0"/>
+    <w:lsdException w:name="Light List Accent 3" w:semiHidden="0" w:uiPriority="61" w:unhideWhenUsed="0"/>
+    <w:lsdException w:name="Light Grid Accent 3" w:semiHidden="0" w:uiPriority="62" w:unhideWhenUsed="0"/>
+    <w:lsdException w:name="Medium Shading 1 Accent 3" w:semiHidden="0" w:uiPriority="63" w:unhideWhenUsed="0"/>
+    <w:lsdException w:name="Medium Shading 2 Accent 3" w:semiHidden="0" w:uiPriority="64" w:unhideWhenUsed="0"/>
+    <w:lsdException w:name="Medium List 1 Accent 3" w:semiHidden="0" w:uiPriority="65" w:unhideWhenUsed="0"/>
+    <w:lsdException w:name="Medium List 2 Accent 3" w:semiHidden="0" w:uiPriority="66" w:unhideWhenUsed="0"/>
+    <w:lsdException w:name="Medium Grid 1 Accent 3" w:semiHidden="0" w:uiPriority="67" w:unhideWhenUsed="0"/>
+    <w:lsdException w:name="Medium Grid 2 Accent 3" w:semiHidden="0" w:uiPriority="68" w:unhideWhenUsed="0"/>
+    <w:lsdException w:name="Medium Grid 3 Accent 3" w:semiHidden="0" w:uiPriority="69" w:unhideWhenUsed="0"/>
+    <w:lsdException w:name="Dark List Accent 3" w:semiHidden="0" w:uiPriority="70" w:unhideWhenUsed="0"/>
+    <w:lsdException w:name="Colorful Shading Accent 3" w:semiHidden="0" w:uiPriority="71" w:unhideWhenUsed="0"/>
+    <w:lsdException w:name="Colorful List Accent 3" w:semiHidden="0" w:uiPriority="72" w:unhideWhenUsed="0"/>
+    <w:lsdException w:name="Colorful Grid Accent 3" w:semiHidden="0" w:uiPriority="73" w:unhideWhenUsed="0"/>
+    <w:lsdException w:name="Light Shading Accent 4" w:semiHidden="0" w:uiPriority="60" w:unhideWhenUsed="0"/>
+    <w:lsdException w:name="Light List Accent 4" w:semiHidden="0" w:uiPriority="61" w:unhideWhenUsed="0"/>
+    <w:lsdException w:name="Light Grid Accent 4" w:semiHidden="0" w:uiPriority="62" w:unhideWhenUsed="0"/>
+    <w:lsdException w:name="Medium Shading 1 Accent 4" w:semiHidden="0" w:uiPriority="63" w:unhideWhenUsed="0"/>
+    <w:lsdException w:name="Medium Shading 2 Accent 4" w:semiHidden="0" w:uiPriority="64" w:unhideWhenUsed="0"/>
+    <w:lsdException w:name="Medium List 1 Accent 4" w:semiHidden="0" w:uiPriority="65" w:unhideWhenUsed="0"/>
+    <w:lsdException w:name="Medium List 2 Accent 4" w:semiHidden="0" w:uiPriority="66" w:unhideWhenUsed="0"/>
+    <w:lsdException w:name="Medium Grid 1 Accent 4" w:semiHidden="0" w:uiPriority="67" w:unhideWhenUsed="0"/>
+    <w:lsdException w:name="Medium Grid 2 Accent 4" w:semiHidden="0" w:uiPriority="68" w:unhideWhenUsed="0"/>
+    <w:lsdException w:name="Medium Grid 3 Accent 4" w:semiHidden="0" w:uiPriority="69" w:unhideWhenUsed="0"/>
+    <w:lsdException w:name="Dark List Accent 4" w:semiHidden="0" w:uiPriority="70" w:unhideWhenUsed="0"/>
+    <w:lsdException w:name="Colorful Shading Accent 4" w:semiHidden="0" w:uiPriority="71" w:unhideWhenUsed="0"/>
+    <w:lsdException w:name="Colorful List Accent 4" w:semiHidden="0" w:uiPriority="72" w:unhideWhenUsed="0"/>
+    <w:lsdException w:name="Colorful Grid Accent 4" w:semiHidden="0" w:uiPriority="73" w:unhideWhenUsed="0"/>
+    <w:lsdException w:name="Light Shading Accent 5" w:semiHidden="0" w:uiPriority="60" w:unhideWhenUsed="0"/>
+    <w:lsdException w:name="Light List Accent 5" w:semiHidden="0" w:uiPriority="61" w:unhideWhenUsed="0"/>
+    <w:lsdException w:name="Light Grid Accent 5" w:semiHidden="0" w:uiPriority="62" w:unhideWhenUsed="0"/>
+    <w:lsdException w:name="Medium Shading 1 Accent 5" w:semiHidden="0" w:uiPriority="63" w:unhideWhenUsed="0"/>
+    <w:lsdException w:name="Medium Shading 2 Accent 5" w:semiHidden="0" w:uiPriority="64" w:unhideWhenUsed="0"/>
+    <w:lsdException w:name="Medium List 1 Accent 5" w:semiHidden="0" w:uiPriority="65" w:unhideWhenUsed="0"/>
+    <w:lsdException w:name="Medium List 2 Accent 5" w:semiHidden="0" w:uiPriority="66" w:unhideWhenUsed="0"/>
+    <w:lsdException w:name="Medium Grid 1 Accent 5" w:semiHidden="0" w:uiPriority="67" w:unhideWhenUsed="0"/>
+    <w:lsdException w:name="Medium Grid 2 Accent 5" w:semiHidden="0" w:uiPriority="68" w:unhideWhenUsed="0"/>
+    <w:lsdException w:name="Medium Grid 3 Accent 5" w:semiHidden="0" w:uiPriority="69" w:unhideWhenUsed="0"/>
+    <w:lsdException w:name="Dark List Accent 5" w:semiHidden="0" w:uiPriority="70" w:unhideWhenUsed="0"/>
+    <w:lsdException w:name="Colorful Shading Accent 5" w:semiHidden="0" w:uiPriority="71" w:unhideWhenUsed="0"/>
+    <w:lsdException w:name="Colorful List Accent 5" w:semiHidden="0" w:uiPriority="72" w:unhideWhenUsed="0"/>
+    <w:lsdException w:name="Colorful Grid Accent 5" w:semiHidden="0" w:uiPriority="73" w:unhideWhenUsed="0"/>
+    <w:lsdException w:name="Light Shading Accent 6" w:semiHidden="0" w:uiPriority="60" w:unhideWhenUsed="0"/>
+    <w:lsdException w:name="Light List Accent 6" w:semiHidden="0" w:uiPriority="61" w:unhideWhenUsed="0"/>
+    <w:lsdException w:name="Light Grid Accent 6" w:semiHidden="0" w:uiPriority="62" w:unhideWhenUsed="0"/>
+    <w:lsdException w:name="Medium Shading 1 Accent 6" w:semiHidden="0" w:uiPriority="63" w:unhideWhenUsed="0"/>
+    <w:lsdException w:name="Medium Shading 2 Accent 6" w:semiHidden="0" w:uiPriority="64" w:unhideWhenUsed="0"/>
+    <w:lsdException w:name="Medium List 1 Accent 6" w:semiHidden="0" w:uiPriority="65" w:unhideWhenUsed="0"/>
+    <w:lsdException w:name="Medium List 2 Accent 6" w:semiHidden="0" w:uiPriority="66" w:unhideWhenUsed="0"/>
+    <w:lsdException w:name="Medium Grid 1 Accent 6" w:semiHidden="0" w:uiPriority="67" w:unhideWhenUsed="0"/>
+    <w:lsdException w:name="Medium Grid 2 Accent 6" w:semiHidden="0" w:uiPriority="68" w:unhideWhenUsed="0"/>
+    <w:lsdException w:name="Medium Grid 3 Accent 6" w:semiHidden="0" w:uiPriority="69" w:unhideWhenUsed="0"/>
+    <w:lsdException w:name="Dark List Accent 6" w:semiHidden="0" w:uiPriority="70" w:unhideWhenUsed="0"/>
+    <w:lsdException w:name="Colorful Shading Accent 6" w:semiHidden="0" w:uiPriority="71" w:unhideWhenUsed="0"/>
+    <w:lsdException w:name="Colorful List Accent 6" w:semiHidden="0" w:uiPriority="72" w:unhideWhenUsed="0"/>
+    <w:lsdException w:name="Colorful Grid Accent 6" w:semiHidden="0" w:uiPriority="73" w:unhideWhenUsed="0"/>
+    <w:lsdException w:name="Subtle Emphasis" w:semiHidden="0" w:uiPriority="19" w:unhideWhenUsed="0" w:qFormat="1"/>
+    <w:lsdException w:name="Intense Emphasis" w:semiHidden="0" w:uiPriority="21" w:unhideWhenUsed="0" w:qFormat="1"/>
+    <w:lsdException w:name="Subtle Reference" w:semiHidden="0" w:uiPriority="31" w:unhideWhenUsed="0" w:qFormat="1"/>
+    <w:lsdException w:name="Intense Reference" w:semiHidden="0" w:uiPriority="32" w:unhideWhenUsed="0" w:qFormat="1"/>
+    <w:lsdException w:name="Book Title" w:semiHidden="0" w:uiPriority="33" w:unhideWhenUsed="0" w:qFormat="1"/>
+    <w:lsdException w:name="Bibliography" w:uiPriority="37"/>
+    <w:lsdException w:name="TOC Heading" w:uiPriority="39" w:qFormat="1"/>
+  </w:latentStyles>
+  <w:style w:type="paragraph" w:default="1" w:styleId="Normal">
+    <w:name w:val="Normal"/>
+    <w:qFormat/>
+    <w:rPr>
+      <w:lang w:val="en-GB"/>
+    </w:rPr>
+  </w:style>
+  <w:style w:type="character" w:default="1" w:styleId="DefaultParagraphFont">
+    <w:name w:val="Default Paragraph Font"/>
+    <w:uiPriority w:val="1"/>
+    <w:semiHidden/>
     <w:unhideWhenUsed/>
   </w:style>
   <w:style w:type="table" w:default="1" w:styleId="TableNormal">

</xml_diff>

<commit_message>
Updates for course on 3rd March 2016.
</commit_message>
<xml_diff>
--- a/materials/Handout-R.docx
+++ b/materials/Handout-R.docx
@@ -25,21 +25,19 @@
           <w:szCs w:val="36"/>
           <w:shd w:val="clear" w:color="auto" w:fill="FFFFFF"/>
         </w:rPr>
-        <w:t>Introduction to using R for Spatial Analysis</w:t>
-      </w:r>
-    </w:p>
-    <w:p>
-      <w:pPr>
-        <w:spacing w:before="120" w:after="120"/>
-        <w:rPr>
-          <w:rFonts w:asciiTheme="majorHAnsi" w:hAnsiTheme="majorHAnsi"/>
-        </w:rPr>
-      </w:pPr>
-      <w:r>
-        <w:rPr>
-          <w:rFonts w:asciiTheme="majorHAnsi" w:hAnsiTheme="majorHAnsi"/>
-        </w:rPr>
-        <w:t xml:space="preserve">This page contains useful links and information for the day. </w:t>
+        <w:t xml:space="preserve">Introduction to using R </w:t>
+      </w:r>
+      <w:r>
+        <w:rPr>
+          <w:rFonts w:asciiTheme="majorHAnsi" w:eastAsia="Times New Roman" w:hAnsiTheme="majorHAnsi" w:cs="Times New Roman"/>
+          <w:b/>
+          <w:bCs/>
+          <w:color w:val="222222"/>
+          <w:sz w:val="36"/>
+          <w:szCs w:val="36"/>
+          <w:shd w:val="clear" w:color="auto" w:fill="FFFFFF"/>
+        </w:rPr>
+        <w:t>as a GIS</w:t>
       </w:r>
     </w:p>
     <w:p>
@@ -290,6 +288,8 @@
         </w:rPr>
         <w:t>Contact</w:t>
       </w:r>
+      <w:bookmarkStart w:id="0" w:name="_GoBack"/>
+      <w:bookmarkEnd w:id="0"/>
     </w:p>
     <w:p>
       <w:pPr>
@@ -687,7 +687,6 @@
       <w:hyperlink r:id="rId9" w:history="1">
         <w:r>
           <w:rPr>
-            <w:rStyle w:val="Hyperlink"/>
             <w:rFonts w:asciiTheme="majorHAnsi" w:hAnsiTheme="majorHAnsi"/>
           </w:rPr>
           <w:t>http://github.com/nickbearman/intro-r-spatial-analysis</w:t>
@@ -715,6 +714,66 @@
         </w:numPr>
         <w:rPr>
           <w:rFonts w:asciiTheme="majorHAnsi" w:hAnsiTheme="majorHAnsi"/>
+        </w:rPr>
+      </w:pPr>
+      <w:r>
+        <w:rPr>
+          <w:rFonts w:asciiTheme="majorHAnsi" w:hAnsiTheme="majorHAnsi"/>
+        </w:rPr>
+        <w:t xml:space="preserve">Course Survey: </w:t>
+      </w:r>
+      <w:r>
+        <w:rPr>
+          <w:rFonts w:asciiTheme="majorHAnsi" w:hAnsiTheme="majorHAnsi"/>
+        </w:rPr>
+        <w:t xml:space="preserve">bit.ly/1TnaRlj </w:t>
+      </w:r>
+      <w:r>
+        <w:rPr>
+          <w:rFonts w:asciiTheme="majorHAnsi" w:hAnsiTheme="majorHAnsi"/>
+        </w:rPr>
+        <w:t xml:space="preserve">or </w:t>
+      </w:r>
+      <w:r>
+        <w:rPr>
+          <w:rFonts w:asciiTheme="majorHAnsi" w:hAnsiTheme="majorHAnsi"/>
+        </w:rPr>
+        <w:t>https://oxford.onlinesurveys.ac.uk/introduction-to-using-r-as-a-gis</w:t>
+      </w:r>
+    </w:p>
+    <w:p>
+      <w:pPr>
+        <w:pStyle w:val="ListParagraph"/>
+        <w:numPr>
+          <w:ilvl w:val="0"/>
+          <w:numId w:val="3"/>
+        </w:numPr>
+        <w:rPr>
+          <w:rFonts w:asciiTheme="majorHAnsi" w:hAnsiTheme="majorHAnsi"/>
+        </w:rPr>
+      </w:pPr>
+      <w:r>
+        <w:rPr>
+          <w:rFonts w:asciiTheme="majorHAnsi" w:hAnsiTheme="majorHAnsi"/>
+        </w:rPr>
+        <w:t>Data</w:t>
+      </w:r>
+      <w:r>
+        <w:rPr>
+          <w:rFonts w:asciiTheme="majorHAnsi" w:hAnsiTheme="majorHAnsi"/>
+        </w:rPr>
+        <w:t xml:space="preserve">: </w:t>
+      </w:r>
+    </w:p>
+    <w:p>
+      <w:pPr>
+        <w:pStyle w:val="ListParagraph"/>
+        <w:numPr>
+          <w:ilvl w:val="1"/>
+          <w:numId w:val="3"/>
+        </w:numPr>
+        <w:rPr>
+          <w:rFonts w:asciiTheme="majorHAnsi" w:hAnsiTheme="majorHAnsi"/>
           <w:lang w:val="en-US"/>
         </w:rPr>
       </w:pPr>
@@ -722,75 +781,115 @@
         <w:rPr>
           <w:rFonts w:asciiTheme="majorHAnsi" w:hAnsiTheme="majorHAnsi"/>
         </w:rPr>
-        <w:t xml:space="preserve">Course Survey: </w:t>
-      </w:r>
-      <w:r>
-        <w:rPr>
-          <w:rFonts w:asciiTheme="majorHAnsi" w:hAnsiTheme="majorHAnsi"/>
-        </w:rPr>
-        <w:t xml:space="preserve">bit.ly/1QP5TMl </w:t>
-      </w:r>
-      <w:r>
-        <w:rPr>
-          <w:rFonts w:asciiTheme="majorHAnsi" w:hAnsiTheme="majorHAnsi"/>
-        </w:rPr>
-        <w:t xml:space="preserve">or </w:t>
-      </w:r>
-      <w:ins w:id="0" w:author="Nick Bearman" w:date="2015-11-30T11:56:00Z">
+        <w:t>Global Administrative Areas (</w:t>
+      </w:r>
+      <w:hyperlink r:id="rId10" w:history="1">
         <w:r>
           <w:rPr>
+            <w:rStyle w:val="Hyperlink"/>
             <w:rFonts w:asciiTheme="majorHAnsi" w:hAnsiTheme="majorHAnsi"/>
           </w:rPr>
-          <w:fldChar w:fldCharType="begin"/>
+          <w:t>www.gadm.org</w:t>
         </w:r>
+      </w:hyperlink>
+      <w:r>
+        <w:rPr>
+          <w:rFonts w:asciiTheme="majorHAnsi" w:hAnsiTheme="majorHAnsi"/>
+        </w:rPr>
+        <w:t>)</w:t>
+      </w:r>
+    </w:p>
+    <w:p>
+      <w:pPr>
+        <w:pStyle w:val="ListParagraph"/>
+        <w:numPr>
+          <w:ilvl w:val="1"/>
+          <w:numId w:val="3"/>
+        </w:numPr>
+        <w:rPr>
+          <w:rFonts w:asciiTheme="majorHAnsi" w:hAnsiTheme="majorHAnsi"/>
+          <w:lang w:val="en-US"/>
+        </w:rPr>
+      </w:pPr>
+      <w:r>
+        <w:rPr>
+          <w:rFonts w:asciiTheme="majorHAnsi" w:hAnsiTheme="majorHAnsi"/>
+        </w:rPr>
+        <w:t>OS Open Data</w:t>
+      </w:r>
+      <w:r>
+        <w:rPr>
+          <w:rFonts w:asciiTheme="majorHAnsi" w:hAnsiTheme="majorHAnsi"/>
+        </w:rPr>
+        <w:t xml:space="preserve"> (</w:t>
+      </w:r>
+      <w:hyperlink r:id="rId11" w:history="1">
         <w:r>
           <w:rPr>
+            <w:rStyle w:val="Hyperlink"/>
             <w:rFonts w:asciiTheme="majorHAnsi" w:hAnsiTheme="majorHAnsi"/>
           </w:rPr>
-          <w:instrText xml:space="preserve"> HYPERLINK "</w:instrText>
+          <w:t>https://www.ordnancesurvey.co.uk/opendatadownload/products.html</w:t>
         </w:r>
-      </w:ins>
-      <w:r>
-        <w:rPr>
-          <w:rFonts w:asciiTheme="majorHAnsi" w:hAnsiTheme="majorHAnsi"/>
-        </w:rPr>
-        <w:instrText>https://oxford.onlinesurveys.ac.uk/introduction-to-using-r-for-spatial-analysis-1st-december</w:instrText>
-      </w:r>
-      <w:ins w:id="1" w:author="Nick Bearman" w:date="2015-11-30T11:56:00Z">
+      </w:hyperlink>
+      <w:r>
+        <w:rPr>
+          <w:rFonts w:asciiTheme="majorHAnsi" w:hAnsiTheme="majorHAnsi"/>
+        </w:rPr>
+        <w:t>)</w:t>
+      </w:r>
+    </w:p>
+    <w:p>
+      <w:pPr>
+        <w:pStyle w:val="ListParagraph"/>
+        <w:numPr>
+          <w:ilvl w:val="1"/>
+          <w:numId w:val="3"/>
+        </w:numPr>
+        <w:rPr>
+          <w:rFonts w:asciiTheme="majorHAnsi" w:hAnsiTheme="majorHAnsi"/>
+          <w:lang w:val="en-US"/>
+        </w:rPr>
+      </w:pPr>
+      <w:r>
+        <w:rPr>
+          <w:rFonts w:asciiTheme="majorHAnsi" w:hAnsiTheme="majorHAnsi"/>
+        </w:rPr>
+        <w:t>Free GIS Data</w:t>
+      </w:r>
+      <w:r>
+        <w:rPr>
+          <w:rFonts w:asciiTheme="majorHAnsi" w:hAnsiTheme="majorHAnsi"/>
+        </w:rPr>
+        <w:t>,</w:t>
+      </w:r>
+      <w:r>
+        <w:rPr>
+          <w:rFonts w:asciiTheme="majorHAnsi" w:hAnsiTheme="majorHAnsi"/>
+        </w:rPr>
+        <w:t xml:space="preserve"> Robert Wilson (</w:t>
+      </w:r>
+      <w:hyperlink r:id="rId12" w:history="1">
         <w:r>
           <w:rPr>
+            <w:rStyle w:val="Hyperlink"/>
             <w:rFonts w:asciiTheme="majorHAnsi" w:hAnsiTheme="majorHAnsi"/>
           </w:rPr>
-          <w:instrText xml:space="preserve">" </w:instrText>
+          <w:t>http://freegisdata.rtwilson.com/</w:t>
         </w:r>
-        <w:r>
-          <w:rPr>
-            <w:rFonts w:asciiTheme="majorHAnsi" w:hAnsiTheme="majorHAnsi"/>
-          </w:rPr>
-          <w:fldChar w:fldCharType="separate"/>
-        </w:r>
-      </w:ins>
-      <w:r>
-        <w:rPr>
-          <w:rStyle w:val="Hyperlink"/>
-          <w:rFonts w:asciiTheme="majorHAnsi" w:hAnsiTheme="majorHAnsi"/>
-        </w:rPr>
-        <w:t>https://oxford.onlinesurveys.ac.uk/introduction-to-using-r-for-spatial-analysis-1st-december</w:t>
-      </w:r>
-      <w:ins w:id="2" w:author="Nick Bearman" w:date="2015-11-30T11:56:00Z">
-        <w:r>
-          <w:rPr>
-            <w:rFonts w:asciiTheme="majorHAnsi" w:hAnsiTheme="majorHAnsi"/>
-          </w:rPr>
-          <w:fldChar w:fldCharType="end"/>
-        </w:r>
-        <w:r>
-          <w:rPr>
-            <w:rFonts w:asciiTheme="majorHAnsi" w:hAnsiTheme="majorHAnsi"/>
-          </w:rPr>
-          <w:t xml:space="preserve"> </w:t>
-        </w:r>
-      </w:ins>
+      </w:hyperlink>
+      <w:r>
+        <w:rPr>
+          <w:rFonts w:asciiTheme="majorHAnsi" w:hAnsiTheme="majorHAnsi"/>
+        </w:rPr>
+        <w:t xml:space="preserve">) </w:t>
+      </w:r>
+      <w:r>
+        <w:rPr>
+          <w:rFonts w:asciiTheme="majorHAnsi" w:hAnsiTheme="majorHAnsi"/>
+        </w:rPr>
+        <w:t xml:space="preserve"> </w:t>
+      </w:r>
     </w:p>
     <w:p>
       <w:pPr>
@@ -879,15 +978,6 @@
           <w:rFonts w:asciiTheme="majorHAnsi" w:hAnsiTheme="majorHAnsi"/>
         </w:rPr>
       </w:pPr>
-      <w:bookmarkStart w:id="3" w:name="_GoBack"/>
-      <w:bookmarkEnd w:id="3"/>
-    </w:p>
-    <w:p>
-      <w:pPr>
-        <w:rPr>
-          <w:rFonts w:asciiTheme="majorHAnsi" w:hAnsiTheme="majorHAnsi"/>
-        </w:rPr>
-      </w:pPr>
     </w:p>
     <w:p>
       <w:pPr>
@@ -902,16 +992,16 @@
           <w:lang w:val="en-US"/>
         </w:rPr>
         <w:drawing>
-          <wp:anchor distT="0" distB="0" distL="114300" distR="114300" simplePos="0" relativeHeight="251660288" behindDoc="0" locked="0" layoutInCell="1" allowOverlap="1" wp14:anchorId="29155795" wp14:editId="28ADE993">
+          <wp:anchor distT="0" distB="0" distL="114300" distR="114300" simplePos="0" relativeHeight="251660288" behindDoc="0" locked="0" layoutInCell="1" allowOverlap="1" wp14:anchorId="29155795" wp14:editId="2D70FB41">
             <wp:simplePos x="0" y="0"/>
             <wp:positionH relativeFrom="column">
               <wp:posOffset>457200</wp:posOffset>
             </wp:positionH>
             <wp:positionV relativeFrom="paragraph">
-              <wp:posOffset>13335</wp:posOffset>
+              <wp:posOffset>106680</wp:posOffset>
             </wp:positionV>
-            <wp:extent cx="2463800" cy="567690"/>
-            <wp:effectExtent l="0" t="0" r="0" b="0"/>
+            <wp:extent cx="2057400" cy="473710"/>
+            <wp:effectExtent l="0" t="0" r="0" b="8890"/>
             <wp:wrapNone/>
             <wp:docPr id="2" name="Picture 2"/>
             <wp:cNvGraphicFramePr>
@@ -927,7 +1017,7 @@
                     </pic:cNvPicPr>
                   </pic:nvPicPr>
                   <pic:blipFill>
-                    <a:blip r:embed="rId10">
+                    <a:blip r:embed="rId13">
                       <a:grayscl/>
                       <a:extLst>
                         <a:ext uri="{28A0092B-C50C-407E-A947-70E740481C1C}">
@@ -943,7 +1033,7 @@
                   <pic:spPr bwMode="auto">
                     <a:xfrm>
                       <a:off x="0" y="0"/>
-                      <a:ext cx="2463800" cy="567690"/>
+                      <a:ext cx="2057400" cy="473710"/>
                     </a:xfrm>
                     <a:prstGeom prst="rect">
                       <a:avLst/>
@@ -972,16 +1062,16 @@
           <w:lang w:val="en-US"/>
         </w:rPr>
         <w:drawing>
-          <wp:anchor distT="0" distB="0" distL="114300" distR="114300" simplePos="0" relativeHeight="251659264" behindDoc="0" locked="0" layoutInCell="1" allowOverlap="1" wp14:anchorId="1ED33C29" wp14:editId="1FF22CD0">
+          <wp:anchor distT="0" distB="0" distL="114300" distR="114300" simplePos="0" relativeHeight="251659264" behindDoc="0" locked="0" layoutInCell="1" allowOverlap="1" wp14:anchorId="1ED33C29" wp14:editId="55B4D0B0">
             <wp:simplePos x="0" y="0"/>
             <wp:positionH relativeFrom="column">
               <wp:posOffset>3886200</wp:posOffset>
             </wp:positionH>
             <wp:positionV relativeFrom="paragraph">
-              <wp:posOffset>13335</wp:posOffset>
+              <wp:posOffset>74295</wp:posOffset>
             </wp:positionV>
-            <wp:extent cx="2289810" cy="688340"/>
-            <wp:effectExtent l="0" t="0" r="0" b="0"/>
+            <wp:extent cx="2084705" cy="626745"/>
+            <wp:effectExtent l="0" t="0" r="0" b="8255"/>
             <wp:wrapNone/>
             <wp:docPr id="1" name="Picture 1"/>
             <wp:cNvGraphicFramePr>
@@ -997,7 +1087,7 @@
                     </pic:cNvPicPr>
                   </pic:nvPicPr>
                   <pic:blipFill>
-                    <a:blip r:embed="rId11">
+                    <a:blip r:embed="rId14">
                       <a:grayscl/>
                       <a:extLst>
                         <a:ext uri="{28A0092B-C50C-407E-A947-70E740481C1C}">
@@ -1013,7 +1103,7 @@
                   <pic:spPr bwMode="auto">
                     <a:xfrm>
                       <a:off x="0" y="0"/>
-                      <a:ext cx="2289810" cy="688340"/>
+                      <a:ext cx="2084705" cy="626745"/>
                     </a:xfrm>
                     <a:prstGeom prst="rect">
                       <a:avLst/>
@@ -1037,7 +1127,7 @@
       </w:r>
     </w:p>
     <w:sectPr>
-      <w:headerReference w:type="default" r:id="rId12"/>
+      <w:headerReference w:type="default" r:id="rId15"/>
       <w:pgSz w:w="11900" w:h="16840"/>
       <w:pgMar w:top="567" w:right="567" w:bottom="567" w:left="567" w:header="708" w:footer="708" w:gutter="0"/>
       <w:cols w:space="708"/>
@@ -1132,7 +1222,16 @@
               <w:sz w:val="32"/>
               <w:szCs w:val="32"/>
             </w:rPr>
-            <w:t xml:space="preserve">Useful Information and Links – </w:t>
+            <w:t>Useful Information and Links – Thu 3</w:t>
+          </w:r>
+          <w:r>
+            <w:rPr>
+              <w:rFonts w:ascii="Cambria" w:hAnsi="Cambria"/>
+              <w:sz w:val="32"/>
+              <w:szCs w:val="32"/>
+              <w:vertAlign w:val="superscript"/>
+            </w:rPr>
+            <w:t>rd</w:t>
           </w:r>
           <w:r>
             <w:rPr>
@@ -1140,15 +1239,7 @@
               <w:sz w:val="32"/>
               <w:szCs w:val="32"/>
             </w:rPr>
-            <w:t>Tue 1st Dec</w:t>
-          </w:r>
-          <w:r>
-            <w:rPr>
-              <w:rFonts w:ascii="Cambria" w:hAnsi="Cambria"/>
-              <w:sz w:val="32"/>
-              <w:szCs w:val="32"/>
-            </w:rPr>
-            <w:t xml:space="preserve"> 2015</w:t>
+            <w:t xml:space="preserve"> March 2016</w:t>
           </w:r>
         </w:p>
       </w:tc>
@@ -1912,7 +2003,7 @@
         <w:rFonts w:ascii="Symbol" w:hAnsi="Symbol" w:hint="default"/>
       </w:rPr>
     </w:lvl>
-    <w:lvl w:ilvl="1" w:tplc="04090003" w:tentative="1">
+    <w:lvl w:ilvl="1" w:tplc="04090003">
       <w:start w:val="1"/>
       <w:numFmt w:val="bullet"/>
       <w:lvlText w:val="o"/>

</xml_diff>